<commit_message>
Add description to work experience
</commit_message>
<xml_diff>
--- a/Alparslan, Yigit - Resume.docx
+++ b/Alparslan, Yigit - Resume.docx
@@ -2219,11 +2219,19 @@
         </w:rPr>
         <w:t xml:space="preserve"> </w:t>
       </w:r>
+      <w:proofErr w:type="spellStart"/>
       <w:r>
         <w:rPr>
           <w:rFonts w:asciiTheme="minorHAnsi" w:eastAsia="Calibri Light" w:hAnsiTheme="minorHAnsi" w:cstheme="minorHAnsi"/>
         </w:rPr>
-        <w:t xml:space="preserve">GraphQL  </w:t>
+        <w:t>GraphQL</w:t>
+      </w:r>
+      <w:proofErr w:type="spellEnd"/>
+      <w:r>
+        <w:rPr>
+          <w:rFonts w:asciiTheme="minorHAnsi" w:eastAsia="Calibri Light" w:hAnsiTheme="minorHAnsi" w:cstheme="minorHAnsi"/>
+        </w:rPr>
+        <w:t xml:space="preserve">  </w:t>
       </w:r>
       <w:r>
         <w:rPr>
@@ -2522,7 +2530,7 @@
         <w:rPr>
           <w:rFonts w:asciiTheme="minorHAnsi" w:eastAsia="Calibri Light" w:hAnsiTheme="minorHAnsi" w:cstheme="minorHAnsi"/>
         </w:rPr>
-        <w:t>SAP HANA XSA</w:t>
+        <w:t>SAP HANA XS</w:t>
       </w:r>
     </w:p>
     <w:p>
@@ -2920,7 +2928,15 @@
           <w:sz w:val="22"/>
           <w:szCs w:val="22"/>
         </w:rPr>
-        <w:t xml:space="preserve">Code network monitoring platform for </w:t>
+        <w:t>Create a</w:t>
+      </w:r>
+      <w:r>
+        <w:rPr>
+          <w:rFonts w:asciiTheme="minorHAnsi" w:eastAsia="Arial" w:hAnsiTheme="minorHAnsi" w:cstheme="minorHAnsi"/>
+          <w:sz w:val="22"/>
+          <w:szCs w:val="22"/>
+        </w:rPr>
+        <w:t xml:space="preserve"> network monitoring platform for </w:t>
       </w:r>
       <w:r>
         <w:rPr>
@@ -3045,7 +3061,25 @@
           <w:color w:val="002060"/>
           <w:sz w:val="24"/>
         </w:rPr>
-        <w:t xml:space="preserve">Mar 2019 </w:t>
+        <w:t>Mar 20</w:t>
+      </w:r>
+      <w:r>
+        <w:rPr>
+          <w:rFonts w:asciiTheme="minorHAnsi" w:hAnsiTheme="minorHAnsi" w:cstheme="minorHAnsi"/>
+          <w:b/>
+          <w:color w:val="002060"/>
+          <w:sz w:val="24"/>
+        </w:rPr>
+        <w:t>20</w:t>
+      </w:r>
+      <w:r>
+        <w:rPr>
+          <w:rFonts w:asciiTheme="minorHAnsi" w:hAnsiTheme="minorHAnsi" w:cstheme="minorHAnsi"/>
+          <w:b/>
+          <w:color w:val="002060"/>
+          <w:sz w:val="24"/>
+        </w:rPr>
+        <w:t xml:space="preserve"> </w:t>
       </w:r>
       <w:r>
         <w:rPr>
@@ -3071,7 +3105,7 @@
         <w:pStyle w:val="ListParagraph"/>
         <w:numPr>
           <w:ilvl w:val="0"/>
-          <w:numId w:val="14"/>
+          <w:numId w:val="34"/>
         </w:numPr>
         <w:tabs>
           <w:tab w:val="left" w:pos="980"/>
@@ -3089,7 +3123,23 @@
           <w:sz w:val="22"/>
           <w:szCs w:val="22"/>
         </w:rPr>
-        <w:t>Develop new careers job description pages for jobs.sap.com (10 million+ visits / year)</w:t>
+        <w:t xml:space="preserve">Develop and maintain </w:t>
+      </w:r>
+      <w:r>
+        <w:rPr>
+          <w:rFonts w:asciiTheme="minorHAnsi" w:eastAsia="Arial" w:hAnsiTheme="minorHAnsi" w:cstheme="minorHAnsi"/>
+          <w:sz w:val="22"/>
+          <w:szCs w:val="22"/>
+        </w:rPr>
+        <w:t xml:space="preserve">careers website </w:t>
+      </w:r>
+      <w:r>
+        <w:rPr>
+          <w:rFonts w:asciiTheme="minorHAnsi" w:eastAsia="Arial" w:hAnsiTheme="minorHAnsi" w:cstheme="minorHAnsi"/>
+          <w:sz w:val="22"/>
+          <w:szCs w:val="22"/>
+        </w:rPr>
+        <w:t>jobs.sap.com (10 million+ visits / year) using HTML5, CSS3 and JavaScript.</w:t>
       </w:r>
     </w:p>
     <w:p>
@@ -3296,7 +3346,121 @@
           <w:sz w:val="22"/>
           <w:szCs w:val="22"/>
         </w:rPr>
-        <w:t xml:space="preserve">Created a neural network with </w:t>
+        <w:t xml:space="preserve">Created </w:t>
+      </w:r>
+      <w:r>
+        <w:rPr>
+          <w:rFonts w:asciiTheme="minorHAnsi" w:eastAsia="Arial" w:hAnsiTheme="minorHAnsi" w:cstheme="minorHAnsi"/>
+          <w:sz w:val="22"/>
+          <w:szCs w:val="22"/>
+        </w:rPr>
+        <w:t xml:space="preserve">a </w:t>
+      </w:r>
+      <w:r>
+        <w:rPr>
+          <w:rFonts w:asciiTheme="minorHAnsi" w:eastAsia="Arial" w:hAnsiTheme="minorHAnsi" w:cstheme="minorHAnsi"/>
+          <w:sz w:val="22"/>
+          <w:szCs w:val="22"/>
+        </w:rPr>
+        <w:t xml:space="preserve">neural network </w:t>
+      </w:r>
+      <w:r>
+        <w:rPr>
+          <w:rFonts w:asciiTheme="minorHAnsi" w:eastAsia="Arial" w:hAnsiTheme="minorHAnsi" w:cstheme="minorHAnsi"/>
+          <w:sz w:val="22"/>
+          <w:szCs w:val="22"/>
+        </w:rPr>
+        <w:t xml:space="preserve">in </w:t>
+      </w:r>
+      <w:r>
+        <w:rPr>
+          <w:rFonts w:asciiTheme="minorHAnsi" w:eastAsia="Arial" w:hAnsiTheme="minorHAnsi" w:cstheme="minorHAnsi"/>
+          <w:sz w:val="22"/>
+          <w:szCs w:val="22"/>
+        </w:rPr>
+        <w:t>SAP Cloud Platform</w:t>
+      </w:r>
+      <w:r>
+        <w:rPr>
+          <w:rFonts w:asciiTheme="minorHAnsi" w:eastAsia="Arial" w:hAnsiTheme="minorHAnsi" w:cstheme="minorHAnsi"/>
+          <w:sz w:val="22"/>
+          <w:szCs w:val="22"/>
+        </w:rPr>
+        <w:t xml:space="preserve"> </w:t>
+      </w:r>
+      <w:r>
+        <w:rPr>
+          <w:rFonts w:asciiTheme="minorHAnsi" w:eastAsia="Arial" w:hAnsiTheme="minorHAnsi" w:cstheme="minorHAnsi"/>
+          <w:sz w:val="22"/>
+          <w:szCs w:val="22"/>
+        </w:rPr>
+        <w:t xml:space="preserve">to </w:t>
+      </w:r>
+      <w:r>
+        <w:rPr>
+          <w:rFonts w:asciiTheme="minorHAnsi" w:eastAsia="Arial" w:hAnsiTheme="minorHAnsi" w:cstheme="minorHAnsi"/>
+          <w:sz w:val="22"/>
+          <w:szCs w:val="22"/>
+        </w:rPr>
+        <w:t xml:space="preserve">predict </w:t>
+      </w:r>
+      <w:r>
+        <w:rPr>
+          <w:rFonts w:asciiTheme="minorHAnsi" w:eastAsia="Arial" w:hAnsiTheme="minorHAnsi" w:cstheme="minorHAnsi"/>
+          <w:sz w:val="22"/>
+          <w:szCs w:val="22"/>
+        </w:rPr>
+        <w:t xml:space="preserve">SAP cloud </w:t>
+      </w:r>
+      <w:r>
+        <w:rPr>
+          <w:rFonts w:asciiTheme="minorHAnsi" w:eastAsia="Arial" w:hAnsiTheme="minorHAnsi" w:cstheme="minorHAnsi"/>
+          <w:sz w:val="22"/>
+          <w:szCs w:val="22"/>
+        </w:rPr>
+        <w:t>customer</w:t>
+      </w:r>
+      <w:r>
+        <w:rPr>
+          <w:rFonts w:asciiTheme="minorHAnsi" w:eastAsia="Arial" w:hAnsiTheme="minorHAnsi" w:cstheme="minorHAnsi"/>
+          <w:sz w:val="22"/>
+          <w:szCs w:val="22"/>
+        </w:rPr>
+        <w:t>s’</w:t>
+      </w:r>
+      <w:r>
+        <w:rPr>
+          <w:rFonts w:asciiTheme="minorHAnsi" w:eastAsia="Arial" w:hAnsiTheme="minorHAnsi" w:cstheme="minorHAnsi"/>
+          <w:sz w:val="22"/>
+          <w:szCs w:val="22"/>
+        </w:rPr>
+        <w:t xml:space="preserve"> churn </w:t>
+      </w:r>
+      <w:bookmarkStart w:id="1" w:name="_GoBack"/>
+      <w:bookmarkEnd w:id="1"/>
+      <w:r>
+        <w:rPr>
+          <w:rFonts w:asciiTheme="minorHAnsi" w:eastAsia="Arial" w:hAnsiTheme="minorHAnsi" w:cstheme="minorHAnsi"/>
+          <w:sz w:val="22"/>
+          <w:szCs w:val="22"/>
+        </w:rPr>
+        <w:t>rate</w:t>
+      </w:r>
+      <w:r>
+        <w:rPr>
+          <w:rFonts w:asciiTheme="minorHAnsi" w:eastAsia="Arial" w:hAnsiTheme="minorHAnsi" w:cstheme="minorHAnsi"/>
+          <w:sz w:val="22"/>
+          <w:szCs w:val="22"/>
+        </w:rPr>
+        <w:t xml:space="preserve"> </w:t>
+      </w:r>
+      <w:r>
+        <w:rPr>
+          <w:rFonts w:asciiTheme="minorHAnsi" w:eastAsia="Arial" w:hAnsiTheme="minorHAnsi" w:cstheme="minorHAnsi"/>
+          <w:sz w:val="22"/>
+          <w:szCs w:val="22"/>
+        </w:rPr>
+        <w:t xml:space="preserve">with </w:t>
       </w:r>
       <w:r>
         <w:rPr>
@@ -3305,22 +3469,6 @@
           <w:szCs w:val="22"/>
         </w:rPr>
         <w:t>86% accuracy</w:t>
-      </w:r>
-      <w:r>
-        <w:rPr>
-          <w:rFonts w:asciiTheme="minorHAnsi" w:eastAsia="Arial" w:hAnsiTheme="minorHAnsi" w:cstheme="minorHAnsi"/>
-          <w:sz w:val="22"/>
-          <w:szCs w:val="22"/>
-        </w:rPr>
-        <w:t xml:space="preserve"> to predict </w:t>
-      </w:r>
-      <w:r>
-        <w:rPr>
-          <w:rFonts w:asciiTheme="minorHAnsi" w:eastAsia="Arial" w:hAnsiTheme="minorHAnsi" w:cstheme="minorHAnsi"/>
-          <w:sz w:val="22"/>
-          <w:szCs w:val="22"/>
-        </w:rPr>
-        <w:t>SAP Max Attention customer churn rate</w:t>
       </w:r>
     </w:p>
     <w:p>
@@ -3366,7 +3514,17 @@
           <w:sz w:val="24"/>
           <w:szCs w:val="24"/>
         </w:rPr>
-        <w:t>Apr 2018</w:t>
+        <w:t>Apr 201</w:t>
+      </w:r>
+      <w:r>
+        <w:rPr>
+          <w:rFonts w:asciiTheme="minorHAnsi" w:hAnsiTheme="minorHAnsi" w:cstheme="minorHAnsi"/>
+          <w:b/>
+          <w:color w:val="002060"/>
+          <w:sz w:val="24"/>
+          <w:szCs w:val="24"/>
+        </w:rPr>
+        <w:t>9</w:t>
       </w:r>
       <w:r>
         <w:rPr>
@@ -3712,25 +3870,7 @@
           <w:color w:val="002060"/>
           <w:sz w:val="34"/>
         </w:rPr>
-        <w:t xml:space="preserve">PROJECTS &amp; </w:t>
-      </w:r>
-      <w:r>
-        <w:rPr>
-          <w:rFonts w:asciiTheme="minorHAnsi" w:eastAsia="Aharoni" w:hAnsiTheme="minorHAnsi" w:cstheme="minorHAnsi"/>
-          <w:b/>
-          <w:color w:val="002060"/>
-          <w:sz w:val="36"/>
-        </w:rPr>
-        <w:t>R</w:t>
-      </w:r>
-      <w:r>
-        <w:rPr>
-          <w:rFonts w:asciiTheme="minorHAnsi" w:eastAsia="Aharoni" w:hAnsiTheme="minorHAnsi" w:cstheme="minorHAnsi"/>
-          <w:b/>
-          <w:color w:val="002060"/>
-          <w:sz w:val="34"/>
-        </w:rPr>
-        <w:t>ESEARCH</w:t>
+        <w:t>PROJECTS</w:t>
       </w:r>
     </w:p>
     <w:p>
@@ -3779,7 +3919,27 @@
           <w:sz w:val="26"/>
           <w:szCs w:val="26"/>
         </w:rPr>
-        <w:t xml:space="preserve">                                                                           </w:t>
+        <w:t xml:space="preserve"> </w:t>
+      </w:r>
+      <w:r>
+        <w:rPr>
+          <w:rFonts w:asciiTheme="minorHAnsi" w:eastAsia="Aharoni" w:hAnsiTheme="minorHAnsi" w:cstheme="minorHAnsi"/>
+          <w:b/>
+          <w:color w:val="002060"/>
+          <w:sz w:val="26"/>
+          <w:szCs w:val="26"/>
+        </w:rPr>
+        <w:t>(Java)</w:t>
+      </w:r>
+      <w:r>
+        <w:rPr>
+          <w:rFonts w:asciiTheme="minorHAnsi" w:eastAsia="Aharoni" w:hAnsiTheme="minorHAnsi" w:cstheme="minorHAnsi"/>
+          <w:b/>
+          <w:color w:val="002060"/>
+          <w:sz w:val="26"/>
+          <w:szCs w:val="26"/>
+        </w:rPr>
+        <w:t xml:space="preserve">                                                               </w:t>
       </w:r>
       <w:r>
         <w:rPr>
@@ -3823,42 +3983,35 @@
           <w:sz w:val="22"/>
           <w:szCs w:val="22"/>
         </w:rPr>
-        <w:t xml:space="preserve">published an android app to </w:t>
-      </w:r>
-      <w:r>
-        <w:rPr>
-          <w:sz w:val="22"/>
-          <w:szCs w:val="22"/>
-        </w:rPr>
-        <w:t xml:space="preserve">Play Store to </w:t>
-      </w:r>
-      <w:r>
-        <w:rPr>
-          <w:sz w:val="22"/>
-          <w:szCs w:val="22"/>
-        </w:rPr>
-        <w:t>alert</w:t>
-      </w:r>
-      <w:r>
-        <w:rPr>
-          <w:sz w:val="22"/>
-          <w:szCs w:val="22"/>
-        </w:rPr>
-        <w:t xml:space="preserve"> drowsy</w:t>
-      </w:r>
-      <w:r>
-        <w:rPr>
-          <w:sz w:val="22"/>
-          <w:szCs w:val="22"/>
-        </w:rPr>
-        <w:t xml:space="preserve"> drivers when they </w:t>
-      </w:r>
-      <w:r>
-        <w:rPr>
-          <w:sz w:val="22"/>
-          <w:szCs w:val="22"/>
-        </w:rPr>
-        <w:t>doze off</w:t>
+        <w:t xml:space="preserve">published an android app </w:t>
+      </w:r>
+      <w:r>
+        <w:rPr>
+          <w:sz w:val="22"/>
+          <w:szCs w:val="22"/>
+        </w:rPr>
+        <w:t xml:space="preserve">written in Java </w:t>
+      </w:r>
+      <w:r>
+        <w:rPr>
+          <w:sz w:val="22"/>
+          <w:szCs w:val="22"/>
+        </w:rPr>
+        <w:t xml:space="preserve">to </w:t>
+      </w:r>
+      <w:r>
+        <w:rPr>
+          <w:sz w:val="22"/>
+          <w:szCs w:val="22"/>
+        </w:rPr>
+        <w:t>Play Store</w:t>
+      </w:r>
+      <w:r>
+        <w:rPr>
+          <w:sz w:val="22"/>
+          <w:szCs w:val="22"/>
+        </w:rPr>
+        <w:t xml:space="preserve"> </w:t>
       </w:r>
     </w:p>
     <w:p>
@@ -3892,7 +4045,51 @@
           <w:sz w:val="22"/>
           <w:szCs w:val="22"/>
         </w:rPr>
-        <w:t>machine learning model that can detect drowsiness under 80ms with 98%</w:t>
+        <w:t xml:space="preserve">machine learning model that can detect </w:t>
+      </w:r>
+      <w:r>
+        <w:rPr>
+          <w:sz w:val="22"/>
+          <w:szCs w:val="22"/>
+        </w:rPr>
+        <w:t xml:space="preserve">driver </w:t>
+      </w:r>
+      <w:r>
+        <w:rPr>
+          <w:sz w:val="22"/>
+          <w:szCs w:val="22"/>
+        </w:rPr>
+        <w:t>drowsiness under 80</w:t>
+      </w:r>
+      <w:r>
+        <w:rPr>
+          <w:sz w:val="22"/>
+          <w:szCs w:val="22"/>
+        </w:rPr>
+        <w:t xml:space="preserve"> </w:t>
+      </w:r>
+      <w:proofErr w:type="spellStart"/>
+      <w:r>
+        <w:rPr>
+          <w:sz w:val="22"/>
+          <w:szCs w:val="22"/>
+        </w:rPr>
+        <w:t>ms</w:t>
+      </w:r>
+      <w:proofErr w:type="spellEnd"/>
+      <w:r>
+        <w:rPr>
+          <w:sz w:val="22"/>
+          <w:szCs w:val="22"/>
+        </w:rPr>
+        <w:t xml:space="preserve"> with 98%</w:t>
+      </w:r>
+      <w:r>
+        <w:rPr>
+          <w:sz w:val="22"/>
+          <w:szCs w:val="22"/>
+        </w:rPr>
+        <w:t xml:space="preserve"> accuracy</w:t>
       </w:r>
     </w:p>
     <w:p>
@@ -4086,14 +4283,35 @@
           <w:sz w:val="22"/>
           <w:szCs w:val="22"/>
         </w:rPr>
-        <w:t xml:space="preserve">Developed </w:t>
-      </w:r>
-      <w:r>
-        <w:rPr>
-          <w:sz w:val="22"/>
-          <w:szCs w:val="22"/>
-        </w:rPr>
-        <w:t xml:space="preserve">RESTFUL API with </w:t>
+        <w:t>Developed</w:t>
+      </w:r>
+      <w:r>
+        <w:rPr>
+          <w:sz w:val="22"/>
+          <w:szCs w:val="22"/>
+        </w:rPr>
+        <w:t xml:space="preserve"> </w:t>
+      </w:r>
+      <w:r>
+        <w:rPr>
+          <w:sz w:val="22"/>
+          <w:szCs w:val="22"/>
+        </w:rPr>
+        <w:t>RESTFUL API</w:t>
+      </w:r>
+      <w:r>
+        <w:rPr>
+          <w:sz w:val="22"/>
+          <w:szCs w:val="22"/>
+        </w:rPr>
+        <w:t xml:space="preserve">s </w:t>
+      </w:r>
+      <w:r>
+        <w:rPr>
+          <w:sz w:val="22"/>
+          <w:szCs w:val="22"/>
+        </w:rPr>
+        <w:t xml:space="preserve">with </w:t>
       </w:r>
       <w:r>
         <w:rPr>
@@ -4114,7 +4332,21 @@
           <w:sz w:val="22"/>
           <w:szCs w:val="22"/>
         </w:rPr>
-        <w:t xml:space="preserve"> and implemented database with SAP HANA &amp; MySQL</w:t>
+        <w:t xml:space="preserve"> and </w:t>
+      </w:r>
+      <w:r>
+        <w:rPr>
+          <w:sz w:val="22"/>
+          <w:szCs w:val="22"/>
+        </w:rPr>
+        <w:t>designed</w:t>
+      </w:r>
+      <w:r>
+        <w:rPr>
+          <w:sz w:val="22"/>
+          <w:szCs w:val="22"/>
+        </w:rPr>
+        <w:t xml:space="preserve"> database with SAP HANA &amp; MySQL</w:t>
       </w:r>
     </w:p>
     <w:p>
@@ -4134,7 +4366,21 @@
           <w:sz w:val="22"/>
           <w:szCs w:val="22"/>
         </w:rPr>
-        <w:t>Implemented secure integration with SAP Cloud Platform using enterprise integration patterns</w:t>
+        <w:t xml:space="preserve">Implemented secure integration with SAP Cloud Platform </w:t>
+      </w:r>
+      <w:r>
+        <w:rPr>
+          <w:sz w:val="22"/>
+          <w:szCs w:val="22"/>
+        </w:rPr>
+        <w:t xml:space="preserve">(Neo) </w:t>
+      </w:r>
+      <w:r>
+        <w:rPr>
+          <w:sz w:val="22"/>
+          <w:szCs w:val="22"/>
+        </w:rPr>
+        <w:t>using enterprise integration patterns</w:t>
       </w:r>
     </w:p>
     <w:p>
@@ -4175,7 +4421,14 @@
           <w:sz w:val="22"/>
           <w:szCs w:val="22"/>
         </w:rPr>
-        <w:t xml:space="preserve">JavaScript </w:t>
+        <w:t>JavaScript</w:t>
+      </w:r>
+      <w:r>
+        <w:rPr>
+          <w:sz w:val="22"/>
+          <w:szCs w:val="22"/>
+        </w:rPr>
+        <w:t xml:space="preserve">, </w:t>
       </w:r>
       <w:r>
         <w:rPr>
@@ -4304,7 +4557,14 @@
           <w:sz w:val="22"/>
           <w:szCs w:val="22"/>
         </w:rPr>
-        <w:t>Designed a production</w:t>
+        <w:t>Developed</w:t>
+      </w:r>
+      <w:r>
+        <w:rPr>
+          <w:sz w:val="22"/>
+          <w:szCs w:val="22"/>
+        </w:rPr>
+        <w:t xml:space="preserve"> a production</w:t>
       </w:r>
       <w:r>
         <w:rPr>
@@ -4332,7 +4592,28 @@
           <w:sz w:val="22"/>
           <w:szCs w:val="22"/>
         </w:rPr>
-        <w:t>feedback package in React.js and published to NodeJS Package Manager Platform</w:t>
+        <w:t>React.js</w:t>
+      </w:r>
+      <w:r>
+        <w:rPr>
+          <w:sz w:val="22"/>
+          <w:szCs w:val="22"/>
+        </w:rPr>
+        <w:t xml:space="preserve"> </w:t>
+      </w:r>
+      <w:r>
+        <w:rPr>
+          <w:sz w:val="22"/>
+          <w:szCs w:val="22"/>
+        </w:rPr>
+        <w:t>component</w:t>
+      </w:r>
+      <w:r>
+        <w:rPr>
+          <w:sz w:val="22"/>
+          <w:szCs w:val="22"/>
+        </w:rPr>
+        <w:t xml:space="preserve"> and published to NodeJS Package Manager Platform</w:t>
       </w:r>
     </w:p>
     <w:p>
@@ -4352,7 +4633,126 @@
           <w:sz w:val="22"/>
           <w:szCs w:val="22"/>
         </w:rPr>
-        <w:t>Employ CI/CD with Travis to maintain deployments, test with Jest framework and handle Pull Requests via GitHub</w:t>
+        <w:t>Employ</w:t>
+      </w:r>
+      <w:r>
+        <w:rPr>
+          <w:sz w:val="22"/>
+          <w:szCs w:val="22"/>
+        </w:rPr>
+        <w:t>ed</w:t>
+      </w:r>
+      <w:r>
+        <w:rPr>
+          <w:sz w:val="22"/>
+          <w:szCs w:val="22"/>
+        </w:rPr>
+        <w:t xml:space="preserve"> CI/CD </w:t>
+      </w:r>
+      <w:r>
+        <w:rPr>
+          <w:sz w:val="22"/>
+          <w:szCs w:val="22"/>
+        </w:rPr>
+        <w:t xml:space="preserve">via </w:t>
+      </w:r>
+      <w:r>
+        <w:rPr>
+          <w:sz w:val="22"/>
+          <w:szCs w:val="22"/>
+        </w:rPr>
+        <w:t xml:space="preserve">Travis to maintain deployments, </w:t>
+      </w:r>
+      <w:r>
+        <w:rPr>
+          <w:sz w:val="22"/>
+          <w:szCs w:val="22"/>
+        </w:rPr>
+        <w:t>handle</w:t>
+      </w:r>
+      <w:r>
+        <w:rPr>
+          <w:sz w:val="22"/>
+          <w:szCs w:val="22"/>
+        </w:rPr>
+        <w:t>d</w:t>
+      </w:r>
+      <w:r>
+        <w:rPr>
+          <w:sz w:val="22"/>
+          <w:szCs w:val="22"/>
+        </w:rPr>
+        <w:t xml:space="preserve"> </w:t>
+      </w:r>
+      <w:r>
+        <w:rPr>
+          <w:sz w:val="22"/>
+          <w:szCs w:val="22"/>
+        </w:rPr>
+        <w:t>git p</w:t>
+      </w:r>
+      <w:r>
+        <w:rPr>
+          <w:sz w:val="22"/>
+          <w:szCs w:val="22"/>
+        </w:rPr>
+        <w:t xml:space="preserve">ull </w:t>
+      </w:r>
+      <w:r>
+        <w:rPr>
+          <w:sz w:val="22"/>
+          <w:szCs w:val="22"/>
+        </w:rPr>
+        <w:t>r</w:t>
+      </w:r>
+      <w:r>
+        <w:rPr>
+          <w:sz w:val="22"/>
+          <w:szCs w:val="22"/>
+        </w:rPr>
+        <w:t>equests</w:t>
+      </w:r>
+      <w:r>
+        <w:rPr>
+          <w:sz w:val="22"/>
+          <w:szCs w:val="22"/>
+        </w:rPr>
+        <w:t xml:space="preserve"> </w:t>
+      </w:r>
+      <w:r>
+        <w:rPr>
+          <w:sz w:val="22"/>
+          <w:szCs w:val="22"/>
+        </w:rPr>
+        <w:t>a</w:t>
+      </w:r>
+      <w:r>
+        <w:rPr>
+          <w:sz w:val="22"/>
+          <w:szCs w:val="22"/>
+        </w:rPr>
+        <w:t xml:space="preserve">nd </w:t>
+      </w:r>
+      <w:r>
+        <w:rPr>
+          <w:sz w:val="22"/>
+          <w:szCs w:val="22"/>
+        </w:rPr>
+        <w:t>test</w:t>
+      </w:r>
+      <w:r>
+        <w:rPr>
+          <w:sz w:val="22"/>
+          <w:szCs w:val="22"/>
+        </w:rPr>
+        <w:t>ed</w:t>
+      </w:r>
+      <w:r>
+        <w:rPr>
+          <w:sz w:val="22"/>
+          <w:szCs w:val="22"/>
+        </w:rPr>
+        <w:t xml:space="preserve"> with Jest framework</w:t>
       </w:r>
     </w:p>
     <w:p>
@@ -4554,85 +4954,49 @@
         </w:numPr>
         <w:spacing w:line="0" w:lineRule="atLeast"/>
         <w:rPr>
-          <w:rFonts w:asciiTheme="minorHAnsi" w:hAnsiTheme="minorHAnsi" w:cstheme="minorHAnsi"/>
-          <w:b/>
-          <w:color w:val="002060"/>
-          <w:sz w:val="24"/>
-        </w:rPr>
-      </w:pPr>
-      <w:r>
-        <w:rPr>
-          <w:sz w:val="22"/>
-          <w:szCs w:val="22"/>
-        </w:rPr>
-        <w:t>D</w:t>
-      </w:r>
-      <w:r>
-        <w:rPr>
-          <w:sz w:val="22"/>
-          <w:szCs w:val="22"/>
-        </w:rPr>
-        <w:t>evelop</w:t>
-      </w:r>
-      <w:r>
-        <w:rPr>
-          <w:sz w:val="22"/>
-          <w:szCs w:val="22"/>
-        </w:rPr>
-        <w:t>ed</w:t>
-      </w:r>
-      <w:r>
-        <w:rPr>
-          <w:sz w:val="22"/>
-          <w:szCs w:val="22"/>
-        </w:rPr>
-        <w:t xml:space="preserve"> </w:t>
-      </w:r>
-      <w:r>
-        <w:rPr>
-          <w:sz w:val="22"/>
-          <w:szCs w:val="22"/>
-        </w:rPr>
-        <w:t>a social media app that lets users find events with free food and discounts</w:t>
-      </w:r>
-      <w:r>
-        <w:rPr>
-          <w:sz w:val="22"/>
-          <w:szCs w:val="22"/>
-        </w:rPr>
-        <w:t xml:space="preserve"> </w:t>
-      </w:r>
-      <w:r>
-        <w:rPr>
-          <w:sz w:val="22"/>
-          <w:szCs w:val="22"/>
-        </w:rPr>
-        <w:t xml:space="preserve">and maintain engineering infrastructure, tools and services </w:t>
-      </w:r>
-      <w:r>
-        <w:rPr>
-          <w:sz w:val="22"/>
-          <w:szCs w:val="22"/>
-        </w:rPr>
-        <w:t xml:space="preserve">with </w:t>
-      </w:r>
-      <w:r>
-        <w:rPr>
-          <w:sz w:val="22"/>
-          <w:szCs w:val="22"/>
-        </w:rPr>
-        <w:t xml:space="preserve">MongoDB, NodeJS, React.js, Express, Travis </w:t>
-      </w:r>
-      <w:r>
-        <w:rPr>
-          <w:sz w:val="22"/>
-          <w:szCs w:val="22"/>
-        </w:rPr>
-        <w:t>CI/CD</w:t>
+          <w:sz w:val="22"/>
+          <w:szCs w:val="22"/>
+        </w:rPr>
+      </w:pPr>
+      <w:r>
+        <w:rPr>
+          <w:sz w:val="22"/>
+          <w:szCs w:val="22"/>
+        </w:rPr>
+        <w:t xml:space="preserve">Developed a social media app that lets users find food </w:t>
+      </w:r>
+      <w:r>
+        <w:rPr>
+          <w:sz w:val="22"/>
+          <w:szCs w:val="22"/>
+        </w:rPr>
+        <w:t xml:space="preserve">deals </w:t>
+      </w:r>
+      <w:r>
+        <w:rPr>
+          <w:sz w:val="22"/>
+          <w:szCs w:val="22"/>
+        </w:rPr>
+        <w:t>with MongoDB, Node, React, Express</w:t>
+      </w:r>
+      <w:r>
+        <w:rPr>
+          <w:sz w:val="22"/>
+          <w:szCs w:val="22"/>
+        </w:rPr>
+        <w:t xml:space="preserve"> and </w:t>
+      </w:r>
+      <w:r>
+        <w:rPr>
+          <w:sz w:val="22"/>
+          <w:szCs w:val="22"/>
+        </w:rPr>
+        <w:t>Travis</w:t>
       </w:r>
     </w:p>
     <w:p>
       <w:pPr>
+        <w:spacing w:line="0" w:lineRule="atLeast"/>
         <w:rPr>
           <w:sz w:val="22"/>
           <w:szCs w:val="22"/>
@@ -4798,8 +5162,6 @@
         </w:rPr>
         <w:t xml:space="preserve">deployed </w:t>
       </w:r>
-      <w:bookmarkStart w:id="1" w:name="_GoBack"/>
-      <w:bookmarkEnd w:id="1"/>
       <w:r>
         <w:rPr>
           <w:sz w:val="22"/>
@@ -4931,7 +5293,7 @@
           <w:szCs w:val="22"/>
         </w:rPr>
         <w:lastRenderedPageBreak/>
-        <w:t>Developed</w:t>
+        <w:t>Created</w:t>
       </w:r>
       <w:r>
         <w:rPr>
@@ -6112,6 +6474,7 @@
           <w:szCs w:val="22"/>
         </w:rPr>
       </w:pPr>
+      <w:proofErr w:type="spellStart"/>
       <w:r>
         <w:rPr>
           <w:rFonts w:asciiTheme="minorHAnsi" w:hAnsiTheme="minorHAnsi" w:cstheme="minorHAnsi"/>
@@ -6119,7 +6482,17 @@
           <w:szCs w:val="22"/>
           <w:shd w:val="clear" w:color="auto" w:fill="FFFFFF"/>
         </w:rPr>
-        <w:t>DragonHacks (Drexel's very own 24-hour Hackathon)</w:t>
+        <w:t>DragonHacks</w:t>
+      </w:r>
+      <w:proofErr w:type="spellEnd"/>
+      <w:r>
+        <w:rPr>
+          <w:rFonts w:asciiTheme="minorHAnsi" w:hAnsiTheme="minorHAnsi" w:cstheme="minorHAnsi"/>
+          <w:sz w:val="22"/>
+          <w:szCs w:val="22"/>
+          <w:shd w:val="clear" w:color="auto" w:fill="FFFFFF"/>
+        </w:rPr>
+        <w:t xml:space="preserve"> (Drexel's very own 24-hour Hackathon)</w:t>
       </w:r>
       <w:r>
         <w:rPr>
@@ -6348,7 +6721,7 @@
         <v:path o:extrusionok="f" gradientshapeok="t" o:connecttype="rect"/>
         <o:lock v:ext="edit" aspectratio="t"/>
       </v:shapetype>
-      <v:shape id="_x0000_i1043" type="#_x0000_t75" style="width:7.4pt;height:7.4pt" o:bullet="t">
+      <v:shape id="_x0000_i1068" type="#_x0000_t75" style="width:7.2pt;height:7.2pt" o:bullet="t">
         <v:imagedata r:id="rId1" o:title="clip_image001"/>
       </v:shape>
     </w:pict>
@@ -8222,6 +8595,120 @@
     </w:lvl>
   </w:abstractNum>
   <w:abstractNum w:abstractNumId="20" w15:restartNumberingAfterBreak="0">
+    <w:nsid w:val="49737E4D"/>
+    <w:multiLevelType w:val="hybridMultilevel"/>
+    <w:tmpl w:val="B96AAD32"/>
+    <w:lvl w:ilvl="0" w:tplc="25881CF4">
+      <w:start w:val="1"/>
+      <w:numFmt w:val="bullet"/>
+      <w:lvlText w:val=""/>
+      <w:lvlJc w:val="left"/>
+      <w:pPr>
+        <w:ind w:left="720" w:hanging="360"/>
+      </w:pPr>
+      <w:rPr>
+        <w:rFonts w:ascii="Symbol" w:hAnsi="Symbol" w:hint="default"/>
+        <w:color w:val="4472C4" w:themeColor="accent1"/>
+      </w:rPr>
+    </w:lvl>
+    <w:lvl w:ilvl="1" w:tplc="04090003" w:tentative="1">
+      <w:start w:val="1"/>
+      <w:numFmt w:val="bullet"/>
+      <w:lvlText w:val="o"/>
+      <w:lvlJc w:val="left"/>
+      <w:pPr>
+        <w:ind w:left="1440" w:hanging="360"/>
+      </w:pPr>
+      <w:rPr>
+        <w:rFonts w:ascii="Courier New" w:hAnsi="Courier New" w:cs="Courier New" w:hint="default"/>
+      </w:rPr>
+    </w:lvl>
+    <w:lvl w:ilvl="2" w:tplc="04090005" w:tentative="1">
+      <w:start w:val="1"/>
+      <w:numFmt w:val="bullet"/>
+      <w:lvlText w:val=""/>
+      <w:lvlJc w:val="left"/>
+      <w:pPr>
+        <w:ind w:left="2160" w:hanging="360"/>
+      </w:pPr>
+      <w:rPr>
+        <w:rFonts w:ascii="Wingdings" w:hAnsi="Wingdings" w:hint="default"/>
+      </w:rPr>
+    </w:lvl>
+    <w:lvl w:ilvl="3" w:tplc="04090001" w:tentative="1">
+      <w:start w:val="1"/>
+      <w:numFmt w:val="bullet"/>
+      <w:lvlText w:val=""/>
+      <w:lvlJc w:val="left"/>
+      <w:pPr>
+        <w:ind w:left="2880" w:hanging="360"/>
+      </w:pPr>
+      <w:rPr>
+        <w:rFonts w:ascii="Symbol" w:hAnsi="Symbol" w:hint="default"/>
+      </w:rPr>
+    </w:lvl>
+    <w:lvl w:ilvl="4" w:tplc="04090003" w:tentative="1">
+      <w:start w:val="1"/>
+      <w:numFmt w:val="bullet"/>
+      <w:lvlText w:val="o"/>
+      <w:lvlJc w:val="left"/>
+      <w:pPr>
+        <w:ind w:left="3600" w:hanging="360"/>
+      </w:pPr>
+      <w:rPr>
+        <w:rFonts w:ascii="Courier New" w:hAnsi="Courier New" w:cs="Courier New" w:hint="default"/>
+      </w:rPr>
+    </w:lvl>
+    <w:lvl w:ilvl="5" w:tplc="04090005" w:tentative="1">
+      <w:start w:val="1"/>
+      <w:numFmt w:val="bullet"/>
+      <w:lvlText w:val=""/>
+      <w:lvlJc w:val="left"/>
+      <w:pPr>
+        <w:ind w:left="4320" w:hanging="360"/>
+      </w:pPr>
+      <w:rPr>
+        <w:rFonts w:ascii="Wingdings" w:hAnsi="Wingdings" w:hint="default"/>
+      </w:rPr>
+    </w:lvl>
+    <w:lvl w:ilvl="6" w:tplc="04090001" w:tentative="1">
+      <w:start w:val="1"/>
+      <w:numFmt w:val="bullet"/>
+      <w:lvlText w:val=""/>
+      <w:lvlJc w:val="left"/>
+      <w:pPr>
+        <w:ind w:left="5040" w:hanging="360"/>
+      </w:pPr>
+      <w:rPr>
+        <w:rFonts w:ascii="Symbol" w:hAnsi="Symbol" w:hint="default"/>
+      </w:rPr>
+    </w:lvl>
+    <w:lvl w:ilvl="7" w:tplc="04090003" w:tentative="1">
+      <w:start w:val="1"/>
+      <w:numFmt w:val="bullet"/>
+      <w:lvlText w:val="o"/>
+      <w:lvlJc w:val="left"/>
+      <w:pPr>
+        <w:ind w:left="5760" w:hanging="360"/>
+      </w:pPr>
+      <w:rPr>
+        <w:rFonts w:ascii="Courier New" w:hAnsi="Courier New" w:cs="Courier New" w:hint="default"/>
+      </w:rPr>
+    </w:lvl>
+    <w:lvl w:ilvl="8" w:tplc="04090005" w:tentative="1">
+      <w:start w:val="1"/>
+      <w:numFmt w:val="bullet"/>
+      <w:lvlText w:val=""/>
+      <w:lvlJc w:val="left"/>
+      <w:pPr>
+        <w:ind w:left="6480" w:hanging="360"/>
+      </w:pPr>
+      <w:rPr>
+        <w:rFonts w:ascii="Wingdings" w:hAnsi="Wingdings" w:hint="default"/>
+      </w:rPr>
+    </w:lvl>
+  </w:abstractNum>
+  <w:abstractNum w:abstractNumId="21" w15:restartNumberingAfterBreak="0">
     <w:nsid w:val="508D0268"/>
     <w:multiLevelType w:val="hybridMultilevel"/>
     <w:tmpl w:val="10FCF45A"/>
@@ -8337,7 +8824,7 @@
       </w:rPr>
     </w:lvl>
   </w:abstractNum>
-  <w:abstractNum w:abstractNumId="21" w15:restartNumberingAfterBreak="0">
+  <w:abstractNum w:abstractNumId="22" w15:restartNumberingAfterBreak="0">
     <w:nsid w:val="5DD924E7"/>
     <w:multiLevelType w:val="hybridMultilevel"/>
     <w:tmpl w:val="7360A672"/>
@@ -8451,7 +8938,7 @@
       </w:rPr>
     </w:lvl>
   </w:abstractNum>
-  <w:abstractNum w:abstractNumId="22" w15:restartNumberingAfterBreak="0">
+  <w:abstractNum w:abstractNumId="23" w15:restartNumberingAfterBreak="0">
     <w:nsid w:val="5EBC1BA5"/>
     <w:multiLevelType w:val="hybridMultilevel"/>
     <w:tmpl w:val="CBBC94D2"/>
@@ -8565,7 +9052,7 @@
       </w:rPr>
     </w:lvl>
   </w:abstractNum>
-  <w:abstractNum w:abstractNumId="23" w15:restartNumberingAfterBreak="0">
+  <w:abstractNum w:abstractNumId="24" w15:restartNumberingAfterBreak="0">
     <w:nsid w:val="61E66E07"/>
     <w:multiLevelType w:val="hybridMultilevel"/>
     <w:tmpl w:val="B6DECFB4"/>
@@ -8679,7 +9166,7 @@
       </w:rPr>
     </w:lvl>
   </w:abstractNum>
-  <w:abstractNum w:abstractNumId="24" w15:restartNumberingAfterBreak="0">
+  <w:abstractNum w:abstractNumId="25" w15:restartNumberingAfterBreak="0">
     <w:nsid w:val="63B0315E"/>
     <w:multiLevelType w:val="hybridMultilevel"/>
     <w:tmpl w:val="DF44BE74"/>
@@ -8793,7 +9280,7 @@
       </w:rPr>
     </w:lvl>
   </w:abstractNum>
-  <w:abstractNum w:abstractNumId="25" w15:restartNumberingAfterBreak="0">
+  <w:abstractNum w:abstractNumId="26" w15:restartNumberingAfterBreak="0">
     <w:nsid w:val="63CE1DD9"/>
     <w:multiLevelType w:val="hybridMultilevel"/>
     <w:tmpl w:val="AF76DB9E"/>
@@ -8907,7 +9394,7 @@
       </w:rPr>
     </w:lvl>
   </w:abstractNum>
-  <w:abstractNum w:abstractNumId="26" w15:restartNumberingAfterBreak="0">
+  <w:abstractNum w:abstractNumId="27" w15:restartNumberingAfterBreak="0">
     <w:nsid w:val="64305BC7"/>
     <w:multiLevelType w:val="hybridMultilevel"/>
     <w:tmpl w:val="77B6F84E"/>
@@ -9021,7 +9508,7 @@
       </w:rPr>
     </w:lvl>
   </w:abstractNum>
-  <w:abstractNum w:abstractNumId="27" w15:restartNumberingAfterBreak="0">
+  <w:abstractNum w:abstractNumId="28" w15:restartNumberingAfterBreak="0">
     <w:nsid w:val="67A900BD"/>
     <w:multiLevelType w:val="multilevel"/>
     <w:tmpl w:val="FBD6CAFA"/>
@@ -9128,7 +9615,7 @@
       </w:rPr>
     </w:lvl>
   </w:abstractNum>
-  <w:abstractNum w:abstractNumId="28" w15:restartNumberingAfterBreak="0">
+  <w:abstractNum w:abstractNumId="29" w15:restartNumberingAfterBreak="0">
     <w:nsid w:val="6AC84BD8"/>
     <w:multiLevelType w:val="hybridMultilevel"/>
     <w:tmpl w:val="E478618C"/>
@@ -9214,7 +9701,7 @@
       </w:pPr>
     </w:lvl>
   </w:abstractNum>
-  <w:abstractNum w:abstractNumId="29" w15:restartNumberingAfterBreak="0">
+  <w:abstractNum w:abstractNumId="30" w15:restartNumberingAfterBreak="0">
     <w:nsid w:val="75186E3C"/>
     <w:multiLevelType w:val="hybridMultilevel"/>
     <w:tmpl w:val="36C0C25E"/>
@@ -9328,7 +9815,7 @@
       </w:rPr>
     </w:lvl>
   </w:abstractNum>
-  <w:abstractNum w:abstractNumId="30" w15:restartNumberingAfterBreak="0">
+  <w:abstractNum w:abstractNumId="31" w15:restartNumberingAfterBreak="0">
     <w:nsid w:val="755D334F"/>
     <w:multiLevelType w:val="hybridMultilevel"/>
     <w:tmpl w:val="469662F4"/>
@@ -9417,7 +9904,7 @@
       </w:pPr>
     </w:lvl>
   </w:abstractNum>
-  <w:abstractNum w:abstractNumId="31" w15:restartNumberingAfterBreak="0">
+  <w:abstractNum w:abstractNumId="32" w15:restartNumberingAfterBreak="0">
     <w:nsid w:val="7CC02D21"/>
     <w:multiLevelType w:val="hybridMultilevel"/>
     <w:tmpl w:val="FC2CD416"/>
@@ -9555,40 +10042,40 @@
     <w:abstractNumId w:val="7"/>
   </w:num>
   <w:num w:numId="9">
-    <w:abstractNumId w:val="27"/>
+    <w:abstractNumId w:val="28"/>
   </w:num>
   <w:num w:numId="10">
-    <w:abstractNumId w:val="27"/>
+    <w:abstractNumId w:val="28"/>
   </w:num>
   <w:num w:numId="11">
-    <w:abstractNumId w:val="29"/>
+    <w:abstractNumId w:val="30"/>
   </w:num>
   <w:num w:numId="12">
     <w:abstractNumId w:val="9"/>
   </w:num>
   <w:num w:numId="13">
-    <w:abstractNumId w:val="22"/>
+    <w:abstractNumId w:val="23"/>
   </w:num>
   <w:num w:numId="14">
     <w:abstractNumId w:val="15"/>
   </w:num>
   <w:num w:numId="15">
-    <w:abstractNumId w:val="31"/>
+    <w:abstractNumId w:val="32"/>
   </w:num>
   <w:num w:numId="16">
-    <w:abstractNumId w:val="21"/>
+    <w:abstractNumId w:val="22"/>
   </w:num>
   <w:num w:numId="17">
     <w:abstractNumId w:val="18"/>
   </w:num>
   <w:num w:numId="18">
-    <w:abstractNumId w:val="23"/>
+    <w:abstractNumId w:val="24"/>
   </w:num>
   <w:num w:numId="19">
     <w:abstractNumId w:val="12"/>
   </w:num>
   <w:num w:numId="20">
-    <w:abstractNumId w:val="25"/>
+    <w:abstractNumId w:val="26"/>
   </w:num>
   <w:num w:numId="21">
     <w:abstractNumId w:val="14"/>
@@ -9603,10 +10090,10 @@
     <w:abstractNumId w:val="17"/>
   </w:num>
   <w:num w:numId="25">
-    <w:abstractNumId w:val="20"/>
+    <w:abstractNumId w:val="21"/>
   </w:num>
   <w:num w:numId="26">
-    <w:abstractNumId w:val="26"/>
+    <w:abstractNumId w:val="27"/>
   </w:num>
   <w:num w:numId="27">
     <w:abstractNumId w:val="8"/>
@@ -9615,19 +10102,22 @@
     <w:abstractNumId w:val="16"/>
   </w:num>
   <w:num w:numId="29">
-    <w:abstractNumId w:val="24"/>
+    <w:abstractNumId w:val="25"/>
   </w:num>
   <w:num w:numId="30">
-    <w:abstractNumId w:val="28"/>
+    <w:abstractNumId w:val="29"/>
   </w:num>
   <w:num w:numId="31">
-    <w:abstractNumId w:val="30"/>
+    <w:abstractNumId w:val="31"/>
   </w:num>
   <w:num w:numId="32">
     <w:abstractNumId w:val="11"/>
   </w:num>
   <w:num w:numId="33">
     <w:abstractNumId w:val="10"/>
+  </w:num>
+  <w:num w:numId="34">
+    <w:abstractNumId w:val="20"/>
   </w:num>
 </w:numbering>
 </file>
@@ -9649,7 +10139,7 @@
       </w:pPr>
     </w:pPrDefault>
   </w:docDefaults>
-  <w:latentStyles w:defLockedState="0" w:defUIPriority="99" w:defSemiHidden="0" w:defUnhideWhenUsed="0" w:defQFormat="0" w:count="377">
+  <w:latentStyles w:defLockedState="0" w:defUIPriority="99" w:defSemiHidden="0" w:defUnhideWhenUsed="0" w:defQFormat="0" w:count="376">
     <w:lsdException w:name="Normal" w:uiPriority="0" w:qFormat="1"/>
     <w:lsdException w:name="heading 1" w:uiPriority="9" w:qFormat="1"/>
     <w:lsdException w:name="heading 2" w:semiHidden="1" w:uiPriority="9" w:unhideWhenUsed="1" w:qFormat="1"/>
@@ -10026,7 +10516,6 @@
     <w:lsdException w:name="Hashtag" w:semiHidden="1" w:unhideWhenUsed="1"/>
     <w:lsdException w:name="Unresolved Mention" w:semiHidden="1" w:unhideWhenUsed="1"/>
     <w:lsdException w:name="Smart Link" w:semiHidden="1" w:unhideWhenUsed="1"/>
-    <w:lsdException w:name="Smart Link Error" w:semiHidden="1" w:unhideWhenUsed="1"/>
   </w:latentStyles>
   <w:style w:type="paragraph" w:default="1" w:styleId="Normal">
     <w:name w:val="Normal"/>

</xml_diff>

<commit_message>
Add DevOps experience, change the summary sentence, add global scholar to headline
</commit_message>
<xml_diff>
--- a/Alparslan, Yigit - Resume.docx
+++ b/Alparslan, Yigit - Resume.docx
@@ -611,7 +611,7 @@
                 <w:sz w:val="14"/>
               </w:rPr>
               <w:drawing>
-                <wp:anchor distT="0" distB="0" distL="114300" distR="114300" simplePos="0" relativeHeight="251713536" behindDoc="0" locked="0" layoutInCell="1" allowOverlap="1" wp14:anchorId="211C3731" wp14:editId="756FCD42">
+                <wp:anchor distT="0" distB="0" distL="114300" distR="114300" simplePos="0" relativeHeight="251713536" behindDoc="0" locked="0" layoutInCell="1" allowOverlap="1" wp14:anchorId="211C3731" wp14:editId="245857CC">
                   <wp:simplePos x="0" y="0"/>
                   <wp:positionH relativeFrom="column">
                     <wp:posOffset>1905</wp:posOffset>
@@ -665,7 +665,7 @@
                 <w:noProof/>
               </w:rPr>
               <w:drawing>
-                <wp:anchor distT="0" distB="0" distL="114300" distR="114300" simplePos="0" relativeHeight="251711488" behindDoc="0" locked="0" layoutInCell="1" allowOverlap="1" wp14:anchorId="5F1AACD7" wp14:editId="18DD7185">
+                <wp:anchor distT="0" distB="0" distL="114300" distR="114300" simplePos="0" relativeHeight="251711488" behindDoc="0" locked="0" layoutInCell="1" allowOverlap="1" wp14:anchorId="5F1AACD7" wp14:editId="0DB92A5C">
                   <wp:simplePos x="0" y="0"/>
                   <wp:positionH relativeFrom="column">
                     <wp:posOffset>-59055</wp:posOffset>
@@ -815,7 +815,7 @@
                 <w:sz w:val="14"/>
               </w:rPr>
               <w:drawing>
-                <wp:anchor distT="0" distB="0" distL="114300" distR="114300" simplePos="0" relativeHeight="251691008" behindDoc="0" locked="0" layoutInCell="1" allowOverlap="1" wp14:anchorId="3EAD631C" wp14:editId="633CE3C2">
+                <wp:anchor distT="0" distB="0" distL="114300" distR="114300" simplePos="0" relativeHeight="251691008" behindDoc="0" locked="0" layoutInCell="1" allowOverlap="1" wp14:anchorId="3EAD631C" wp14:editId="3F446470">
                   <wp:simplePos x="0" y="0"/>
                   <wp:positionH relativeFrom="column">
                     <wp:posOffset>417830</wp:posOffset>
@@ -967,6 +967,7 @@
               <w:t xml:space="preserve"> </w:t>
             </w:r>
             <w:hyperlink r:id="rId16" w:history="1">
+              <w:bookmarkStart w:id="1" w:name="_GoBack"/>
               <w:r>
                 <w:rPr>
                   <w:rStyle w:val="Hyperlink"/>
@@ -975,7 +976,18 @@
                   <w:color w:val="002060"/>
                   <w:sz w:val="14"/>
                 </w:rPr>
-                <w:t>SAP PEOPLE’S PROFILE</w:t>
+                <w:t xml:space="preserve">SAP </w:t>
+              </w:r>
+              <w:bookmarkEnd w:id="1"/>
+              <w:r>
+                <w:rPr>
+                  <w:rStyle w:val="Hyperlink"/>
+                  <w:rFonts w:asciiTheme="minorHAnsi" w:hAnsiTheme="minorHAnsi" w:cstheme="minorHAnsi"/>
+                  <w:b/>
+                  <w:color w:val="002060"/>
+                  <w:sz w:val="14"/>
+                </w:rPr>
+                <w:t>PEOPLE’S PROFILE</w:t>
               </w:r>
             </w:hyperlink>
           </w:p>
@@ -997,381 +1009,6 @@
     </w:p>
     <w:p>
       <w:pPr>
-        <w:spacing w:line="227" w:lineRule="auto"/>
-        <w:rPr>
-          <w:rFonts w:asciiTheme="minorHAnsi" w:hAnsiTheme="minorHAnsi" w:cstheme="minorHAnsi"/>
-          <w:bCs/>
-          <w:color w:val="002060"/>
-          <w:sz w:val="24"/>
-          <w:szCs w:val="24"/>
-        </w:rPr>
-      </w:pPr>
-      <w:r>
-        <w:rPr>
-          <w:rFonts w:asciiTheme="minorHAnsi" w:hAnsiTheme="minorHAnsi" w:cstheme="minorHAnsi"/>
-          <w:bCs/>
-          <w:color w:val="002060"/>
-          <w:sz w:val="24"/>
-          <w:szCs w:val="24"/>
-        </w:rPr>
-        <w:t xml:space="preserve">I </w:t>
-      </w:r>
-      <w:r>
-        <w:rPr>
-          <w:rFonts w:asciiTheme="minorHAnsi" w:hAnsiTheme="minorHAnsi" w:cstheme="minorHAnsi"/>
-          <w:bCs/>
-          <w:color w:val="002060"/>
-          <w:sz w:val="24"/>
-          <w:szCs w:val="24"/>
-        </w:rPr>
-        <w:t>like</w:t>
-      </w:r>
-      <w:r>
-        <w:rPr>
-          <w:rFonts w:asciiTheme="minorHAnsi" w:hAnsiTheme="minorHAnsi" w:cstheme="minorHAnsi"/>
-          <w:bCs/>
-          <w:color w:val="002060"/>
-          <w:sz w:val="24"/>
-          <w:szCs w:val="24"/>
-        </w:rPr>
-        <w:t xml:space="preserve"> </w:t>
-      </w:r>
-      <w:r>
-        <w:rPr>
-          <w:rFonts w:asciiTheme="minorHAnsi" w:hAnsiTheme="minorHAnsi" w:cstheme="minorHAnsi"/>
-          <w:bCs/>
-          <w:color w:val="002060"/>
-          <w:sz w:val="24"/>
-          <w:szCs w:val="24"/>
-        </w:rPr>
-        <w:t>immersing myself in</w:t>
-      </w:r>
-      <w:r>
-        <w:rPr>
-          <w:rFonts w:asciiTheme="minorHAnsi" w:hAnsiTheme="minorHAnsi" w:cstheme="minorHAnsi"/>
-          <w:bCs/>
-          <w:color w:val="002060"/>
-          <w:sz w:val="24"/>
-          <w:szCs w:val="24"/>
-        </w:rPr>
-        <w:t xml:space="preserve"> </w:t>
-      </w:r>
-      <w:r>
-        <w:rPr>
-          <w:rFonts w:asciiTheme="minorHAnsi" w:hAnsiTheme="minorHAnsi" w:cstheme="minorHAnsi"/>
-          <w:bCs/>
-          <w:color w:val="002060"/>
-          <w:sz w:val="24"/>
-          <w:szCs w:val="24"/>
-        </w:rPr>
-        <w:t xml:space="preserve">new </w:t>
-      </w:r>
-      <w:r>
-        <w:rPr>
-          <w:rFonts w:asciiTheme="minorHAnsi" w:hAnsiTheme="minorHAnsi" w:cstheme="minorHAnsi"/>
-          <w:bCs/>
-          <w:color w:val="002060"/>
-          <w:sz w:val="24"/>
-          <w:szCs w:val="24"/>
-        </w:rPr>
-        <w:t>technologies and</w:t>
-      </w:r>
-      <w:r>
-        <w:rPr>
-          <w:rFonts w:asciiTheme="minorHAnsi" w:hAnsiTheme="minorHAnsi" w:cstheme="minorHAnsi"/>
-          <w:bCs/>
-          <w:color w:val="002060"/>
-          <w:sz w:val="24"/>
-          <w:szCs w:val="24"/>
-        </w:rPr>
-        <w:t xml:space="preserve"> live for </w:t>
-      </w:r>
-      <w:r>
-        <w:rPr>
-          <w:rFonts w:asciiTheme="minorHAnsi" w:hAnsiTheme="minorHAnsi" w:cstheme="minorHAnsi"/>
-          <w:bCs/>
-          <w:color w:val="002060"/>
-          <w:sz w:val="24"/>
-          <w:szCs w:val="24"/>
-        </w:rPr>
-        <w:t>delivering</w:t>
-      </w:r>
-      <w:r>
-        <w:rPr>
-          <w:rFonts w:asciiTheme="minorHAnsi" w:hAnsiTheme="minorHAnsi" w:cstheme="minorHAnsi"/>
-          <w:bCs/>
-          <w:color w:val="002060"/>
-          <w:sz w:val="24"/>
-          <w:szCs w:val="24"/>
-        </w:rPr>
-        <w:t xml:space="preserve"> software products</w:t>
-      </w:r>
-      <w:r>
-        <w:rPr>
-          <w:rFonts w:asciiTheme="minorHAnsi" w:hAnsiTheme="minorHAnsi" w:cstheme="minorHAnsi"/>
-          <w:bCs/>
-          <w:color w:val="002060"/>
-          <w:sz w:val="24"/>
-          <w:szCs w:val="24"/>
-        </w:rPr>
-        <w:t xml:space="preserve">. I </w:t>
-      </w:r>
-      <w:r>
-        <w:rPr>
-          <w:rFonts w:asciiTheme="minorHAnsi" w:hAnsiTheme="minorHAnsi" w:cstheme="minorHAnsi"/>
-          <w:bCs/>
-          <w:color w:val="002060"/>
-          <w:sz w:val="24"/>
-          <w:szCs w:val="24"/>
-        </w:rPr>
-        <w:t xml:space="preserve">specialize in AI &amp; ML, </w:t>
-      </w:r>
-      <w:r>
-        <w:rPr>
-          <w:rFonts w:asciiTheme="minorHAnsi" w:hAnsiTheme="minorHAnsi" w:cstheme="minorHAnsi"/>
-          <w:bCs/>
-          <w:color w:val="002060"/>
-          <w:sz w:val="24"/>
-          <w:szCs w:val="24"/>
-        </w:rPr>
-        <w:t>full-stack</w:t>
-      </w:r>
-      <w:r>
-        <w:rPr>
-          <w:rFonts w:asciiTheme="minorHAnsi" w:hAnsiTheme="minorHAnsi" w:cstheme="minorHAnsi"/>
-          <w:bCs/>
-          <w:color w:val="002060"/>
-          <w:sz w:val="24"/>
-          <w:szCs w:val="24"/>
-        </w:rPr>
-        <w:t xml:space="preserve"> </w:t>
-      </w:r>
-      <w:r>
-        <w:rPr>
-          <w:rFonts w:asciiTheme="minorHAnsi" w:hAnsiTheme="minorHAnsi" w:cstheme="minorHAnsi"/>
-          <w:bCs/>
-          <w:color w:val="002060"/>
-          <w:sz w:val="24"/>
-          <w:szCs w:val="24"/>
-        </w:rPr>
-        <w:t xml:space="preserve">and </w:t>
-      </w:r>
-      <w:r>
-        <w:rPr>
-          <w:rFonts w:asciiTheme="minorHAnsi" w:hAnsiTheme="minorHAnsi" w:cstheme="minorHAnsi"/>
-          <w:bCs/>
-          <w:color w:val="002060"/>
-          <w:sz w:val="24"/>
-          <w:szCs w:val="24"/>
-        </w:rPr>
-        <w:t>public cloud</w:t>
-      </w:r>
-      <w:r>
-        <w:rPr>
-          <w:rFonts w:asciiTheme="minorHAnsi" w:hAnsiTheme="minorHAnsi" w:cstheme="minorHAnsi"/>
-          <w:bCs/>
-          <w:color w:val="002060"/>
-          <w:sz w:val="24"/>
-          <w:szCs w:val="24"/>
-        </w:rPr>
-        <w:t xml:space="preserve"> app development</w:t>
-      </w:r>
-      <w:r>
-        <w:rPr>
-          <w:rFonts w:asciiTheme="minorHAnsi" w:hAnsiTheme="minorHAnsi" w:cstheme="minorHAnsi"/>
-          <w:bCs/>
-          <w:color w:val="002060"/>
-          <w:sz w:val="24"/>
-          <w:szCs w:val="24"/>
-        </w:rPr>
-        <w:t xml:space="preserve">. </w:t>
-      </w:r>
-      <w:r>
-        <w:rPr>
-          <w:rFonts w:asciiTheme="minorHAnsi" w:hAnsiTheme="minorHAnsi" w:cstheme="minorHAnsi"/>
-          <w:bCs/>
-          <w:color w:val="002060"/>
-          <w:sz w:val="24"/>
-          <w:szCs w:val="24"/>
-        </w:rPr>
-        <w:t xml:space="preserve">I </w:t>
-      </w:r>
-      <w:r>
-        <w:rPr>
-          <w:rFonts w:asciiTheme="minorHAnsi" w:hAnsiTheme="minorHAnsi" w:cstheme="minorHAnsi"/>
-          <w:bCs/>
-          <w:color w:val="002060"/>
-          <w:sz w:val="24"/>
-          <w:szCs w:val="24"/>
-        </w:rPr>
-        <w:t>am looking for roles</w:t>
-      </w:r>
-      <w:r>
-        <w:rPr>
-          <w:rFonts w:asciiTheme="minorHAnsi" w:hAnsiTheme="minorHAnsi" w:cstheme="minorHAnsi"/>
-          <w:bCs/>
-          <w:color w:val="002060"/>
-          <w:sz w:val="24"/>
-          <w:szCs w:val="24"/>
-        </w:rPr>
-        <w:t xml:space="preserve"> </w:t>
-      </w:r>
-      <w:r>
-        <w:rPr>
-          <w:rFonts w:asciiTheme="minorHAnsi" w:hAnsiTheme="minorHAnsi" w:cstheme="minorHAnsi"/>
-          <w:bCs/>
-          <w:color w:val="002060"/>
-          <w:sz w:val="24"/>
-          <w:szCs w:val="24"/>
-        </w:rPr>
-        <w:t xml:space="preserve">in </w:t>
-      </w:r>
-      <w:r>
-        <w:rPr>
-          <w:rFonts w:asciiTheme="minorHAnsi" w:hAnsiTheme="minorHAnsi" w:cstheme="minorHAnsi"/>
-          <w:bCs/>
-          <w:color w:val="002060"/>
-          <w:sz w:val="24"/>
-          <w:szCs w:val="24"/>
-        </w:rPr>
-        <w:t xml:space="preserve">the </w:t>
-      </w:r>
-      <w:r>
-        <w:rPr>
-          <w:rFonts w:asciiTheme="minorHAnsi" w:hAnsiTheme="minorHAnsi" w:cstheme="minorHAnsi"/>
-          <w:bCs/>
-          <w:color w:val="002060"/>
-          <w:sz w:val="24"/>
-          <w:szCs w:val="24"/>
-        </w:rPr>
-        <w:t xml:space="preserve">US </w:t>
-      </w:r>
-      <w:r>
-        <w:rPr>
-          <w:rFonts w:asciiTheme="minorHAnsi" w:hAnsiTheme="minorHAnsi" w:cstheme="minorHAnsi"/>
-          <w:bCs/>
-          <w:color w:val="002060"/>
-          <w:sz w:val="24"/>
-          <w:szCs w:val="24"/>
-        </w:rPr>
-        <w:t xml:space="preserve">&amp; </w:t>
-      </w:r>
-      <w:r>
-        <w:rPr>
-          <w:rFonts w:asciiTheme="minorHAnsi" w:hAnsiTheme="minorHAnsi" w:cstheme="minorHAnsi"/>
-          <w:bCs/>
-          <w:color w:val="002060"/>
-          <w:sz w:val="24"/>
-          <w:szCs w:val="24"/>
-        </w:rPr>
-        <w:t>Canada.</w:t>
-      </w:r>
-    </w:p>
-    <w:p>
-      <w:pPr>
-        <w:spacing w:line="0" w:lineRule="atLeast"/>
-        <w:rPr>
-          <w:rFonts w:asciiTheme="minorHAnsi" w:eastAsia="Aharoni" w:hAnsiTheme="minorHAnsi" w:cstheme="minorHAnsi"/>
-          <w:b/>
-          <w:color w:val="002060"/>
-          <w:sz w:val="6"/>
-          <w:szCs w:val="2"/>
-        </w:rPr>
-      </w:pPr>
-      <w:r>
-        <w:rPr>
-          <w:rFonts w:asciiTheme="minorHAnsi" w:eastAsia="Aharoni" w:hAnsiTheme="minorHAnsi" w:cstheme="minorHAnsi"/>
-          <w:b/>
-          <w:noProof/>
-          <w:sz w:val="32"/>
-        </w:rPr>
-        <mc:AlternateContent>
-          <mc:Choice Requires="wps">
-            <w:drawing>
-              <wp:anchor distT="0" distB="0" distL="114300" distR="114300" simplePos="0" relativeHeight="251702272" behindDoc="1" locked="0" layoutInCell="1" allowOverlap="1" wp14:anchorId="4AE0BC50" wp14:editId="4933BE4A">
-                <wp:simplePos x="0" y="0"/>
-                <wp:positionH relativeFrom="margin">
-                  <wp:posOffset>0</wp:posOffset>
-                </wp:positionH>
-                <wp:positionV relativeFrom="paragraph">
-                  <wp:posOffset>38042</wp:posOffset>
-                </wp:positionV>
-                <wp:extent cx="6949440" cy="0"/>
-                <wp:effectExtent l="0" t="0" r="0" b="0"/>
-                <wp:wrapNone/>
-                <wp:docPr id="4" name="Straight Connector 4"/>
-                <wp:cNvGraphicFramePr>
-                  <a:graphicFrameLocks xmlns:a="http://schemas.openxmlformats.org/drawingml/2006/main"/>
-                </wp:cNvGraphicFramePr>
-                <a:graphic xmlns:a="http://schemas.openxmlformats.org/drawingml/2006/main">
-                  <a:graphicData uri="http://schemas.microsoft.com/office/word/2010/wordprocessingShape">
-                    <wps:wsp>
-                      <wps:cNvCnPr>
-                        <a:cxnSpLocks noChangeShapeType="1"/>
-                      </wps:cNvCnPr>
-                      <wps:spPr bwMode="auto">
-                        <a:xfrm>
-                          <a:off x="0" y="0"/>
-                          <a:ext cx="6949440" cy="0"/>
-                        </a:xfrm>
-                        <a:prstGeom prst="line">
-                          <a:avLst/>
-                        </a:prstGeom>
-                        <a:noFill/>
-                        <a:ln w="19050">
-                          <a:solidFill>
-                            <a:srgbClr val="0070C0"/>
-                          </a:solidFill>
-                          <a:prstDash val="solid"/>
-                          <a:round/>
-                          <a:headEnd/>
-                          <a:tailEnd/>
-                        </a:ln>
-                        <a:extLst>
-                          <a:ext uri="{909E8E84-426E-40DD-AFC4-6F175D3DCCD1}">
-                            <a14:hiddenFill xmlns:a14="http://schemas.microsoft.com/office/drawing/2010/main">
-                              <a:noFill/>
-                            </a14:hiddenFill>
-                          </a:ext>
-                        </a:extLst>
-                      </wps:spPr>
-                      <wps:bodyPr/>
-                    </wps:wsp>
-                  </a:graphicData>
-                </a:graphic>
-                <wp14:sizeRelH relativeFrom="page">
-                  <wp14:pctWidth>0</wp14:pctWidth>
-                </wp14:sizeRelH>
-                <wp14:sizeRelV relativeFrom="page">
-                  <wp14:pctHeight>0</wp14:pctHeight>
-                </wp14:sizeRelV>
-              </wp:anchor>
-            </w:drawing>
-          </mc:Choice>
-          <mc:Fallback>
-            <w:pict>
-              <v:line w14:anchorId="1F575176" id="Straight Connector 4" o:spid="_x0000_s1026" style="position:absolute;z-index:-251614208;visibility:visible;mso-wrap-style:square;mso-width-percent:0;mso-height-percent:0;mso-wrap-distance-left:9pt;mso-wrap-distance-top:0;mso-wrap-distance-right:9pt;mso-wrap-distance-bottom:0;mso-position-horizontal:absolute;mso-position-horizontal-relative:margin;mso-position-vertical:absolute;mso-position-vertical-relative:text;mso-width-percent:0;mso-height-percent:0;mso-width-relative:page;mso-height-relative:page" from="0,3pt" to="547.2pt,3pt" o:gfxdata="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" strokecolor="#0070c0" strokeweight="1.5pt">
-                <w10:wrap anchorx="margin"/>
-              </v:line>
-            </w:pict>
-          </mc:Fallback>
-        </mc:AlternateContent>
-      </w:r>
-    </w:p>
-    <w:p>
-      <w:pPr>
-        <w:spacing w:line="0" w:lineRule="atLeast"/>
-        <w:rPr>
-          <w:rFonts w:asciiTheme="minorHAnsi" w:eastAsia="Aharoni" w:hAnsiTheme="minorHAnsi" w:cstheme="minorHAnsi"/>
-          <w:b/>
-          <w:color w:val="002060"/>
-          <w:sz w:val="4"/>
-          <w:szCs w:val="4"/>
-        </w:rPr>
-      </w:pPr>
-    </w:p>
-    <w:p>
-      <w:pPr>
         <w:spacing w:line="0" w:lineRule="atLeast"/>
         <w:rPr>
           <w:rFonts w:asciiTheme="minorHAnsi" w:eastAsia="Aharoni" w:hAnsiTheme="minorHAnsi" w:cstheme="minorHAnsi"/>
@@ -1484,7 +1121,39 @@
           <w:sz w:val="22"/>
           <w:szCs w:val="22"/>
         </w:rPr>
-        <w:t>Concentrations: Artificial Intelligence and Computer &amp; Network Security</w:t>
+        <w:t xml:space="preserve">Master’s Thesis on </w:t>
+      </w:r>
+      <w:r>
+        <w:rPr>
+          <w:rFonts w:asciiTheme="minorHAnsi" w:eastAsia="Calibri Light" w:hAnsiTheme="minorHAnsi" w:cstheme="minorHAnsi"/>
+          <w:sz w:val="22"/>
+          <w:szCs w:val="22"/>
+        </w:rPr>
+        <w:t xml:space="preserve">Artificial Intelligence </w:t>
+      </w:r>
+      <w:r>
+        <w:rPr>
+          <w:rFonts w:asciiTheme="minorHAnsi" w:eastAsia="Calibri Light" w:hAnsiTheme="minorHAnsi" w:cstheme="minorHAnsi"/>
+          <w:sz w:val="22"/>
+          <w:szCs w:val="22"/>
+        </w:rPr>
+        <w:t>and Machine Learning</w:t>
+      </w:r>
+      <w:r>
+        <w:rPr>
+          <w:rFonts w:asciiTheme="minorHAnsi" w:eastAsia="Calibri Light" w:hAnsiTheme="minorHAnsi" w:cstheme="minorHAnsi"/>
+          <w:sz w:val="22"/>
+          <w:szCs w:val="22"/>
+        </w:rPr>
+        <w:tab/>
+      </w:r>
+      <w:r>
+        <w:rPr>
+          <w:rFonts w:asciiTheme="minorHAnsi" w:eastAsia="Calibri Light" w:hAnsiTheme="minorHAnsi" w:cstheme="minorHAnsi"/>
+          <w:sz w:val="22"/>
+          <w:szCs w:val="22"/>
+        </w:rPr>
+        <w:tab/>
       </w:r>
       <w:r>
         <w:rPr>
@@ -1532,7 +1201,47 @@
           <w:sz w:val="22"/>
           <w:szCs w:val="22"/>
         </w:rPr>
-        <w:t>Honors Degree, Dean’s list</w:t>
+        <w:t xml:space="preserve">Drexel Global Scholar, </w:t>
+      </w:r>
+      <w:r>
+        <w:rPr>
+          <w:rFonts w:asciiTheme="minorHAnsi" w:eastAsia="Arial" w:hAnsiTheme="minorHAnsi" w:cstheme="minorHAnsi"/>
+          <w:sz w:val="22"/>
+          <w:szCs w:val="22"/>
+        </w:rPr>
+        <w:t>Drexel AI Founder</w:t>
+      </w:r>
+      <w:r>
+        <w:rPr>
+          <w:rFonts w:asciiTheme="minorHAnsi" w:eastAsia="Arial" w:hAnsiTheme="minorHAnsi" w:cstheme="minorHAnsi"/>
+          <w:sz w:val="22"/>
+          <w:szCs w:val="22"/>
+        </w:rPr>
+        <w:t xml:space="preserve">, </w:t>
+      </w:r>
+      <w:r>
+        <w:rPr>
+          <w:rFonts w:asciiTheme="minorHAnsi" w:eastAsia="Arial" w:hAnsiTheme="minorHAnsi" w:cstheme="minorHAnsi"/>
+          <w:sz w:val="22"/>
+          <w:szCs w:val="22"/>
+        </w:rPr>
+        <w:t xml:space="preserve">Honors Degree, Dean’s </w:t>
+      </w:r>
+      <w:r>
+        <w:rPr>
+          <w:rFonts w:asciiTheme="minorHAnsi" w:eastAsia="Arial" w:hAnsiTheme="minorHAnsi" w:cstheme="minorHAnsi"/>
+          <w:sz w:val="22"/>
+          <w:szCs w:val="22"/>
+        </w:rPr>
+        <w:t>L</w:t>
+      </w:r>
+      <w:r>
+        <w:rPr>
+          <w:rFonts w:asciiTheme="minorHAnsi" w:eastAsia="Arial" w:hAnsiTheme="minorHAnsi" w:cstheme="minorHAnsi"/>
+          <w:sz w:val="22"/>
+          <w:szCs w:val="22"/>
+        </w:rPr>
+        <w:t>ist</w:t>
       </w:r>
       <w:r>
         <w:rPr>
@@ -1542,6 +1251,7 @@
         </w:rPr>
         <w:tab/>
       </w:r>
+      <w:proofErr w:type="gramStart"/>
       <w:r>
         <w:rPr>
           <w:rFonts w:asciiTheme="minorHAnsi" w:eastAsia="Times New Roman" w:hAnsiTheme="minorHAnsi" w:cstheme="minorHAnsi"/>
@@ -1549,6 +1259,7 @@
           <w:szCs w:val="22"/>
         </w:rPr>
         <w:tab/>
+        <w:t xml:space="preserve"> </w:t>
       </w:r>
       <w:r>
         <w:rPr>
@@ -1556,7 +1267,7 @@
           <w:sz w:val="22"/>
           <w:szCs w:val="22"/>
         </w:rPr>
-        <w:tab/>
+        <w:t xml:space="preserve"> </w:t>
       </w:r>
       <w:r>
         <w:rPr>
@@ -1564,33 +1275,9 @@
           <w:sz w:val="22"/>
           <w:szCs w:val="22"/>
         </w:rPr>
-        <w:tab/>
-      </w:r>
-      <w:r>
-        <w:rPr>
-          <w:rFonts w:asciiTheme="minorHAnsi" w:eastAsia="Times New Roman" w:hAnsiTheme="minorHAnsi" w:cstheme="minorHAnsi"/>
-          <w:sz w:val="22"/>
-          <w:szCs w:val="22"/>
-        </w:rPr>
-        <w:tab/>
-      </w:r>
-      <w:r>
-        <w:rPr>
-          <w:rFonts w:asciiTheme="minorHAnsi" w:eastAsia="Times New Roman" w:hAnsiTheme="minorHAnsi" w:cstheme="minorHAnsi"/>
-          <w:sz w:val="22"/>
-          <w:szCs w:val="22"/>
-        </w:rPr>
-        <w:tab/>
-      </w:r>
-      <w:r>
-        <w:rPr>
-          <w:rFonts w:asciiTheme="minorHAnsi" w:eastAsia="Times New Roman" w:hAnsiTheme="minorHAnsi" w:cstheme="minorHAnsi"/>
-          <w:sz w:val="22"/>
-          <w:szCs w:val="22"/>
-        </w:rPr>
-        <w:tab/>
-        <w:t xml:space="preserve"> Expected</w:t>
-      </w:r>
+        <w:t>Expected</w:t>
+      </w:r>
+      <w:proofErr w:type="gramEnd"/>
       <w:r>
         <w:rPr>
           <w:rFonts w:asciiTheme="minorHAnsi" w:eastAsia="Calibri Light" w:hAnsiTheme="minorHAnsi" w:cstheme="minorHAnsi"/>
@@ -1780,6 +1467,7 @@
         </w:rPr>
         <w:t xml:space="preserve">• </w:t>
       </w:r>
+      <w:proofErr w:type="gramStart"/>
       <w:r>
         <w:rPr>
           <w:rFonts w:asciiTheme="minorHAnsi" w:eastAsia="Calibri Light" w:hAnsiTheme="minorHAnsi" w:cstheme="minorHAnsi"/>
@@ -1794,6 +1482,7 @@
         </w:rPr>
         <w:t xml:space="preserve">  •</w:t>
       </w:r>
+      <w:proofErr w:type="gramEnd"/>
       <w:r>
         <w:rPr>
           <w:rFonts w:asciiTheme="minorHAnsi" w:eastAsia="Arial" w:hAnsiTheme="minorHAnsi" w:cstheme="minorHAnsi"/>
@@ -2140,6 +1829,7 @@
         </w:rPr>
         <w:t xml:space="preserve"> </w:t>
       </w:r>
+      <w:proofErr w:type="gramStart"/>
       <w:r>
         <w:rPr>
           <w:rFonts w:asciiTheme="minorHAnsi" w:eastAsia="Calibri Light" w:hAnsiTheme="minorHAnsi" w:cstheme="minorHAnsi"/>
@@ -2154,6 +1844,7 @@
         </w:rPr>
         <w:t>•</w:t>
       </w:r>
+      <w:proofErr w:type="gramEnd"/>
       <w:r>
         <w:rPr>
           <w:rFonts w:asciiTheme="minorHAnsi" w:eastAsia="Arial" w:hAnsiTheme="minorHAnsi" w:cstheme="minorHAnsi"/>
@@ -2219,11 +1910,19 @@
         </w:rPr>
         <w:t xml:space="preserve"> </w:t>
       </w:r>
+      <w:proofErr w:type="spellStart"/>
       <w:r>
         <w:rPr>
           <w:rFonts w:asciiTheme="minorHAnsi" w:eastAsia="Calibri Light" w:hAnsiTheme="minorHAnsi" w:cstheme="minorHAnsi"/>
         </w:rPr>
-        <w:t xml:space="preserve">GraphQL  </w:t>
+        <w:t>GraphQL</w:t>
+      </w:r>
+      <w:proofErr w:type="spellEnd"/>
+      <w:r>
+        <w:rPr>
+          <w:rFonts w:asciiTheme="minorHAnsi" w:eastAsia="Calibri Light" w:hAnsiTheme="minorHAnsi" w:cstheme="minorHAnsi"/>
+        </w:rPr>
+        <w:t xml:space="preserve">  </w:t>
       </w:r>
       <w:r>
         <w:rPr>
@@ -2920,15 +2619,63 @@
           <w:sz w:val="22"/>
           <w:szCs w:val="22"/>
         </w:rPr>
-        <w:t>Create a</w:t>
-      </w:r>
-      <w:r>
-        <w:rPr>
-          <w:rFonts w:asciiTheme="minorHAnsi" w:eastAsia="Arial" w:hAnsiTheme="minorHAnsi" w:cstheme="minorHAnsi"/>
-          <w:sz w:val="22"/>
-          <w:szCs w:val="22"/>
-        </w:rPr>
-        <w:t xml:space="preserve"> network monitoring platform for </w:t>
+        <w:t>Added</w:t>
+      </w:r>
+      <w:r>
+        <w:rPr>
+          <w:rFonts w:asciiTheme="minorHAnsi" w:eastAsia="Arial" w:hAnsiTheme="minorHAnsi" w:cstheme="minorHAnsi"/>
+          <w:sz w:val="22"/>
+          <w:szCs w:val="22"/>
+        </w:rPr>
+        <w:t xml:space="preserve"> </w:t>
+      </w:r>
+      <w:r>
+        <w:rPr>
+          <w:rFonts w:asciiTheme="minorHAnsi" w:eastAsia="Arial" w:hAnsiTheme="minorHAnsi" w:cstheme="minorHAnsi"/>
+          <w:sz w:val="22"/>
+          <w:szCs w:val="22"/>
+        </w:rPr>
+        <w:t xml:space="preserve">routing table displays to an internal </w:t>
+      </w:r>
+      <w:r>
+        <w:rPr>
+          <w:rFonts w:asciiTheme="minorHAnsi" w:eastAsia="Arial" w:hAnsiTheme="minorHAnsi" w:cstheme="minorHAnsi"/>
+          <w:sz w:val="22"/>
+          <w:szCs w:val="22"/>
+        </w:rPr>
+        <w:t xml:space="preserve">monitoring platform </w:t>
+      </w:r>
+      <w:r>
+        <w:rPr>
+          <w:rFonts w:asciiTheme="minorHAnsi" w:eastAsia="Arial" w:hAnsiTheme="minorHAnsi" w:cstheme="minorHAnsi"/>
+          <w:sz w:val="22"/>
+          <w:szCs w:val="22"/>
+        </w:rPr>
+        <w:t>(50+</w:t>
+      </w:r>
+      <w:r>
+        <w:rPr>
+          <w:rFonts w:asciiTheme="minorHAnsi" w:eastAsia="Arial" w:hAnsiTheme="minorHAnsi" w:cstheme="minorHAnsi"/>
+          <w:sz w:val="22"/>
+          <w:szCs w:val="22"/>
+        </w:rPr>
+        <w:t xml:space="preserve"> people</w:t>
+      </w:r>
+      <w:r>
+        <w:rPr>
+          <w:rFonts w:asciiTheme="minorHAnsi" w:eastAsia="Arial" w:hAnsiTheme="minorHAnsi" w:cstheme="minorHAnsi"/>
+          <w:sz w:val="22"/>
+          <w:szCs w:val="22"/>
+        </w:rPr>
+        <w:t xml:space="preserve">) </w:t>
+      </w:r>
+      <w:r>
+        <w:rPr>
+          <w:rFonts w:asciiTheme="minorHAnsi" w:eastAsia="Arial" w:hAnsiTheme="minorHAnsi" w:cstheme="minorHAnsi"/>
+          <w:sz w:val="22"/>
+          <w:szCs w:val="22"/>
+        </w:rPr>
+        <w:t xml:space="preserve">for </w:t>
       </w:r>
       <w:r>
         <w:rPr>
@@ -2944,23 +2691,23 @@
           <w:sz w:val="22"/>
           <w:szCs w:val="22"/>
         </w:rPr>
-        <w:t>AliCloud and AWS Public Cloud</w:t>
-      </w:r>
-      <w:r>
-        <w:rPr>
-          <w:rFonts w:asciiTheme="minorHAnsi" w:eastAsia="Arial" w:hAnsiTheme="minorHAnsi" w:cstheme="minorHAnsi"/>
-          <w:sz w:val="22"/>
-          <w:szCs w:val="22"/>
-        </w:rPr>
-        <w:t xml:space="preserve"> </w:t>
-      </w:r>
-      <w:r>
-        <w:rPr>
-          <w:rFonts w:asciiTheme="minorHAnsi" w:eastAsia="Arial" w:hAnsiTheme="minorHAnsi" w:cstheme="minorHAnsi"/>
-          <w:sz w:val="22"/>
-          <w:szCs w:val="22"/>
-        </w:rPr>
-        <w:t>Architecture</w:t>
+        <w:t xml:space="preserve">AliCloud </w:t>
+      </w:r>
+      <w:r>
+        <w:rPr>
+          <w:rFonts w:asciiTheme="minorHAnsi" w:eastAsia="Arial" w:hAnsiTheme="minorHAnsi" w:cstheme="minorHAnsi"/>
+          <w:sz w:val="22"/>
+          <w:szCs w:val="22"/>
+        </w:rPr>
+        <w:t>a</w:t>
+      </w:r>
+      <w:r>
+        <w:rPr>
+          <w:rFonts w:asciiTheme="minorHAnsi" w:eastAsia="Arial" w:hAnsiTheme="minorHAnsi" w:cstheme="minorHAnsi"/>
+          <w:sz w:val="22"/>
+          <w:szCs w:val="22"/>
+        </w:rPr>
+        <w:t>rchitecture</w:t>
       </w:r>
     </w:p>
     <w:p>
@@ -3026,6 +2773,7 @@
         </w:rPr>
         <w:tab/>
       </w:r>
+      <w:proofErr w:type="gramStart"/>
       <w:r>
         <w:rPr>
           <w:rFonts w:asciiTheme="minorHAnsi" w:hAnsiTheme="minorHAnsi" w:cstheme="minorHAnsi"/>
@@ -3053,7 +2801,17 @@
           <w:color w:val="002060"/>
           <w:sz w:val="24"/>
         </w:rPr>
-        <w:t>Mar 20</w:t>
+        <w:t>Mar</w:t>
+      </w:r>
+      <w:proofErr w:type="gramEnd"/>
+      <w:r>
+        <w:rPr>
+          <w:rFonts w:asciiTheme="minorHAnsi" w:hAnsiTheme="minorHAnsi" w:cstheme="minorHAnsi"/>
+          <w:b/>
+          <w:color w:val="002060"/>
+          <w:sz w:val="24"/>
+        </w:rPr>
+        <w:t xml:space="preserve"> 20</w:t>
       </w:r>
       <w:r>
         <w:rPr>
@@ -3115,23 +2873,7 @@
           <w:sz w:val="22"/>
           <w:szCs w:val="22"/>
         </w:rPr>
-        <w:t xml:space="preserve">Develop and maintain </w:t>
-      </w:r>
-      <w:r>
-        <w:rPr>
-          <w:rFonts w:asciiTheme="minorHAnsi" w:eastAsia="Arial" w:hAnsiTheme="minorHAnsi" w:cstheme="minorHAnsi"/>
-          <w:sz w:val="22"/>
-          <w:szCs w:val="22"/>
-        </w:rPr>
-        <w:t xml:space="preserve">careers website </w:t>
-      </w:r>
-      <w:r>
-        <w:rPr>
-          <w:rFonts w:asciiTheme="minorHAnsi" w:eastAsia="Arial" w:hAnsiTheme="minorHAnsi" w:cstheme="minorHAnsi"/>
-          <w:sz w:val="22"/>
-          <w:szCs w:val="22"/>
-        </w:rPr>
-        <w:t>jobs.sap.com (10 million+ visits / year) using HTML5, CSS3 and JavaScript.</w:t>
+        <w:t>Develop and maintain jobs.sap.com (10 million+ visits / year) using HTML5, CSS3 and JavaScript.</w:t>
       </w:r>
     </w:p>
     <w:p>
@@ -3251,7 +2993,31 @@
           <w:sz w:val="22"/>
           <w:szCs w:val="22"/>
         </w:rPr>
-        <w:t>Boosted start time of an internal assignment tracker app (</w:t>
+        <w:t xml:space="preserve">Improved interaction </w:t>
+      </w:r>
+      <w:r>
+        <w:rPr>
+          <w:rFonts w:asciiTheme="minorHAnsi" w:eastAsia="Arial" w:hAnsiTheme="minorHAnsi" w:cstheme="minorHAnsi"/>
+          <w:sz w:val="22"/>
+          <w:szCs w:val="22"/>
+        </w:rPr>
+        <w:t>counts</w:t>
+      </w:r>
+      <w:r>
+        <w:rPr>
+          <w:rFonts w:asciiTheme="minorHAnsi" w:eastAsia="Arial" w:hAnsiTheme="minorHAnsi" w:cstheme="minorHAnsi"/>
+          <w:sz w:val="22"/>
+          <w:szCs w:val="22"/>
+        </w:rPr>
+        <w:t xml:space="preserve"> by 3x for an internal training app </w:t>
+      </w:r>
+      <w:r>
+        <w:rPr>
+          <w:rFonts w:asciiTheme="minorHAnsi" w:eastAsia="Arial" w:hAnsiTheme="minorHAnsi" w:cstheme="minorHAnsi"/>
+          <w:sz w:val="22"/>
+          <w:szCs w:val="22"/>
+        </w:rPr>
+        <w:t>(</w:t>
       </w:r>
       <w:r>
         <w:rPr>
@@ -3275,41 +3041,51 @@
           <w:sz w:val="22"/>
           <w:szCs w:val="22"/>
         </w:rPr>
-        <w:t xml:space="preserve"> people</w:t>
-      </w:r>
-      <w:r>
-        <w:rPr>
-          <w:rFonts w:asciiTheme="minorHAnsi" w:eastAsia="Arial" w:hAnsiTheme="minorHAnsi" w:cstheme="minorHAnsi"/>
-          <w:sz w:val="22"/>
-          <w:szCs w:val="22"/>
-        </w:rPr>
-        <w:t>) by 15% via lazy loading and caching</w:t>
-      </w:r>
-    </w:p>
-    <w:p>
-      <w:pPr>
-        <w:pStyle w:val="ListParagraph"/>
-        <w:numPr>
-          <w:ilvl w:val="0"/>
-          <w:numId w:val="14"/>
-        </w:numPr>
-        <w:tabs>
-          <w:tab w:val="left" w:pos="980"/>
-        </w:tabs>
-        <w:spacing w:line="0" w:lineRule="atLeast"/>
-        <w:rPr>
-          <w:rFonts w:asciiTheme="minorHAnsi" w:eastAsia="Arial" w:hAnsiTheme="minorHAnsi" w:cstheme="minorHAnsi"/>
-          <w:sz w:val="22"/>
-          <w:szCs w:val="22"/>
-        </w:rPr>
-      </w:pPr>
-      <w:r>
-        <w:rPr>
-          <w:rFonts w:asciiTheme="minorHAnsi" w:eastAsia="Arial" w:hAnsiTheme="minorHAnsi" w:cstheme="minorHAnsi"/>
-          <w:sz w:val="22"/>
-          <w:szCs w:val="22"/>
-        </w:rPr>
-        <w:t>Improved interaction count by 3x for an internal training app by implementing a conversational AI</w:t>
+        <w:t xml:space="preserve"> </w:t>
+      </w:r>
+      <w:proofErr w:type="gramStart"/>
+      <w:r>
+        <w:rPr>
+          <w:rFonts w:asciiTheme="minorHAnsi" w:eastAsia="Arial" w:hAnsiTheme="minorHAnsi" w:cstheme="minorHAnsi"/>
+          <w:sz w:val="22"/>
+          <w:szCs w:val="22"/>
+        </w:rPr>
+        <w:t>people</w:t>
+      </w:r>
+      <w:r>
+        <w:rPr>
+          <w:rFonts w:asciiTheme="minorHAnsi" w:eastAsia="Arial" w:hAnsiTheme="minorHAnsi" w:cstheme="minorHAnsi"/>
+          <w:sz w:val="22"/>
+          <w:szCs w:val="22"/>
+        </w:rPr>
+        <w:t>)</w:t>
+      </w:r>
+      <w:proofErr w:type="spellStart"/>
+      <w:r>
+        <w:rPr>
+          <w:rFonts w:asciiTheme="minorHAnsi" w:eastAsia="Arial" w:hAnsiTheme="minorHAnsi" w:cstheme="minorHAnsi"/>
+          <w:sz w:val="22"/>
+          <w:szCs w:val="22"/>
+        </w:rPr>
+        <w:t>s</w:t>
+      </w:r>
+      <w:r>
+        <w:rPr>
+          <w:rFonts w:asciiTheme="minorHAnsi" w:eastAsia="Arial" w:hAnsiTheme="minorHAnsi" w:cstheme="minorHAnsi"/>
+          <w:sz w:val="22"/>
+          <w:szCs w:val="22"/>
+        </w:rPr>
+        <w:t>by</w:t>
+      </w:r>
+      <w:proofErr w:type="spellEnd"/>
+      <w:proofErr w:type="gramEnd"/>
+      <w:r>
+        <w:rPr>
+          <w:rFonts w:asciiTheme="minorHAnsi" w:eastAsia="Arial" w:hAnsiTheme="minorHAnsi" w:cstheme="minorHAnsi"/>
+          <w:sz w:val="22"/>
+          <w:szCs w:val="22"/>
+        </w:rPr>
+        <w:t xml:space="preserve"> implementing a conversational AI</w:t>
       </w:r>
     </w:p>
     <w:p>
@@ -3488,8 +3264,6 @@
         </w:rPr>
         <w:t xml:space="preserve">  </w:t>
       </w:r>
-      <w:bookmarkStart w:id="1" w:name="_GoBack"/>
-      <w:bookmarkEnd w:id="1"/>
       <w:r>
         <w:rPr>
           <w:rFonts w:asciiTheme="minorHAnsi" w:hAnsiTheme="minorHAnsi" w:cstheme="minorHAnsi"/>
@@ -3923,8 +3697,9 @@
           <w:sz w:val="26"/>
           <w:szCs w:val="26"/>
         </w:rPr>
-        <w:t>(Java)</w:t>
-      </w:r>
+        <w:t>(</w:t>
+      </w:r>
+      <w:proofErr w:type="gramStart"/>
       <w:r>
         <w:rPr>
           <w:rFonts w:asciiTheme="minorHAnsi" w:eastAsia="Aharoni" w:hAnsiTheme="minorHAnsi" w:cstheme="minorHAnsi"/>
@@ -3933,7 +3708,28 @@
           <w:sz w:val="26"/>
           <w:szCs w:val="26"/>
         </w:rPr>
-        <w:t xml:space="preserve">                                                               </w:t>
+        <w:t>Java)</w:t>
+      </w:r>
+      <w:r>
+        <w:rPr>
+          <w:rFonts w:asciiTheme="minorHAnsi" w:eastAsia="Aharoni" w:hAnsiTheme="minorHAnsi" w:cstheme="minorHAnsi"/>
+          <w:b/>
+          <w:color w:val="002060"/>
+          <w:sz w:val="26"/>
+          <w:szCs w:val="26"/>
+        </w:rPr>
+        <w:t xml:space="preserve">   </w:t>
+      </w:r>
+      <w:proofErr w:type="gramEnd"/>
+      <w:r>
+        <w:rPr>
+          <w:rFonts w:asciiTheme="minorHAnsi" w:eastAsia="Aharoni" w:hAnsiTheme="minorHAnsi" w:cstheme="minorHAnsi"/>
+          <w:b/>
+          <w:color w:val="002060"/>
+          <w:sz w:val="26"/>
+          <w:szCs w:val="26"/>
+        </w:rPr>
+        <w:t xml:space="preserve">                                                            </w:t>
       </w:r>
       <w:r>
         <w:rPr>
@@ -4062,12 +3858,21 @@
         </w:rPr>
         <w:t xml:space="preserve"> </w:t>
       </w:r>
-      <w:r>
-        <w:rPr>
-          <w:sz w:val="22"/>
-          <w:szCs w:val="22"/>
-        </w:rPr>
-        <w:t>ms with 98%</w:t>
+      <w:proofErr w:type="spellStart"/>
+      <w:r>
+        <w:rPr>
+          <w:sz w:val="22"/>
+          <w:szCs w:val="22"/>
+        </w:rPr>
+        <w:t>ms</w:t>
+      </w:r>
+      <w:proofErr w:type="spellEnd"/>
+      <w:r>
+        <w:rPr>
+          <w:sz w:val="22"/>
+          <w:szCs w:val="22"/>
+        </w:rPr>
+        <w:t xml:space="preserve"> with 98%</w:t>
       </w:r>
       <w:r>
         <w:rPr>
@@ -4492,8 +4297,9 @@
           <w:sz w:val="26"/>
           <w:szCs w:val="26"/>
         </w:rPr>
-        <w:t>(100+ downloads/month)</w:t>
-      </w:r>
+        <w:t>(100+ downloads/</w:t>
+      </w:r>
+      <w:proofErr w:type="gramStart"/>
       <w:r>
         <w:rPr>
           <w:b/>
@@ -4502,7 +4308,28 @@
           <w:sz w:val="26"/>
           <w:szCs w:val="26"/>
         </w:rPr>
-        <w:t xml:space="preserve">     </w:t>
+        <w:t>month)</w:t>
+      </w:r>
+      <w:r>
+        <w:rPr>
+          <w:b/>
+          <w:bCs/>
+          <w:color w:val="002060"/>
+          <w:sz w:val="26"/>
+          <w:szCs w:val="26"/>
+        </w:rPr>
+        <w:t xml:space="preserve">   </w:t>
+      </w:r>
+      <w:proofErr w:type="gramEnd"/>
+      <w:r>
+        <w:rPr>
+          <w:b/>
+          <w:bCs/>
+          <w:color w:val="002060"/>
+          <w:sz w:val="26"/>
+          <w:szCs w:val="26"/>
+        </w:rPr>
+        <w:t xml:space="preserve">  </w:t>
       </w:r>
       <w:r>
         <w:rPr>
@@ -5270,7 +5097,6 @@
           <w:sz w:val="22"/>
           <w:szCs w:val="22"/>
         </w:rPr>
-        <w:lastRenderedPageBreak/>
         <w:t>Created</w:t>
       </w:r>
       <w:r>
@@ -5673,6 +5499,7 @@
           <w:sz w:val="26"/>
           <w:szCs w:val="26"/>
         </w:rPr>
+        <w:lastRenderedPageBreak/>
         <w:t xml:space="preserve">PageRank </w:t>
       </w:r>
       <w:r>
@@ -6031,7 +5858,70 @@
           <w:sz w:val="22"/>
           <w:szCs w:val="22"/>
         </w:rPr>
-        <w:t>Crafted 27 CTC white-box, and PCA black-box attacks on DeepSpeech with 100% success</w:t>
+        <w:t xml:space="preserve">Created adversarial </w:t>
+      </w:r>
+      <w:r>
+        <w:rPr>
+          <w:rFonts w:asciiTheme="minorHAnsi" w:hAnsiTheme="minorHAnsi" w:cstheme="minorHAnsi"/>
+          <w:color w:val="000000" w:themeColor="text1"/>
+          <w:sz w:val="22"/>
+          <w:szCs w:val="22"/>
+        </w:rPr>
+        <w:t xml:space="preserve">attacks </w:t>
+      </w:r>
+      <w:r>
+        <w:rPr>
+          <w:rFonts w:asciiTheme="minorHAnsi" w:hAnsiTheme="minorHAnsi" w:cstheme="minorHAnsi"/>
+          <w:color w:val="000000" w:themeColor="text1"/>
+          <w:sz w:val="22"/>
+          <w:szCs w:val="22"/>
+        </w:rPr>
+        <w:t>against</w:t>
+      </w:r>
+      <w:r>
+        <w:rPr>
+          <w:rFonts w:asciiTheme="minorHAnsi" w:hAnsiTheme="minorHAnsi" w:cstheme="minorHAnsi"/>
+          <w:color w:val="000000" w:themeColor="text1"/>
+          <w:sz w:val="22"/>
+          <w:szCs w:val="22"/>
+        </w:rPr>
+        <w:t xml:space="preserve"> DeepSpeech </w:t>
+      </w:r>
+      <w:r>
+        <w:rPr>
+          <w:rFonts w:asciiTheme="minorHAnsi" w:hAnsiTheme="minorHAnsi" w:cstheme="minorHAnsi"/>
+          <w:color w:val="000000" w:themeColor="text1"/>
+          <w:sz w:val="22"/>
+          <w:szCs w:val="22"/>
+        </w:rPr>
+        <w:t xml:space="preserve">model that achieved </w:t>
+      </w:r>
+      <w:r>
+        <w:rPr>
+          <w:rFonts w:asciiTheme="minorHAnsi" w:hAnsiTheme="minorHAnsi" w:cstheme="minorHAnsi"/>
+          <w:color w:val="000000" w:themeColor="text1"/>
+          <w:sz w:val="22"/>
+          <w:szCs w:val="22"/>
+        </w:rPr>
+        <w:t>100%</w:t>
+      </w:r>
+      <w:r>
+        <w:rPr>
+          <w:rFonts w:asciiTheme="minorHAnsi" w:hAnsiTheme="minorHAnsi" w:cstheme="minorHAnsi"/>
+          <w:color w:val="000000" w:themeColor="text1"/>
+          <w:sz w:val="22"/>
+          <w:szCs w:val="22"/>
+        </w:rPr>
+        <w:t xml:space="preserve"> adversarial</w:t>
+      </w:r>
+      <w:r>
+        <w:rPr>
+          <w:rFonts w:asciiTheme="minorHAnsi" w:hAnsiTheme="minorHAnsi" w:cstheme="minorHAnsi"/>
+          <w:color w:val="000000" w:themeColor="text1"/>
+          <w:sz w:val="22"/>
+          <w:szCs w:val="22"/>
+        </w:rPr>
+        <w:t xml:space="preserve"> success</w:t>
       </w:r>
     </w:p>
     <w:p>
@@ -6169,7 +6059,23 @@
           <w:sz w:val="22"/>
           <w:szCs w:val="22"/>
         </w:rPr>
-        <w:t>Performed 10,000+ non-targeted CW attacks to DNNs and reported an improvement of 44.3</w:t>
+        <w:t xml:space="preserve">Performed non-targeted </w:t>
+      </w:r>
+      <w:r>
+        <w:rPr>
+          <w:rFonts w:asciiTheme="minorHAnsi" w:hAnsiTheme="minorHAnsi" w:cstheme="minorHAnsi"/>
+          <w:sz w:val="22"/>
+          <w:szCs w:val="22"/>
+        </w:rPr>
+        <w:t xml:space="preserve">adversarial </w:t>
+      </w:r>
+      <w:r>
+        <w:rPr>
+          <w:rFonts w:asciiTheme="minorHAnsi" w:hAnsiTheme="minorHAnsi" w:cstheme="minorHAnsi"/>
+          <w:sz w:val="22"/>
+          <w:szCs w:val="22"/>
+        </w:rPr>
+        <w:t>CW attacks to DNNs and reported an improvement of 44.3</w:t>
       </w:r>
       <w:r>
         <w:rPr>
@@ -6452,6 +6358,7 @@
           <w:szCs w:val="22"/>
         </w:rPr>
       </w:pPr>
+      <w:proofErr w:type="spellStart"/>
       <w:r>
         <w:rPr>
           <w:rFonts w:asciiTheme="minorHAnsi" w:hAnsiTheme="minorHAnsi" w:cstheme="minorHAnsi"/>
@@ -6459,7 +6366,17 @@
           <w:szCs w:val="22"/>
           <w:shd w:val="clear" w:color="auto" w:fill="FFFFFF"/>
         </w:rPr>
-        <w:t>DragonHacks (Drexel's very own 24-hour Hackathon)</w:t>
+        <w:t>DragonHacks</w:t>
+      </w:r>
+      <w:proofErr w:type="spellEnd"/>
+      <w:r>
+        <w:rPr>
+          <w:rFonts w:asciiTheme="minorHAnsi" w:hAnsiTheme="minorHAnsi" w:cstheme="minorHAnsi"/>
+          <w:sz w:val="22"/>
+          <w:szCs w:val="22"/>
+          <w:shd w:val="clear" w:color="auto" w:fill="FFFFFF"/>
+        </w:rPr>
+        <w:t xml:space="preserve"> (Drexel's very own 24-hour Hackathon)</w:t>
       </w:r>
       <w:r>
         <w:rPr>
@@ -6688,7 +6605,7 @@
         <v:path o:extrusionok="f" gradientshapeok="t" o:connecttype="rect"/>
         <o:lock v:ext="edit" aspectratio="t"/>
       </v:shapetype>
-      <v:shape id="_x0000_i1028" type="#_x0000_t75" style="width:7.2pt;height:7.2pt" o:bullet="t">
+      <v:shape id="_x0000_i1064" type="#_x0000_t75" style="width:7.3pt;height:7.3pt" o:bullet="t">
         <v:imagedata r:id="rId1" o:title="clip_image001"/>
       </v:shape>
     </w:pict>

</xml_diff>

<commit_message>
Update header for the STAR program
</commit_message>
<xml_diff>
--- a/Alparslan, Yigit - Resume.docx
+++ b/Alparslan, Yigit - Resume.docx
@@ -967,7 +967,6 @@
               <w:t xml:space="preserve"> </w:t>
             </w:r>
             <w:hyperlink r:id="rId16" w:history="1">
-              <w:bookmarkStart w:id="1" w:name="_GoBack"/>
               <w:r>
                 <w:rPr>
                   <w:rStyle w:val="Hyperlink"/>
@@ -976,18 +975,7 @@
                   <w:color w:val="002060"/>
                   <w:sz w:val="14"/>
                 </w:rPr>
-                <w:t xml:space="preserve">SAP </w:t>
-              </w:r>
-              <w:bookmarkEnd w:id="1"/>
-              <w:r>
-                <w:rPr>
-                  <w:rStyle w:val="Hyperlink"/>
-                  <w:rFonts w:asciiTheme="minorHAnsi" w:hAnsiTheme="minorHAnsi" w:cstheme="minorHAnsi"/>
-                  <w:b/>
-                  <w:color w:val="002060"/>
-                  <w:sz w:val="14"/>
-                </w:rPr>
-                <w:t>PEOPLE’S PROFILE</w:t>
+                <w:t>SAP PEOPLE’S PROFILE</w:t>
               </w:r>
             </w:hyperlink>
           </w:p>
@@ -1251,7 +1239,6 @@
         </w:rPr>
         <w:tab/>
       </w:r>
-      <w:proofErr w:type="gramStart"/>
       <w:r>
         <w:rPr>
           <w:rFonts w:asciiTheme="minorHAnsi" w:eastAsia="Times New Roman" w:hAnsiTheme="minorHAnsi" w:cstheme="minorHAnsi"/>
@@ -1277,7 +1264,6 @@
         </w:rPr>
         <w:t>Expected</w:t>
       </w:r>
-      <w:proofErr w:type="gramEnd"/>
       <w:r>
         <w:rPr>
           <w:rFonts w:asciiTheme="minorHAnsi" w:eastAsia="Calibri Light" w:hAnsiTheme="minorHAnsi" w:cstheme="minorHAnsi"/>
@@ -1467,7 +1453,6 @@
         </w:rPr>
         <w:t xml:space="preserve">• </w:t>
       </w:r>
-      <w:proofErr w:type="gramStart"/>
       <w:r>
         <w:rPr>
           <w:rFonts w:asciiTheme="minorHAnsi" w:eastAsia="Calibri Light" w:hAnsiTheme="minorHAnsi" w:cstheme="minorHAnsi"/>
@@ -1482,7 +1467,6 @@
         </w:rPr>
         <w:t xml:space="preserve">  •</w:t>
       </w:r>
-      <w:proofErr w:type="gramEnd"/>
       <w:r>
         <w:rPr>
           <w:rFonts w:asciiTheme="minorHAnsi" w:eastAsia="Arial" w:hAnsiTheme="minorHAnsi" w:cstheme="minorHAnsi"/>
@@ -1829,7 +1813,6 @@
         </w:rPr>
         <w:t xml:space="preserve"> </w:t>
       </w:r>
-      <w:proofErr w:type="gramStart"/>
       <w:r>
         <w:rPr>
           <w:rFonts w:asciiTheme="minorHAnsi" w:eastAsia="Calibri Light" w:hAnsiTheme="minorHAnsi" w:cstheme="minorHAnsi"/>
@@ -1844,7 +1827,6 @@
         </w:rPr>
         <w:t>•</w:t>
       </w:r>
-      <w:proofErr w:type="gramEnd"/>
       <w:r>
         <w:rPr>
           <w:rFonts w:asciiTheme="minorHAnsi" w:eastAsia="Arial" w:hAnsiTheme="minorHAnsi" w:cstheme="minorHAnsi"/>
@@ -1910,19 +1892,11 @@
         </w:rPr>
         <w:t xml:space="preserve"> </w:t>
       </w:r>
-      <w:proofErr w:type="spellStart"/>
       <w:r>
         <w:rPr>
           <w:rFonts w:asciiTheme="minorHAnsi" w:eastAsia="Calibri Light" w:hAnsiTheme="minorHAnsi" w:cstheme="minorHAnsi"/>
         </w:rPr>
-        <w:t>GraphQL</w:t>
-      </w:r>
-      <w:proofErr w:type="spellEnd"/>
-      <w:r>
-        <w:rPr>
-          <w:rFonts w:asciiTheme="minorHAnsi" w:eastAsia="Calibri Light" w:hAnsiTheme="minorHAnsi" w:cstheme="minorHAnsi"/>
-        </w:rPr>
-        <w:t xml:space="preserve">  </w:t>
+        <w:t xml:space="preserve">GraphQL  </w:t>
       </w:r>
       <w:r>
         <w:rPr>
@@ -2369,7 +2343,7 @@
           <w:sz w:val="28"/>
           <w:szCs w:val="28"/>
         </w:rPr>
-        <w:t xml:space="preserve">STAR </w:t>
+        <w:t>S</w:t>
       </w:r>
       <w:r>
         <w:rPr>
@@ -2379,7 +2353,7 @@
           <w:sz w:val="28"/>
           <w:szCs w:val="28"/>
         </w:rPr>
-        <w:t>Program</w:t>
+        <w:t xml:space="preserve">TAR </w:t>
       </w:r>
       <w:r>
         <w:rPr>
@@ -2389,7 +2363,37 @@
           <w:sz w:val="28"/>
           <w:szCs w:val="28"/>
         </w:rPr>
-        <w:t xml:space="preserve"> | </w:t>
+        <w:t>Program</w:t>
+      </w:r>
+      <w:r>
+        <w:rPr>
+          <w:rFonts w:asciiTheme="minorHAnsi" w:hAnsiTheme="minorHAnsi" w:cstheme="minorHAnsi"/>
+          <w:b/>
+          <w:color w:val="002060"/>
+          <w:sz w:val="28"/>
+          <w:szCs w:val="28"/>
+        </w:rPr>
+        <w:t xml:space="preserve"> </w:t>
+      </w:r>
+      <w:r>
+        <w:rPr>
+          <w:rFonts w:asciiTheme="minorHAnsi" w:hAnsiTheme="minorHAnsi" w:cstheme="minorHAnsi"/>
+          <w:b/>
+          <w:color w:val="002060"/>
+          <w:sz w:val="28"/>
+          <w:szCs w:val="28"/>
+        </w:rPr>
+        <w:t>Intern</w:t>
+      </w:r>
+      <w:r>
+        <w:rPr>
+          <w:rFonts w:asciiTheme="minorHAnsi" w:hAnsiTheme="minorHAnsi" w:cstheme="minorHAnsi"/>
+          <w:b/>
+          <w:color w:val="002060"/>
+          <w:sz w:val="28"/>
+          <w:szCs w:val="28"/>
+        </w:rPr>
+        <w:t xml:space="preserve">| </w:t>
       </w:r>
       <w:hyperlink r:id="rId17" w:history="1">
         <w:r>
@@ -2773,7 +2777,6 @@
         </w:rPr>
         <w:tab/>
       </w:r>
-      <w:proofErr w:type="gramStart"/>
       <w:r>
         <w:rPr>
           <w:rFonts w:asciiTheme="minorHAnsi" w:hAnsiTheme="minorHAnsi" w:cstheme="minorHAnsi"/>
@@ -2801,17 +2804,7 @@
           <w:color w:val="002060"/>
           <w:sz w:val="24"/>
         </w:rPr>
-        <w:t>Mar</w:t>
-      </w:r>
-      <w:proofErr w:type="gramEnd"/>
-      <w:r>
-        <w:rPr>
-          <w:rFonts w:asciiTheme="minorHAnsi" w:hAnsiTheme="minorHAnsi" w:cstheme="minorHAnsi"/>
-          <w:b/>
-          <w:color w:val="002060"/>
-          <w:sz w:val="24"/>
-        </w:rPr>
-        <w:t xml:space="preserve"> 20</w:t>
+        <w:t>Mar 20</w:t>
       </w:r>
       <w:r>
         <w:rPr>
@@ -3041,16 +3034,7 @@
           <w:sz w:val="22"/>
           <w:szCs w:val="22"/>
         </w:rPr>
-        <w:t xml:space="preserve"> </w:t>
-      </w:r>
-      <w:proofErr w:type="gramStart"/>
-      <w:r>
-        <w:rPr>
-          <w:rFonts w:asciiTheme="minorHAnsi" w:eastAsia="Arial" w:hAnsiTheme="minorHAnsi" w:cstheme="minorHAnsi"/>
-          <w:sz w:val="22"/>
-          <w:szCs w:val="22"/>
-        </w:rPr>
-        <w:t>people</w:t>
+        <w:t xml:space="preserve"> people</w:t>
       </w:r>
       <w:r>
         <w:rPr>
@@ -3060,7 +3044,6 @@
         </w:rPr>
         <w:t>)</w:t>
       </w:r>
-      <w:proofErr w:type="spellStart"/>
       <w:r>
         <w:rPr>
           <w:rFonts w:asciiTheme="minorHAnsi" w:eastAsia="Arial" w:hAnsiTheme="minorHAnsi" w:cstheme="minorHAnsi"/>
@@ -3075,17 +3058,7 @@
           <w:sz w:val="22"/>
           <w:szCs w:val="22"/>
         </w:rPr>
-        <w:t>by</w:t>
-      </w:r>
-      <w:proofErr w:type="spellEnd"/>
-      <w:proofErr w:type="gramEnd"/>
-      <w:r>
-        <w:rPr>
-          <w:rFonts w:asciiTheme="minorHAnsi" w:eastAsia="Arial" w:hAnsiTheme="minorHAnsi" w:cstheme="minorHAnsi"/>
-          <w:sz w:val="22"/>
-          <w:szCs w:val="22"/>
-        </w:rPr>
-        <w:t xml:space="preserve"> implementing a conversational AI</w:t>
+        <w:t>by implementing a conversational AI</w:t>
       </w:r>
     </w:p>
     <w:p>
@@ -3437,17 +3410,60 @@
           <w:sz w:val="28"/>
           <w:szCs w:val="28"/>
         </w:rPr>
-        <w:t xml:space="preserve">Lem.ma, Inc | Start-up at Drexel University, Philadelphia, PA </w:t>
-      </w:r>
-      <w:r>
-        <w:rPr>
-          <w:rFonts w:asciiTheme="minorHAnsi" w:hAnsiTheme="minorHAnsi" w:cstheme="minorHAnsi"/>
-          <w:b/>
-          <w:color w:val="002060"/>
-          <w:sz w:val="26"/>
-        </w:rPr>
-        <w:t xml:space="preserve">                       </w:t>
-      </w:r>
+        <w:t xml:space="preserve">Software Engineer Intern </w:t>
+      </w:r>
+      <w:r>
+        <w:rPr>
+          <w:rFonts w:asciiTheme="minorHAnsi" w:hAnsiTheme="minorHAnsi" w:cstheme="minorHAnsi"/>
+          <w:b/>
+          <w:color w:val="002060"/>
+          <w:sz w:val="28"/>
+          <w:szCs w:val="28"/>
+        </w:rPr>
+        <w:t xml:space="preserve">| </w:t>
+      </w:r>
+      <w:r>
+        <w:rPr>
+          <w:rFonts w:asciiTheme="minorHAnsi" w:hAnsiTheme="minorHAnsi" w:cstheme="minorHAnsi"/>
+          <w:b/>
+          <w:color w:val="002060"/>
+          <w:sz w:val="28"/>
+          <w:szCs w:val="28"/>
+        </w:rPr>
+        <w:t>Lem.ma, Inc</w:t>
+      </w:r>
+      <w:r>
+        <w:rPr>
+          <w:rFonts w:asciiTheme="minorHAnsi" w:hAnsiTheme="minorHAnsi" w:cstheme="minorHAnsi"/>
+          <w:b/>
+          <w:color w:val="002060"/>
+          <w:sz w:val="28"/>
+          <w:szCs w:val="28"/>
+        </w:rPr>
+        <w:t>,</w:t>
+      </w:r>
+      <w:r>
+        <w:rPr>
+          <w:rFonts w:asciiTheme="minorHAnsi" w:hAnsiTheme="minorHAnsi" w:cstheme="minorHAnsi"/>
+          <w:b/>
+          <w:color w:val="002060"/>
+          <w:sz w:val="28"/>
+          <w:szCs w:val="28"/>
+        </w:rPr>
+        <w:t xml:space="preserve"> Philadelphia, PA</w:t>
+      </w:r>
+      <w:r>
+        <w:rPr>
+          <w:rFonts w:asciiTheme="minorHAnsi" w:hAnsiTheme="minorHAnsi" w:cstheme="minorHAnsi"/>
+          <w:b/>
+          <w:color w:val="002060"/>
+          <w:sz w:val="28"/>
+          <w:szCs w:val="28"/>
+        </w:rPr>
+        <w:t xml:space="preserve">                                   </w:t>
+      </w:r>
+      <w:bookmarkStart w:id="1" w:name="_GoBack"/>
+      <w:bookmarkEnd w:id="1"/>
       <w:r>
         <w:rPr>
           <w:rFonts w:asciiTheme="minorHAnsi" w:hAnsiTheme="minorHAnsi" w:cstheme="minorHAnsi"/>
@@ -3456,7 +3472,7 @@
           <w:sz w:val="24"/>
           <w:szCs w:val="24"/>
         </w:rPr>
-        <w:t xml:space="preserve">       May 2017- Sept 2017</w:t>
+        <w:t>May 2017- Sept 2017</w:t>
       </w:r>
     </w:p>
     <w:p>
@@ -3561,15 +3577,7 @@
           <w:sz w:val="22"/>
           <w:szCs w:val="22"/>
         </w:rPr>
-        <w:t xml:space="preserve">Created over 100+ 2D/3D plots and graphics </w:t>
-      </w:r>
-      <w:r>
-        <w:rPr>
-          <w:rFonts w:asciiTheme="minorHAnsi" w:hAnsiTheme="minorHAnsi" w:cstheme="minorHAnsi"/>
-          <w:sz w:val="22"/>
-          <w:szCs w:val="22"/>
-        </w:rPr>
-        <w:t>for an online education platform</w:t>
+        <w:t>Created 2D</w:t>
       </w:r>
       <w:r>
         <w:rPr>
@@ -3578,6 +3586,30 @@
           <w:szCs w:val="22"/>
         </w:rPr>
         <w:t xml:space="preserve"> </w:t>
+      </w:r>
+      <w:r>
+        <w:rPr>
+          <w:rFonts w:asciiTheme="minorHAnsi" w:hAnsiTheme="minorHAnsi" w:cstheme="minorHAnsi"/>
+          <w:sz w:val="22"/>
+          <w:szCs w:val="22"/>
+        </w:rPr>
+        <w:t xml:space="preserve">plots and graphics </w:t>
+      </w:r>
+      <w:r>
+        <w:rPr>
+          <w:rFonts w:asciiTheme="minorHAnsi" w:hAnsiTheme="minorHAnsi" w:cstheme="minorHAnsi"/>
+          <w:sz w:val="22"/>
+          <w:szCs w:val="22"/>
+        </w:rPr>
+        <w:t xml:space="preserve">for an online education </w:t>
+      </w:r>
+      <w:r>
+        <w:rPr>
+          <w:rFonts w:asciiTheme="minorHAnsi" w:hAnsiTheme="minorHAnsi" w:cstheme="minorHAnsi"/>
+          <w:sz w:val="22"/>
+          <w:szCs w:val="22"/>
+        </w:rPr>
+        <w:t xml:space="preserve">start-up </w:t>
       </w:r>
       <w:r>
         <w:rPr>
@@ -3697,9 +3729,8 @@
           <w:sz w:val="26"/>
           <w:szCs w:val="26"/>
         </w:rPr>
-        <w:t>(</w:t>
-      </w:r>
-      <w:proofErr w:type="gramStart"/>
+        <w:t>(Java)</w:t>
+      </w:r>
       <w:r>
         <w:rPr>
           <w:rFonts w:asciiTheme="minorHAnsi" w:eastAsia="Aharoni" w:hAnsiTheme="minorHAnsi" w:cstheme="minorHAnsi"/>
@@ -3708,28 +3739,7 @@
           <w:sz w:val="26"/>
           <w:szCs w:val="26"/>
         </w:rPr>
-        <w:t>Java)</w:t>
-      </w:r>
-      <w:r>
-        <w:rPr>
-          <w:rFonts w:asciiTheme="minorHAnsi" w:eastAsia="Aharoni" w:hAnsiTheme="minorHAnsi" w:cstheme="minorHAnsi"/>
-          <w:b/>
-          <w:color w:val="002060"/>
-          <w:sz w:val="26"/>
-          <w:szCs w:val="26"/>
-        </w:rPr>
-        <w:t xml:space="preserve">   </w:t>
-      </w:r>
-      <w:proofErr w:type="gramEnd"/>
-      <w:r>
-        <w:rPr>
-          <w:rFonts w:asciiTheme="minorHAnsi" w:eastAsia="Aharoni" w:hAnsiTheme="minorHAnsi" w:cstheme="minorHAnsi"/>
-          <w:b/>
-          <w:color w:val="002060"/>
-          <w:sz w:val="26"/>
-          <w:szCs w:val="26"/>
-        </w:rPr>
-        <w:t xml:space="preserve">                                                            </w:t>
+        <w:t xml:space="preserve">                                                               </w:t>
       </w:r>
       <w:r>
         <w:rPr>
@@ -3858,21 +3868,12 @@
         </w:rPr>
         <w:t xml:space="preserve"> </w:t>
       </w:r>
-      <w:proofErr w:type="spellStart"/>
-      <w:r>
-        <w:rPr>
-          <w:sz w:val="22"/>
-          <w:szCs w:val="22"/>
-        </w:rPr>
-        <w:t>ms</w:t>
-      </w:r>
-      <w:proofErr w:type="spellEnd"/>
-      <w:r>
-        <w:rPr>
-          <w:sz w:val="22"/>
-          <w:szCs w:val="22"/>
-        </w:rPr>
-        <w:t xml:space="preserve"> with 98%</w:t>
+      <w:r>
+        <w:rPr>
+          <w:sz w:val="22"/>
+          <w:szCs w:val="22"/>
+        </w:rPr>
+        <w:t>ms with 98%</w:t>
       </w:r>
       <w:r>
         <w:rPr>
@@ -4297,9 +4298,8 @@
           <w:sz w:val="26"/>
           <w:szCs w:val="26"/>
         </w:rPr>
-        <w:t>(100+ downloads/</w:t>
-      </w:r>
-      <w:proofErr w:type="gramStart"/>
+        <w:t>(100+ downloads/month)</w:t>
+      </w:r>
       <w:r>
         <w:rPr>
           <w:b/>
@@ -4308,28 +4308,7 @@
           <w:sz w:val="26"/>
           <w:szCs w:val="26"/>
         </w:rPr>
-        <w:t>month)</w:t>
-      </w:r>
-      <w:r>
-        <w:rPr>
-          <w:b/>
-          <w:bCs/>
-          <w:color w:val="002060"/>
-          <w:sz w:val="26"/>
-          <w:szCs w:val="26"/>
-        </w:rPr>
-        <w:t xml:space="preserve">   </w:t>
-      </w:r>
-      <w:proofErr w:type="gramEnd"/>
-      <w:r>
-        <w:rPr>
-          <w:b/>
-          <w:bCs/>
-          <w:color w:val="002060"/>
-          <w:sz w:val="26"/>
-          <w:szCs w:val="26"/>
-        </w:rPr>
-        <w:t xml:space="preserve">  </w:t>
+        <w:t xml:space="preserve">     </w:t>
       </w:r>
       <w:r>
         <w:rPr>
@@ -6358,7 +6337,6 @@
           <w:szCs w:val="22"/>
         </w:rPr>
       </w:pPr>
-      <w:proofErr w:type="spellStart"/>
       <w:r>
         <w:rPr>
           <w:rFonts w:asciiTheme="minorHAnsi" w:hAnsiTheme="minorHAnsi" w:cstheme="minorHAnsi"/>
@@ -6366,17 +6344,7 @@
           <w:szCs w:val="22"/>
           <w:shd w:val="clear" w:color="auto" w:fill="FFFFFF"/>
         </w:rPr>
-        <w:t>DragonHacks</w:t>
-      </w:r>
-      <w:proofErr w:type="spellEnd"/>
-      <w:r>
-        <w:rPr>
-          <w:rFonts w:asciiTheme="minorHAnsi" w:hAnsiTheme="minorHAnsi" w:cstheme="minorHAnsi"/>
-          <w:sz w:val="22"/>
-          <w:szCs w:val="22"/>
-          <w:shd w:val="clear" w:color="auto" w:fill="FFFFFF"/>
-        </w:rPr>
-        <w:t xml:space="preserve"> (Drexel's very own 24-hour Hackathon)</w:t>
+        <w:t>DragonHacks (Drexel's very own 24-hour Hackathon)</w:t>
       </w:r>
       <w:r>
         <w:rPr>
@@ -6605,7 +6573,7 @@
         <v:path o:extrusionok="f" gradientshapeok="t" o:connecttype="rect"/>
         <o:lock v:ext="edit" aspectratio="t"/>
       </v:shapetype>
-      <v:shape id="_x0000_i1064" type="#_x0000_t75" style="width:7.3pt;height:7.3pt" o:bullet="t">
+      <v:shape id="_x0000_i1031" type="#_x0000_t75" style="width:7.2pt;height:7.2pt" o:bullet="t">
         <v:imagedata r:id="rId1" o:title="clip_image001"/>
       </v:shape>
     </w:pict>

</xml_diff>

<commit_message>
Justify center the header and icons
</commit_message>
<xml_diff>
--- a/Alparslan, Yigit - Resume.docx
+++ b/Alparslan, Yigit - Resume.docx
@@ -2,1014 +2,583 @@
 <file path=word/document.xml><?xml version="1.0" encoding="utf-8"?>
 <w:document xmlns:wpc="http://schemas.microsoft.com/office/word/2010/wordprocessingCanvas" xmlns:cx="http://schemas.microsoft.com/office/drawing/2014/chartex" xmlns:cx1="http://schemas.microsoft.com/office/drawing/2015/9/8/chartex" xmlns:cx2="http://schemas.microsoft.com/office/drawing/2015/10/21/chartex" xmlns:cx3="http://schemas.microsoft.com/office/drawing/2016/5/9/chartex" xmlns:cx4="http://schemas.microsoft.com/office/drawing/2016/5/10/chartex" xmlns:cx5="http://schemas.microsoft.com/office/drawing/2016/5/11/chartex" xmlns:cx6="http://schemas.microsoft.com/office/drawing/2016/5/12/chartex" xmlns:cx7="http://schemas.microsoft.com/office/drawing/2016/5/13/chartex" xmlns:cx8="http://schemas.microsoft.com/office/drawing/2016/5/14/chartex" xmlns:mc="http://schemas.openxmlformats.org/markup-compatibility/2006" xmlns:aink="http://schemas.microsoft.com/office/drawing/2016/ink" xmlns:am3d="http://schemas.microsoft.com/office/drawing/2017/model3d" xmlns:o="urn:schemas-microsoft-com:office:office" xmlns:r="http://schemas.openxmlformats.org/officeDocument/2006/relationships" xmlns:m="http://schemas.openxmlformats.org/officeDocument/2006/math" xmlns:v="urn:schemas-microsoft-com:vml" xmlns:wp14="http://schemas.microsoft.com/office/word/2010/wordprocessingDrawing" xmlns:wp="http://schemas.openxmlformats.org/drawingml/2006/wordprocessingDrawing" xmlns:w10="urn:schemas-microsoft-com:office:word" xmlns:w="http://schemas.openxmlformats.org/wordprocessingml/2006/main" xmlns:w14="http://schemas.microsoft.com/office/word/2010/wordml" xmlns:w15="http://schemas.microsoft.com/office/word/2012/wordml" xmlns:w16cid="http://schemas.microsoft.com/office/word/2016/wordml/cid" xmlns:w16se="http://schemas.microsoft.com/office/word/2015/wordml/symex" xmlns:wpg="http://schemas.microsoft.com/office/word/2010/wordprocessingGroup" xmlns:wpi="http://schemas.microsoft.com/office/word/2010/wordprocessingInk" xmlns:wne="http://schemas.microsoft.com/office/word/2006/wordml" xmlns:wps="http://schemas.microsoft.com/office/word/2010/wordprocessingShape" mc:Ignorable="w14 w15 w16se w16cid wp14">
   <w:body>
-    <w:tbl>
-      <w:tblPr>
-        <w:tblStyle w:val="TableGrid"/>
-        <w:tblW w:w="0" w:type="auto"/>
-        <w:tblInd w:w="-252" w:type="dxa"/>
-        <w:tblLayout w:type="fixed"/>
-        <w:tblLook w:val="01E0" w:firstRow="1" w:lastRow="1" w:firstColumn="1" w:lastColumn="1" w:noHBand="0" w:noVBand="0"/>
-      </w:tblPr>
-      <w:tblGrid>
-        <w:gridCol w:w="4950"/>
-        <w:gridCol w:w="3819"/>
-        <w:gridCol w:w="2330"/>
-      </w:tblGrid>
-      <w:tr>
-        <w:trPr>
-          <w:trHeight w:val="357"/>
-        </w:trPr>
-        <w:tc>
-          <w:tcPr>
-            <w:tcW w:w="4950" w:type="dxa"/>
-            <w:vMerge w:val="restart"/>
-            <w:tcBorders>
-              <w:top w:val="nil"/>
-              <w:left w:val="nil"/>
-              <w:bottom w:val="nil"/>
-              <w:right w:val="nil"/>
-            </w:tcBorders>
-          </w:tcPr>
-          <w:p>
-            <w:pPr>
-              <w:pStyle w:val="TableParagraph"/>
-              <w:spacing w:before="2" w:line="237" w:lineRule="auto"/>
-              <w:ind w:right="1354" w:firstLine="0"/>
-              <w:rPr>
-                <w:rFonts w:asciiTheme="minorHAnsi" w:hAnsiTheme="minorHAnsi" w:cstheme="minorHAnsi"/>
-                <w:b/>
-                <w:sz w:val="52"/>
-              </w:rPr>
-            </w:pPr>
-            <w:bookmarkStart w:id="0" w:name="_Hlk15239368"/>
-            <w:r>
-              <w:rPr>
-                <w:rFonts w:asciiTheme="minorHAnsi" w:hAnsiTheme="minorHAnsi" w:cstheme="minorHAnsi"/>
-                <w:b/>
-                <w:sz w:val="52"/>
-              </w:rPr>
-              <w:t>Y</w:t>
-            </w:r>
-            <w:r>
-              <w:rPr>
-                <w:rFonts w:asciiTheme="minorHAnsi" w:hAnsiTheme="minorHAnsi" w:cstheme="minorHAnsi"/>
-                <w:b/>
-                <w:sz w:val="52"/>
-              </w:rPr>
-              <w:t>IGI</w:t>
-            </w:r>
-            <w:r>
-              <w:rPr>
-                <w:rFonts w:asciiTheme="minorHAnsi" w:hAnsiTheme="minorHAnsi" w:cstheme="minorHAnsi"/>
-                <w:b/>
-                <w:sz w:val="52"/>
-              </w:rPr>
-              <w:t>T</w:t>
-            </w:r>
-          </w:p>
-          <w:p>
-            <w:pPr>
-              <w:pStyle w:val="TableParagraph"/>
-              <w:spacing w:before="2" w:line="237" w:lineRule="auto"/>
-              <w:ind w:right="1354" w:firstLine="0"/>
-              <w:rPr>
-                <w:rFonts w:asciiTheme="minorHAnsi" w:hAnsiTheme="minorHAnsi" w:cstheme="minorHAnsi"/>
-                <w:b/>
-                <w:sz w:val="52"/>
-              </w:rPr>
-            </w:pPr>
-            <w:r>
-              <w:rPr>
-                <w:rFonts w:asciiTheme="minorHAnsi" w:eastAsia="Aharoni" w:hAnsiTheme="minorHAnsi" w:cstheme="minorHAnsi"/>
-                <w:b/>
-                <w:noProof/>
-                <w:sz w:val="32"/>
-              </w:rPr>
-              <mc:AlternateContent>
-                <mc:Choice Requires="wps">
-                  <w:drawing>
-                    <wp:anchor distT="0" distB="0" distL="114300" distR="114300" simplePos="0" relativeHeight="251665408" behindDoc="1" locked="0" layoutInCell="1" allowOverlap="1" wp14:anchorId="746B677B" wp14:editId="4BC94BD8">
-                      <wp:simplePos x="0" y="0"/>
-                      <wp:positionH relativeFrom="margin">
-                        <wp:posOffset>84397</wp:posOffset>
-                      </wp:positionH>
-                      <wp:positionV relativeFrom="paragraph">
-                        <wp:posOffset>398780</wp:posOffset>
-                      </wp:positionV>
-                      <wp:extent cx="6949440" cy="0"/>
-                      <wp:effectExtent l="0" t="0" r="0" b="0"/>
-                      <wp:wrapNone/>
-                      <wp:docPr id="21" name="Straight Connector 21"/>
-                      <wp:cNvGraphicFramePr>
-                        <a:graphicFrameLocks xmlns:a="http://schemas.openxmlformats.org/drawingml/2006/main"/>
-                      </wp:cNvGraphicFramePr>
-                      <a:graphic xmlns:a="http://schemas.openxmlformats.org/drawingml/2006/main">
-                        <a:graphicData uri="http://schemas.microsoft.com/office/word/2010/wordprocessingShape">
-                          <wps:wsp>
-                            <wps:cNvCnPr>
-                              <a:cxnSpLocks noChangeShapeType="1"/>
-                            </wps:cNvCnPr>
-                            <wps:spPr bwMode="auto">
-                              <a:xfrm>
-                                <a:off x="0" y="0"/>
-                                <a:ext cx="6949440" cy="0"/>
-                              </a:xfrm>
-                              <a:prstGeom prst="line">
-                                <a:avLst/>
-                              </a:prstGeom>
-                              <a:noFill/>
-                              <a:ln w="19050">
-                                <a:solidFill>
-                                  <a:srgbClr val="0070C0"/>
-                                </a:solidFill>
-                                <a:prstDash val="solid"/>
-                                <a:round/>
-                                <a:headEnd/>
-                                <a:tailEnd/>
-                              </a:ln>
-                              <a:extLst>
-                                <a:ext uri="{909E8E84-426E-40DD-AFC4-6F175D3DCCD1}">
-                                  <a14:hiddenFill xmlns:a14="http://schemas.microsoft.com/office/drawing/2010/main">
-                                    <a:noFill/>
-                                  </a14:hiddenFill>
-                                </a:ext>
-                              </a:extLst>
-                            </wps:spPr>
-                            <wps:bodyPr/>
-                          </wps:wsp>
-                        </a:graphicData>
-                      </a:graphic>
-                      <wp14:sizeRelH relativeFrom="page">
-                        <wp14:pctWidth>0</wp14:pctWidth>
-                      </wp14:sizeRelH>
-                      <wp14:sizeRelV relativeFrom="page">
-                        <wp14:pctHeight>0</wp14:pctHeight>
-                      </wp14:sizeRelV>
-                    </wp:anchor>
-                  </w:drawing>
-                </mc:Choice>
-                <mc:Fallback>
-                  <w:pict>
-                    <v:line w14:anchorId="4232DE07" id="Straight Connector 21" o:spid="_x0000_s1026" style="position:absolute;z-index:-251651072;visibility:visible;mso-wrap-style:square;mso-width-percent:0;mso-height-percent:0;mso-wrap-distance-left:9pt;mso-wrap-distance-top:0;mso-wrap-distance-right:9pt;mso-wrap-distance-bottom:0;mso-position-horizontal:absolute;mso-position-horizontal-relative:margin;mso-position-vertical:absolute;mso-position-vertical-relative:text;mso-width-percent:0;mso-height-percent:0;mso-width-relative:page;mso-height-relative:page" from="6.65pt,31.4pt" to="553.85pt,31.4pt" o:gfxdata="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" strokecolor="#0070c0" strokeweight="1.5pt">
-                      <w10:wrap anchorx="margin"/>
-                    </v:line>
-                  </w:pict>
-                </mc:Fallback>
-              </mc:AlternateContent>
-            </w:r>
-            <w:r>
-              <w:rPr>
-                <w:rFonts w:asciiTheme="minorHAnsi" w:hAnsiTheme="minorHAnsi" w:cstheme="minorHAnsi"/>
-                <w:b/>
-                <w:sz w:val="52"/>
-              </w:rPr>
-              <w:t>A</w:t>
-            </w:r>
-            <w:r>
-              <w:rPr>
-                <w:rFonts w:asciiTheme="minorHAnsi" w:hAnsiTheme="minorHAnsi" w:cstheme="minorHAnsi"/>
-                <w:b/>
-                <w:sz w:val="52"/>
-              </w:rPr>
-              <w:t>LPARSLAN</w:t>
-            </w:r>
-            <w:r>
-              <w:rPr>
-                <w:rFonts w:asciiTheme="minorHAnsi" w:hAnsiTheme="minorHAnsi" w:cstheme="minorHAnsi"/>
-                <w:b/>
-                <w:sz w:val="52"/>
-              </w:rPr>
-              <w:t xml:space="preserve"> </w:t>
-            </w:r>
-          </w:p>
-        </w:tc>
-        <w:tc>
-          <w:tcPr>
-            <w:tcW w:w="3819" w:type="dxa"/>
-            <w:tcBorders>
-              <w:top w:val="nil"/>
-              <w:left w:val="nil"/>
-              <w:bottom w:val="nil"/>
-              <w:right w:val="nil"/>
-            </w:tcBorders>
-          </w:tcPr>
-          <w:p>
-            <w:pPr>
-              <w:pStyle w:val="TableParagraph"/>
-              <w:spacing w:before="43" w:line="240" w:lineRule="auto"/>
-              <w:ind w:left="870" w:firstLine="0"/>
-              <w:rPr>
-                <w:rFonts w:asciiTheme="minorHAnsi" w:hAnsiTheme="minorHAnsi" w:cstheme="minorHAnsi"/>
-                <w:b/>
-                <w:color w:val="002060"/>
-                <w:sz w:val="14"/>
-                <w:u w:val="single"/>
-              </w:rPr>
-            </w:pPr>
-            <w:r>
-              <w:rPr>
-                <w:rStyle w:val="Hyperlink"/>
-                <w:rFonts w:asciiTheme="minorHAnsi" w:hAnsiTheme="minorHAnsi" w:cstheme="minorHAnsi"/>
-                <w:b/>
-                <w:color w:val="002060"/>
-                <w:sz w:val="14"/>
-                <w:u w:val="none"/>
-              </w:rPr>
-              <w:t xml:space="preserve">         </w:t>
-            </w:r>
-            <w:hyperlink r:id="rId7">
-              <w:r>
-                <w:rPr>
-                  <w:rFonts w:asciiTheme="minorHAnsi" w:hAnsiTheme="minorHAnsi" w:cstheme="minorHAnsi"/>
-                  <w:b/>
-                  <w:color w:val="002060"/>
-                  <w:sz w:val="14"/>
-                  <w:u w:val="single"/>
-                </w:rPr>
-                <w:t>LINKEDIN.COM/IN/</w:t>
-              </w:r>
-            </w:hyperlink>
-            <w:r>
-              <w:rPr>
-                <w:rFonts w:asciiTheme="minorHAnsi" w:hAnsiTheme="minorHAnsi" w:cstheme="minorHAnsi"/>
-                <w:b/>
-                <w:color w:val="002060"/>
-                <w:sz w:val="14"/>
-                <w:u w:val="single"/>
-              </w:rPr>
-              <w:t>YIGIT-ALPARSLAN</w:t>
-            </w:r>
-            <w:r>
-              <w:rPr>
-                <w:color w:val="002060"/>
-              </w:rPr>
-              <w:t xml:space="preserve"> </w:t>
-            </w:r>
-          </w:p>
-        </w:tc>
-        <w:tc>
-          <w:tcPr>
-            <w:tcW w:w="2330" w:type="dxa"/>
-            <w:tcBorders>
-              <w:top w:val="nil"/>
-              <w:left w:val="nil"/>
-              <w:bottom w:val="nil"/>
-              <w:right w:val="nil"/>
-            </w:tcBorders>
-          </w:tcPr>
-          <w:p>
-            <w:pPr>
-              <w:pStyle w:val="TableParagraph"/>
-              <w:spacing w:before="43" w:line="240" w:lineRule="auto"/>
-              <w:ind w:firstLine="0"/>
-              <w:rPr>
-                <w:rFonts w:asciiTheme="minorHAnsi" w:hAnsiTheme="minorHAnsi" w:cstheme="minorHAnsi"/>
-                <w:b/>
-                <w:color w:val="002060"/>
-                <w:sz w:val="14"/>
-              </w:rPr>
-            </w:pPr>
-            <w:r>
-              <w:rPr>
-                <w:rFonts w:asciiTheme="minorHAnsi" w:hAnsiTheme="minorHAnsi" w:cstheme="minorHAnsi"/>
-                <w:b/>
-                <w:noProof/>
-                <w:color w:val="002060"/>
-                <w:sz w:val="14"/>
-              </w:rPr>
-              <w:drawing>
-                <wp:anchor distT="0" distB="0" distL="114300" distR="114300" simplePos="0" relativeHeight="251689984" behindDoc="0" locked="0" layoutInCell="1" allowOverlap="1" wp14:anchorId="4B5B3DBD" wp14:editId="1B11C6E0">
-                  <wp:simplePos x="0" y="0"/>
-                  <wp:positionH relativeFrom="column">
-                    <wp:posOffset>-10795</wp:posOffset>
-                  </wp:positionH>
-                  <wp:positionV relativeFrom="paragraph">
-                    <wp:posOffset>-3175</wp:posOffset>
-                  </wp:positionV>
-                  <wp:extent cx="237490" cy="191770"/>
-                  <wp:effectExtent l="0" t="0" r="0" b="0"/>
-                  <wp:wrapNone/>
-                  <wp:docPr id="6" name="Picture 6"/>
-                  <wp:cNvGraphicFramePr>
-                    <a:graphicFrameLocks xmlns:a="http://schemas.openxmlformats.org/drawingml/2006/main"/>
-                  </wp:cNvGraphicFramePr>
-                  <a:graphic xmlns:a="http://schemas.openxmlformats.org/drawingml/2006/main">
-                    <a:graphicData uri="http://schemas.openxmlformats.org/drawingml/2006/picture">
-                      <pic:pic xmlns:pic="http://schemas.openxmlformats.org/drawingml/2006/picture">
-                        <pic:nvPicPr>
-                          <pic:cNvPr id="6" name="domain.png"/>
-                          <pic:cNvPicPr/>
-                        </pic:nvPicPr>
-                        <pic:blipFill>
-                          <a:blip r:embed="rId8" cstate="print">
-                            <a:extLst>
-                              <a:ext uri="{28A0092B-C50C-407E-A947-70E740481C1C}">
-                                <a14:useLocalDpi xmlns:a14="http://schemas.microsoft.com/office/drawing/2010/main" val="0"/>
-                              </a:ext>
-                            </a:extLst>
-                          </a:blip>
-                          <a:stretch>
-                            <a:fillRect/>
-                          </a:stretch>
-                        </pic:blipFill>
-                        <pic:spPr>
-                          <a:xfrm>
-                            <a:off x="0" y="0"/>
-                            <a:ext cx="237490" cy="191770"/>
-                          </a:xfrm>
-                          <a:prstGeom prst="rect">
-                            <a:avLst/>
-                          </a:prstGeom>
-                        </pic:spPr>
-                      </pic:pic>
-                    </a:graphicData>
-                  </a:graphic>
-                </wp:anchor>
-              </w:drawing>
-            </w:r>
-            <w:r>
-              <w:rPr>
-                <w:rFonts w:asciiTheme="minorHAnsi" w:hAnsiTheme="minorHAnsi" w:cstheme="minorHAnsi"/>
-                <w:b/>
-                <w:color w:val="002060"/>
-                <w:sz w:val="14"/>
-              </w:rPr>
-              <w:t xml:space="preserve">                </w:t>
-            </w:r>
-            <w:r>
-              <w:rPr>
-                <w:rFonts w:asciiTheme="minorHAnsi" w:hAnsiTheme="minorHAnsi" w:cstheme="minorHAnsi"/>
-                <w:b/>
-                <w:color w:val="002060"/>
-                <w:sz w:val="14"/>
-              </w:rPr>
-              <w:t xml:space="preserve"> </w:t>
-            </w:r>
-            <w:r>
-              <w:rPr>
-                <w:rFonts w:asciiTheme="minorHAnsi" w:hAnsiTheme="minorHAnsi" w:cstheme="minorHAnsi"/>
-                <w:b/>
-                <w:color w:val="002060"/>
-                <w:sz w:val="14"/>
-                <w:u w:val="single"/>
-              </w:rPr>
-              <w:t>HTTPS://</w:t>
-            </w:r>
-            <w:hyperlink r:id="rId9">
-              <w:r>
-                <w:rPr>
-                  <w:rFonts w:asciiTheme="minorHAnsi" w:hAnsiTheme="minorHAnsi" w:cstheme="minorHAnsi"/>
-                  <w:b/>
-                  <w:color w:val="002060"/>
-                  <w:sz w:val="14"/>
-                  <w:u w:val="single"/>
-                </w:rPr>
-                <w:t>Y</w:t>
-              </w:r>
-              <w:r>
-                <w:rPr>
-                  <w:rFonts w:asciiTheme="minorHAnsi" w:hAnsiTheme="minorHAnsi" w:cstheme="minorHAnsi"/>
-                  <w:b/>
-                  <w:color w:val="002060"/>
-                  <w:sz w:val="14"/>
-                  <w:u w:val="single"/>
-                </w:rPr>
-                <w:t>A332.GITHUB.IO</w:t>
-              </w:r>
-            </w:hyperlink>
-          </w:p>
-        </w:tc>
-      </w:tr>
-      <w:tr>
-        <w:trPr>
-          <w:trHeight w:val="432"/>
-        </w:trPr>
-        <w:tc>
-          <w:tcPr>
-            <w:tcW w:w="4950" w:type="dxa"/>
-            <w:vMerge/>
-            <w:tcBorders>
-              <w:top w:val="nil"/>
-              <w:left w:val="nil"/>
-              <w:bottom w:val="nil"/>
-              <w:right w:val="nil"/>
-            </w:tcBorders>
-          </w:tcPr>
-          <w:p>
-            <w:pPr>
-              <w:rPr>
-                <w:rFonts w:asciiTheme="minorHAnsi" w:hAnsiTheme="minorHAnsi" w:cstheme="minorHAnsi"/>
-                <w:color w:val="002060"/>
-                <w:sz w:val="2"/>
-                <w:szCs w:val="2"/>
-              </w:rPr>
-            </w:pPr>
-          </w:p>
-        </w:tc>
-        <w:tc>
-          <w:tcPr>
-            <w:tcW w:w="3819" w:type="dxa"/>
-            <w:tcBorders>
-              <w:top w:val="nil"/>
-              <w:left w:val="nil"/>
-              <w:bottom w:val="nil"/>
-              <w:right w:val="nil"/>
-            </w:tcBorders>
-          </w:tcPr>
-          <w:p>
-            <w:pPr>
-              <w:pStyle w:val="TableParagraph"/>
-              <w:spacing w:before="117" w:line="240" w:lineRule="auto"/>
-              <w:ind w:left="871" w:firstLine="0"/>
-              <w:rPr>
-                <w:rFonts w:asciiTheme="minorHAnsi" w:hAnsiTheme="minorHAnsi" w:cstheme="minorHAnsi"/>
-                <w:b/>
-                <w:color w:val="002060"/>
-                <w:sz w:val="14"/>
-                <w:u w:val="single"/>
-              </w:rPr>
-            </w:pPr>
-            <w:r>
-              <w:rPr>
-                <w:rFonts w:asciiTheme="minorHAnsi" w:hAnsiTheme="minorHAnsi" w:cstheme="minorHAnsi"/>
-                <w:b/>
-                <w:noProof/>
-                <w:color w:val="002060"/>
-                <w:sz w:val="14"/>
-              </w:rPr>
-              <w:drawing>
-                <wp:anchor distT="0" distB="0" distL="114300" distR="114300" simplePos="0" relativeHeight="251693056" behindDoc="0" locked="0" layoutInCell="1" allowOverlap="1" wp14:anchorId="4A309CA1" wp14:editId="2414907E">
-                  <wp:simplePos x="0" y="0"/>
-                  <wp:positionH relativeFrom="column">
-                    <wp:posOffset>402650</wp:posOffset>
-                  </wp:positionH>
-                  <wp:positionV relativeFrom="paragraph">
-                    <wp:posOffset>33020</wp:posOffset>
-                  </wp:positionV>
-                  <wp:extent cx="237744" cy="192024"/>
-                  <wp:effectExtent l="0" t="0" r="0" b="0"/>
-                  <wp:wrapNone/>
-                  <wp:docPr id="11" name="Picture 11"/>
-                  <wp:cNvGraphicFramePr>
-                    <a:graphicFrameLocks xmlns:a="http://schemas.openxmlformats.org/drawingml/2006/main"/>
-                  </wp:cNvGraphicFramePr>
-                  <a:graphic xmlns:a="http://schemas.openxmlformats.org/drawingml/2006/main">
-                    <a:graphicData uri="http://schemas.openxmlformats.org/drawingml/2006/picture">
-                      <pic:pic xmlns:pic="http://schemas.openxmlformats.org/drawingml/2006/picture">
-                        <pic:nvPicPr>
-                          <pic:cNvPr id="11" name="gmail.png"/>
-                          <pic:cNvPicPr/>
-                        </pic:nvPicPr>
-                        <pic:blipFill>
-                          <a:blip r:embed="rId10" cstate="print">
-                            <a:extLst>
-                              <a:ext uri="{28A0092B-C50C-407E-A947-70E740481C1C}">
-                                <a14:useLocalDpi xmlns:a14="http://schemas.microsoft.com/office/drawing/2010/main" val="0"/>
-                              </a:ext>
-                            </a:extLst>
-                          </a:blip>
-                          <a:stretch>
-                            <a:fillRect/>
-                          </a:stretch>
-                        </pic:blipFill>
-                        <pic:spPr>
-                          <a:xfrm>
-                            <a:off x="0" y="0"/>
-                            <a:ext cx="237744" cy="192024"/>
-                          </a:xfrm>
-                          <a:prstGeom prst="rect">
-                            <a:avLst/>
-                          </a:prstGeom>
-                        </pic:spPr>
-                      </pic:pic>
-                    </a:graphicData>
-                  </a:graphic>
-                  <wp14:sizeRelH relativeFrom="margin">
-                    <wp14:pctWidth>0</wp14:pctWidth>
-                  </wp14:sizeRelH>
-                  <wp14:sizeRelV relativeFrom="margin">
-                    <wp14:pctHeight>0</wp14:pctHeight>
-                  </wp14:sizeRelV>
-                </wp:anchor>
-              </w:drawing>
-            </w:r>
-            <w:r>
-              <w:rPr>
-                <w:rFonts w:asciiTheme="minorHAnsi" w:hAnsiTheme="minorHAnsi" w:cstheme="minorHAnsi"/>
-                <w:b/>
-                <w:noProof/>
-                <w:color w:val="002060"/>
-                <w:sz w:val="14"/>
-              </w:rPr>
-              <w:drawing>
-                <wp:anchor distT="0" distB="0" distL="114300" distR="114300" simplePos="0" relativeHeight="251692032" behindDoc="0" locked="0" layoutInCell="1" allowOverlap="1" wp14:anchorId="10BA1894" wp14:editId="2B46D8BF">
-                  <wp:simplePos x="0" y="0"/>
-                  <wp:positionH relativeFrom="column">
-                    <wp:posOffset>417890</wp:posOffset>
-                  </wp:positionH>
-                  <wp:positionV relativeFrom="paragraph">
-                    <wp:posOffset>-244475</wp:posOffset>
-                  </wp:positionV>
-                  <wp:extent cx="237744" cy="192024"/>
-                  <wp:effectExtent l="0" t="0" r="0" b="0"/>
-                  <wp:wrapNone/>
-                  <wp:docPr id="13" name="Picture 13"/>
-                  <wp:cNvGraphicFramePr>
-                    <a:graphicFrameLocks xmlns:a="http://schemas.openxmlformats.org/drawingml/2006/main"/>
-                  </wp:cNvGraphicFramePr>
-                  <a:graphic xmlns:a="http://schemas.openxmlformats.org/drawingml/2006/main">
-                    <a:graphicData uri="http://schemas.openxmlformats.org/drawingml/2006/picture">
-                      <pic:pic xmlns:pic="http://schemas.openxmlformats.org/drawingml/2006/picture">
-                        <pic:nvPicPr>
-                          <pic:cNvPr id="13" name="linkedin-logo.png"/>
-                          <pic:cNvPicPr/>
-                        </pic:nvPicPr>
-                        <pic:blipFill>
-                          <a:blip r:embed="rId11" cstate="print">
-                            <a:extLst>
-                              <a:ext uri="{28A0092B-C50C-407E-A947-70E740481C1C}">
-                                <a14:useLocalDpi xmlns:a14="http://schemas.microsoft.com/office/drawing/2010/main" val="0"/>
-                              </a:ext>
-                            </a:extLst>
-                          </a:blip>
-                          <a:stretch>
-                            <a:fillRect/>
-                          </a:stretch>
-                        </pic:blipFill>
-                        <pic:spPr>
-                          <a:xfrm>
-                            <a:off x="0" y="0"/>
-                            <a:ext cx="237744" cy="192024"/>
-                          </a:xfrm>
-                          <a:prstGeom prst="rect">
-                            <a:avLst/>
-                          </a:prstGeom>
-                        </pic:spPr>
-                      </pic:pic>
-                    </a:graphicData>
-                  </a:graphic>
-                  <wp14:sizeRelH relativeFrom="margin">
-                    <wp14:pctWidth>0</wp14:pctWidth>
-                  </wp14:sizeRelH>
-                  <wp14:sizeRelV relativeFrom="margin">
-                    <wp14:pctHeight>0</wp14:pctHeight>
-                  </wp14:sizeRelV>
-                </wp:anchor>
-              </w:drawing>
-            </w:r>
-            <w:r>
-              <w:rPr>
-                <w:rFonts w:asciiTheme="minorHAnsi" w:hAnsiTheme="minorHAnsi" w:cstheme="minorHAnsi"/>
-                <w:b/>
-                <w:color w:val="002060"/>
-                <w:sz w:val="14"/>
-              </w:rPr>
-              <w:t xml:space="preserve">         </w:t>
-            </w:r>
-            <w:r>
-              <w:rPr>
-                <w:rFonts w:asciiTheme="minorHAnsi" w:hAnsiTheme="minorHAnsi" w:cstheme="minorHAnsi"/>
-                <w:b/>
-                <w:color w:val="002060"/>
-                <w:sz w:val="14"/>
-                <w:u w:val="single"/>
-              </w:rPr>
-              <w:t>ALPARSLANYIGITCAN@GMAIL.COM</w:t>
-            </w:r>
-          </w:p>
-        </w:tc>
-        <w:tc>
-          <w:tcPr>
-            <w:tcW w:w="2330" w:type="dxa"/>
-            <w:tcBorders>
-              <w:top w:val="nil"/>
-              <w:left w:val="nil"/>
-              <w:bottom w:val="nil"/>
-              <w:right w:val="nil"/>
-            </w:tcBorders>
-          </w:tcPr>
-          <w:p>
-            <w:pPr>
-              <w:pStyle w:val="TableParagraph"/>
-              <w:spacing w:before="117" w:line="240" w:lineRule="auto"/>
-              <w:ind w:left="98" w:firstLine="0"/>
-              <w:rPr>
-                <w:rFonts w:asciiTheme="minorHAnsi" w:hAnsiTheme="minorHAnsi" w:cstheme="minorHAnsi"/>
-                <w:b/>
-                <w:color w:val="002060"/>
-                <w:sz w:val="14"/>
-                <w:szCs w:val="14"/>
-                <w:u w:val="single"/>
-              </w:rPr>
-            </w:pPr>
-            <w:r>
-              <w:rPr>
-                <w:rFonts w:asciiTheme="minorHAnsi" w:hAnsiTheme="minorHAnsi" w:cstheme="minorHAnsi"/>
-                <w:b/>
-                <w:noProof/>
-                <w:color w:val="002060"/>
-                <w:sz w:val="14"/>
-              </w:rPr>
-              <w:drawing>
-                <wp:anchor distT="0" distB="0" distL="114300" distR="114300" simplePos="0" relativeHeight="251713536" behindDoc="0" locked="0" layoutInCell="1" allowOverlap="1" wp14:anchorId="211C3731" wp14:editId="245857CC">
-                  <wp:simplePos x="0" y="0"/>
-                  <wp:positionH relativeFrom="column">
-                    <wp:posOffset>1905</wp:posOffset>
-                  </wp:positionH>
-                  <wp:positionV relativeFrom="paragraph">
-                    <wp:posOffset>12700</wp:posOffset>
-                  </wp:positionV>
-                  <wp:extent cx="230505" cy="230505"/>
-                  <wp:effectExtent l="0" t="0" r="0" b="0"/>
-                  <wp:wrapNone/>
-                  <wp:docPr id="12" name="Picture 12"/>
-                  <wp:cNvGraphicFramePr>
-                    <a:graphicFrameLocks xmlns:a="http://schemas.openxmlformats.org/drawingml/2006/main" noChangeAspect="1"/>
-                  </wp:cNvGraphicFramePr>
-                  <a:graphic xmlns:a="http://schemas.openxmlformats.org/drawingml/2006/main">
-                    <a:graphicData uri="http://schemas.openxmlformats.org/drawingml/2006/picture">
-                      <pic:pic xmlns:pic="http://schemas.openxmlformats.org/drawingml/2006/picture">
-                        <pic:nvPicPr>
-                          <pic:cNvPr id="12" name="home-address.png"/>
-                          <pic:cNvPicPr/>
-                        </pic:nvPicPr>
-                        <pic:blipFill>
-                          <a:blip r:embed="rId12" cstate="print">
-                            <a:extLst>
-                              <a:ext uri="{28A0092B-C50C-407E-A947-70E740481C1C}">
-                                <a14:useLocalDpi xmlns:a14="http://schemas.microsoft.com/office/drawing/2010/main" val="0"/>
-                              </a:ext>
-                            </a:extLst>
-                          </a:blip>
-                          <a:stretch>
-                            <a:fillRect/>
-                          </a:stretch>
-                        </pic:blipFill>
-                        <pic:spPr>
-                          <a:xfrm flipH="1">
-                            <a:off x="0" y="0"/>
-                            <a:ext cx="230505" cy="230505"/>
-                          </a:xfrm>
-                          <a:prstGeom prst="rect">
-                            <a:avLst/>
-                          </a:prstGeom>
-                        </pic:spPr>
-                      </pic:pic>
-                    </a:graphicData>
-                  </a:graphic>
-                </wp:anchor>
-              </w:drawing>
-            </w:r>
-            <w:r>
-              <w:rPr>
-                <w:noProof/>
-              </w:rPr>
-              <w:drawing>
-                <wp:anchor distT="0" distB="0" distL="114300" distR="114300" simplePos="0" relativeHeight="251711488" behindDoc="0" locked="0" layoutInCell="1" allowOverlap="1" wp14:anchorId="5F1AACD7" wp14:editId="0DB92A5C">
-                  <wp:simplePos x="0" y="0"/>
-                  <wp:positionH relativeFrom="column">
-                    <wp:posOffset>-59055</wp:posOffset>
-                  </wp:positionH>
-                  <wp:positionV relativeFrom="paragraph">
-                    <wp:posOffset>279400</wp:posOffset>
-                  </wp:positionV>
-                  <wp:extent cx="420370" cy="228600"/>
-                  <wp:effectExtent l="0" t="0" r="0" b="0"/>
-                  <wp:wrapNone/>
-                  <wp:docPr id="1" name="Picture 1" descr="Productivity Business Axe Logo Erp Sap Se Clipart - Sap Logo Black ..."/>
-                  <wp:cNvGraphicFramePr>
-                    <a:graphicFrameLocks xmlns:a="http://schemas.openxmlformats.org/drawingml/2006/main" noChangeAspect="1"/>
-                  </wp:cNvGraphicFramePr>
-                  <a:graphic xmlns:a="http://schemas.openxmlformats.org/drawingml/2006/main">
-                    <a:graphicData uri="http://schemas.openxmlformats.org/drawingml/2006/picture">
-                      <pic:pic xmlns:pic="http://schemas.openxmlformats.org/drawingml/2006/picture">
-                        <pic:nvPicPr>
-                          <pic:cNvPr id="0" name="Picture 2" descr="Productivity Business Axe Logo Erp Sap Se Clipart - Sap Logo Black ..."/>
-                          <pic:cNvPicPr>
-                            <a:picLocks noChangeAspect="1" noChangeArrowheads="1"/>
-                          </pic:cNvPicPr>
-                        </pic:nvPicPr>
-                        <pic:blipFill>
-                          <a:blip r:embed="rId13" cstate="print">
-                            <a:extLst>
-                              <a:ext uri="{28A0092B-C50C-407E-A947-70E740481C1C}">
-                                <a14:useLocalDpi xmlns:a14="http://schemas.microsoft.com/office/drawing/2010/main" val="0"/>
-                              </a:ext>
-                            </a:extLst>
-                          </a:blip>
-                          <a:srcRect/>
-                          <a:stretch>
-                            <a:fillRect/>
-                          </a:stretch>
-                        </pic:blipFill>
-                        <pic:spPr bwMode="auto">
-                          <a:xfrm>
-                            <a:off x="0" y="0"/>
-                            <a:ext cx="420370" cy="228600"/>
-                          </a:xfrm>
-                          <a:prstGeom prst="rect">
-                            <a:avLst/>
-                          </a:prstGeom>
-                          <a:noFill/>
-                          <a:ln>
-                            <a:noFill/>
-                          </a:ln>
-                        </pic:spPr>
-                      </pic:pic>
-                    </a:graphicData>
-                  </a:graphic>
-                  <wp14:sizeRelH relativeFrom="page">
-                    <wp14:pctWidth>0</wp14:pctWidth>
-                  </wp14:sizeRelH>
-                  <wp14:sizeRelV relativeFrom="page">
-                    <wp14:pctHeight>0</wp14:pctHeight>
-                  </wp14:sizeRelV>
-                </wp:anchor>
-              </w:drawing>
-            </w:r>
-            <w:r>
-              <w:rPr>
-                <w:rFonts w:asciiTheme="minorHAnsi" w:hAnsiTheme="minorHAnsi" w:cstheme="minorHAnsi"/>
-                <w:b/>
-                <w:color w:val="002060"/>
-                <w:sz w:val="14"/>
-              </w:rPr>
-              <w:t xml:space="preserve">             </w:t>
-            </w:r>
-            <w:r>
-              <w:rPr>
-                <w:rFonts w:asciiTheme="minorHAnsi" w:hAnsiTheme="minorHAnsi" w:cstheme="minorHAnsi"/>
-                <w:b/>
-                <w:color w:val="002060"/>
-                <w:sz w:val="14"/>
-              </w:rPr>
-              <w:t xml:space="preserve"> </w:t>
-            </w:r>
-            <w:r>
-              <w:rPr>
-                <w:rFonts w:asciiTheme="minorHAnsi" w:hAnsiTheme="minorHAnsi" w:cstheme="minorHAnsi"/>
-                <w:b/>
-                <w:color w:val="002060"/>
-                <w:sz w:val="14"/>
-                <w:u w:val="single"/>
-              </w:rPr>
-              <w:t>PHILADELPHIA, PA, US</w:t>
-            </w:r>
-          </w:p>
-        </w:tc>
-      </w:tr>
-      <w:tr>
-        <w:trPr>
-          <w:trHeight w:val="476"/>
-        </w:trPr>
-        <w:tc>
-          <w:tcPr>
-            <w:tcW w:w="4950" w:type="dxa"/>
-            <w:vMerge/>
-            <w:tcBorders>
-              <w:top w:val="nil"/>
-              <w:left w:val="nil"/>
-              <w:bottom w:val="nil"/>
-              <w:right w:val="nil"/>
-            </w:tcBorders>
-          </w:tcPr>
-          <w:p>
-            <w:pPr>
-              <w:rPr>
-                <w:rFonts w:asciiTheme="minorHAnsi" w:hAnsiTheme="minorHAnsi" w:cstheme="minorHAnsi"/>
-                <w:color w:val="002060"/>
-                <w:sz w:val="2"/>
-                <w:szCs w:val="2"/>
-              </w:rPr>
-            </w:pPr>
-          </w:p>
-        </w:tc>
-        <w:tc>
-          <w:tcPr>
-            <w:tcW w:w="3819" w:type="dxa"/>
-            <w:tcBorders>
-              <w:top w:val="nil"/>
-              <w:left w:val="nil"/>
-              <w:bottom w:val="nil"/>
-              <w:right w:val="nil"/>
-            </w:tcBorders>
-          </w:tcPr>
-          <w:p>
-            <w:pPr>
-              <w:pStyle w:val="TableParagraph"/>
-              <w:spacing w:before="117" w:line="240" w:lineRule="auto"/>
-              <w:ind w:left="870" w:firstLine="0"/>
-              <w:rPr>
-                <w:rFonts w:asciiTheme="minorHAnsi" w:hAnsiTheme="minorHAnsi" w:cstheme="minorHAnsi"/>
-                <w:b/>
-                <w:color w:val="002060"/>
-                <w:sz w:val="14"/>
-              </w:rPr>
-            </w:pPr>
-            <w:r>
-              <w:rPr>
-                <w:rFonts w:asciiTheme="minorHAnsi" w:hAnsiTheme="minorHAnsi" w:cstheme="minorHAnsi"/>
-                <w:b/>
-                <w:noProof/>
-                <w:color w:val="002060"/>
-                <w:sz w:val="14"/>
-              </w:rPr>
-              <w:drawing>
-                <wp:anchor distT="0" distB="0" distL="114300" distR="114300" simplePos="0" relativeHeight="251691008" behindDoc="0" locked="0" layoutInCell="1" allowOverlap="1" wp14:anchorId="3EAD631C" wp14:editId="3F446470">
-                  <wp:simplePos x="0" y="0"/>
-                  <wp:positionH relativeFrom="column">
-                    <wp:posOffset>417830</wp:posOffset>
-                  </wp:positionH>
-                  <wp:positionV relativeFrom="paragraph">
-                    <wp:posOffset>6985</wp:posOffset>
-                  </wp:positionV>
-                  <wp:extent cx="237490" cy="191770"/>
-                  <wp:effectExtent l="0" t="0" r="0" b="0"/>
-                  <wp:wrapNone/>
-                  <wp:docPr id="10" name="Picture 10"/>
-                  <wp:cNvGraphicFramePr>
-                    <a:graphicFrameLocks xmlns:a="http://schemas.openxmlformats.org/drawingml/2006/main"/>
-                  </wp:cNvGraphicFramePr>
-                  <a:graphic xmlns:a="http://schemas.openxmlformats.org/drawingml/2006/main">
-                    <a:graphicData uri="http://schemas.openxmlformats.org/drawingml/2006/picture">
-                      <pic:pic xmlns:pic="http://schemas.openxmlformats.org/drawingml/2006/picture">
-                        <pic:nvPicPr>
-                          <pic:cNvPr id="10" name="github-logo.png"/>
-                          <pic:cNvPicPr/>
-                        </pic:nvPicPr>
-                        <pic:blipFill>
-                          <a:blip r:embed="rId14" cstate="print">
-                            <a:extLst>
-                              <a:ext uri="{28A0092B-C50C-407E-A947-70E740481C1C}">
-                                <a14:useLocalDpi xmlns:a14="http://schemas.microsoft.com/office/drawing/2010/main" val="0"/>
-                              </a:ext>
-                            </a:extLst>
-                          </a:blip>
-                          <a:stretch>
-                            <a:fillRect/>
-                          </a:stretch>
-                        </pic:blipFill>
-                        <pic:spPr>
-                          <a:xfrm>
-                            <a:off x="0" y="0"/>
-                            <a:ext cx="237490" cy="191770"/>
-                          </a:xfrm>
-                          <a:prstGeom prst="rect">
-                            <a:avLst/>
-                          </a:prstGeom>
-                        </pic:spPr>
-                      </pic:pic>
-                    </a:graphicData>
-                  </a:graphic>
-                </wp:anchor>
-              </w:drawing>
-            </w:r>
-            <w:r>
-              <w:rPr>
-                <w:rFonts w:asciiTheme="minorHAnsi" w:hAnsiTheme="minorHAnsi" w:cstheme="minorHAnsi"/>
-                <w:b/>
-                <w:color w:val="002060"/>
-                <w:sz w:val="14"/>
-              </w:rPr>
-              <w:t xml:space="preserve">         </w:t>
-            </w:r>
-            <w:hyperlink r:id="rId15">
-              <w:r>
-                <w:rPr>
-                  <w:rFonts w:asciiTheme="minorHAnsi" w:hAnsiTheme="minorHAnsi" w:cstheme="minorHAnsi"/>
-                  <w:b/>
-                  <w:color w:val="002060"/>
-                  <w:sz w:val="14"/>
-                  <w:u w:val="single"/>
-                </w:rPr>
-                <w:t>GITHUB.COM/</w:t>
-              </w:r>
-              <w:r>
-                <w:rPr>
-                  <w:rFonts w:asciiTheme="minorHAnsi" w:hAnsiTheme="minorHAnsi" w:cstheme="minorHAnsi"/>
-                  <w:b/>
-                  <w:color w:val="002060"/>
-                  <w:sz w:val="14"/>
-                  <w:u w:val="single"/>
-                </w:rPr>
-                <w:t>Y</w:t>
-              </w:r>
-              <w:r>
-                <w:rPr>
-                  <w:rFonts w:asciiTheme="minorHAnsi" w:hAnsiTheme="minorHAnsi" w:cstheme="minorHAnsi"/>
-                  <w:b/>
-                  <w:color w:val="002060"/>
-                  <w:sz w:val="14"/>
-                  <w:u w:val="single"/>
-                </w:rPr>
-                <w:t>A332</w:t>
-              </w:r>
-            </w:hyperlink>
-          </w:p>
-        </w:tc>
-        <w:tc>
-          <w:tcPr>
-            <w:tcW w:w="2330" w:type="dxa"/>
-            <w:tcBorders>
-              <w:top w:val="nil"/>
-              <w:left w:val="nil"/>
-              <w:bottom w:val="nil"/>
-              <w:right w:val="nil"/>
-            </w:tcBorders>
-          </w:tcPr>
-          <w:p>
-            <w:pPr>
-              <w:pStyle w:val="TableParagraph"/>
-              <w:spacing w:before="117" w:line="240" w:lineRule="auto"/>
-              <w:ind w:left="95" w:firstLine="0"/>
-              <w:rPr>
-                <w:rFonts w:asciiTheme="minorHAnsi" w:hAnsiTheme="minorHAnsi" w:cstheme="minorHAnsi"/>
-                <w:b/>
-                <w:color w:val="002060"/>
-                <w:sz w:val="14"/>
-                <w:u w:val="single"/>
-              </w:rPr>
-            </w:pPr>
-            <w:r>
-              <w:rPr>
-                <w:rFonts w:asciiTheme="minorHAnsi" w:hAnsiTheme="minorHAnsi" w:cstheme="minorHAnsi"/>
-                <w:b/>
-                <w:color w:val="002060"/>
-                <w:sz w:val="14"/>
-              </w:rPr>
-              <w:t xml:space="preserve">            </w:t>
-            </w:r>
-            <w:r>
-              <w:rPr>
-                <w:rFonts w:asciiTheme="minorHAnsi" w:hAnsiTheme="minorHAnsi" w:cstheme="minorHAnsi"/>
-                <w:b/>
-                <w:color w:val="002060"/>
-                <w:sz w:val="14"/>
-              </w:rPr>
-              <w:t xml:space="preserve"> </w:t>
-            </w:r>
-            <w:r>
-              <w:rPr>
-                <w:rFonts w:asciiTheme="minorHAnsi" w:hAnsiTheme="minorHAnsi" w:cstheme="minorHAnsi"/>
-                <w:b/>
-                <w:color w:val="002060"/>
-                <w:sz w:val="14"/>
-              </w:rPr>
-              <w:t xml:space="preserve"> </w:t>
-            </w:r>
-            <w:r>
-              <w:rPr>
-                <w:rFonts w:asciiTheme="minorHAnsi" w:hAnsiTheme="minorHAnsi" w:cstheme="minorHAnsi"/>
-                <w:b/>
-                <w:color w:val="002060"/>
-                <w:sz w:val="14"/>
-              </w:rPr>
-              <w:t xml:space="preserve"> </w:t>
-            </w:r>
-            <w:hyperlink r:id="rId16" w:history="1">
-              <w:r>
-                <w:rPr>
-                  <w:rStyle w:val="Hyperlink"/>
-                  <w:rFonts w:asciiTheme="minorHAnsi" w:hAnsiTheme="minorHAnsi" w:cstheme="minorHAnsi"/>
-                  <w:b/>
-                  <w:color w:val="002060"/>
-                  <w:sz w:val="14"/>
-                </w:rPr>
-                <w:t>SAP PEOPLE’S PROFILE</w:t>
-              </w:r>
-            </w:hyperlink>
-          </w:p>
-        </w:tc>
-      </w:tr>
-      <w:bookmarkEnd w:id="0"/>
-    </w:tbl>
     <w:p>
       <w:pPr>
         <w:spacing w:line="227" w:lineRule="auto"/>
+      </w:pPr>
+      <w:r>
         <w:rPr>
           <w:rFonts w:asciiTheme="minorHAnsi" w:hAnsiTheme="minorHAnsi" w:cstheme="minorHAnsi"/>
           <w:bCs/>
-          <w:color w:val="002060"/>
-          <w:sz w:val="2"/>
-          <w:szCs w:val="2"/>
-        </w:rPr>
-      </w:pPr>
+          <w:noProof/>
+          <w:color w:val="002060"/>
+          <w:sz w:val="16"/>
+          <w:szCs w:val="16"/>
+        </w:rPr>
+        <w:drawing>
+          <wp:anchor distT="0" distB="0" distL="114300" distR="114300" simplePos="0" relativeHeight="251721728" behindDoc="1" locked="0" layoutInCell="1" allowOverlap="1" wp14:anchorId="58FD41D6" wp14:editId="3DD2D4DB">
+            <wp:simplePos x="0" y="0"/>
+            <wp:positionH relativeFrom="column">
+              <wp:posOffset>6123305</wp:posOffset>
+            </wp:positionH>
+            <wp:positionV relativeFrom="page">
+              <wp:posOffset>266700</wp:posOffset>
+            </wp:positionV>
+            <wp:extent cx="198120" cy="198120"/>
+            <wp:effectExtent l="0" t="0" r="0" b="0"/>
+            <wp:wrapNone/>
+            <wp:docPr id="5" name="Graphic 5" descr="Receiver"/>
+            <wp:cNvGraphicFramePr>
+              <a:graphicFrameLocks xmlns:a="http://schemas.openxmlformats.org/drawingml/2006/main" noChangeAspect="1"/>
+            </wp:cNvGraphicFramePr>
+            <a:graphic xmlns:a="http://schemas.openxmlformats.org/drawingml/2006/main">
+              <a:graphicData uri="http://schemas.openxmlformats.org/drawingml/2006/picture">
+                <pic:pic xmlns:pic="http://schemas.openxmlformats.org/drawingml/2006/picture">
+                  <pic:nvPicPr>
+                    <pic:cNvPr id="5" name="receiver.svg"/>
+                    <pic:cNvPicPr/>
+                  </pic:nvPicPr>
+                  <pic:blipFill>
+                    <a:blip r:embed="rId7" cstate="print">
+                      <a:extLst>
+                        <a:ext uri="{28A0092B-C50C-407E-A947-70E740481C1C}">
+                          <a14:useLocalDpi xmlns:a14="http://schemas.microsoft.com/office/drawing/2010/main" val="0"/>
+                        </a:ext>
+                        <a:ext uri="{96DAC541-7B7A-43D3-8B79-37D633B846F1}">
+                          <asvg:svgBlip xmlns:asvg="http://schemas.microsoft.com/office/drawing/2016/SVG/main" r:embed="rId8"/>
+                        </a:ext>
+                      </a:extLst>
+                    </a:blip>
+                    <a:stretch>
+                      <a:fillRect/>
+                    </a:stretch>
+                  </pic:blipFill>
+                  <pic:spPr>
+                    <a:xfrm>
+                      <a:off x="0" y="0"/>
+                      <a:ext cx="198120" cy="198120"/>
+                    </a:xfrm>
+                    <a:prstGeom prst="rect">
+                      <a:avLst/>
+                    </a:prstGeom>
+                  </pic:spPr>
+                </pic:pic>
+              </a:graphicData>
+            </a:graphic>
+          </wp:anchor>
+        </w:drawing>
+      </w:r>
+      <w:r>
+        <w:rPr>
+          <w:rFonts w:asciiTheme="minorHAnsi" w:hAnsiTheme="minorHAnsi" w:cstheme="minorHAnsi"/>
+          <w:b/>
+          <w:noProof/>
+          <w:color w:val="002060"/>
+          <w:sz w:val="16"/>
+          <w:szCs w:val="16"/>
+        </w:rPr>
+        <w:drawing>
+          <wp:anchor distT="0" distB="0" distL="114300" distR="114300" simplePos="0" relativeHeight="251719680" behindDoc="0" locked="0" layoutInCell="1" allowOverlap="1" wp14:anchorId="3126644E" wp14:editId="2A588ABE">
+            <wp:simplePos x="0" y="0"/>
+            <wp:positionH relativeFrom="column">
+              <wp:posOffset>4953000</wp:posOffset>
+            </wp:positionH>
+            <wp:positionV relativeFrom="paragraph">
+              <wp:posOffset>-76835</wp:posOffset>
+            </wp:positionV>
+            <wp:extent cx="237490" cy="191770"/>
+            <wp:effectExtent l="0" t="0" r="0" b="0"/>
+            <wp:wrapNone/>
+            <wp:docPr id="10" name="Picture 10"/>
+            <wp:cNvGraphicFramePr>
+              <a:graphicFrameLocks xmlns:a="http://schemas.openxmlformats.org/drawingml/2006/main"/>
+            </wp:cNvGraphicFramePr>
+            <a:graphic xmlns:a="http://schemas.openxmlformats.org/drawingml/2006/main">
+              <a:graphicData uri="http://schemas.openxmlformats.org/drawingml/2006/picture">
+                <pic:pic xmlns:pic="http://schemas.openxmlformats.org/drawingml/2006/picture">
+                  <pic:nvPicPr>
+                    <pic:cNvPr id="10" name="github-logo.png"/>
+                    <pic:cNvPicPr/>
+                  </pic:nvPicPr>
+                  <pic:blipFill>
+                    <a:blip r:embed="rId9" cstate="print">
+                      <a:extLst>
+                        <a:ext uri="{28A0092B-C50C-407E-A947-70E740481C1C}">
+                          <a14:useLocalDpi xmlns:a14="http://schemas.microsoft.com/office/drawing/2010/main" val="0"/>
+                        </a:ext>
+                      </a:extLst>
+                    </a:blip>
+                    <a:stretch>
+                      <a:fillRect/>
+                    </a:stretch>
+                  </pic:blipFill>
+                  <pic:spPr>
+                    <a:xfrm>
+                      <a:off x="0" y="0"/>
+                      <a:ext cx="237490" cy="191770"/>
+                    </a:xfrm>
+                    <a:prstGeom prst="rect">
+                      <a:avLst/>
+                    </a:prstGeom>
+                  </pic:spPr>
+                </pic:pic>
+              </a:graphicData>
+            </a:graphic>
+          </wp:anchor>
+        </w:drawing>
+      </w:r>
+      <w:r>
+        <w:rPr>
+          <w:rFonts w:asciiTheme="minorHAnsi" w:hAnsiTheme="minorHAnsi" w:cstheme="minorHAnsi"/>
+          <w:b/>
+          <w:noProof/>
+          <w:color w:val="002060"/>
+          <w:sz w:val="16"/>
+          <w:szCs w:val="16"/>
+        </w:rPr>
+        <w:drawing>
+          <wp:anchor distT="0" distB="0" distL="114300" distR="114300" simplePos="0" relativeHeight="251717632" behindDoc="0" locked="0" layoutInCell="1" allowOverlap="1" wp14:anchorId="24A21553" wp14:editId="740572A0">
+            <wp:simplePos x="0" y="0"/>
+            <wp:positionH relativeFrom="column">
+              <wp:posOffset>3143885</wp:posOffset>
+            </wp:positionH>
+            <wp:positionV relativeFrom="paragraph">
+              <wp:posOffset>-45720</wp:posOffset>
+            </wp:positionV>
+            <wp:extent cx="252730" cy="168910"/>
+            <wp:effectExtent l="0" t="0" r="0" b="2540"/>
+            <wp:wrapNone/>
+            <wp:docPr id="11" name="Picture 11"/>
+            <wp:cNvGraphicFramePr>
+              <a:graphicFrameLocks xmlns:a="http://schemas.openxmlformats.org/drawingml/2006/main"/>
+            </wp:cNvGraphicFramePr>
+            <a:graphic xmlns:a="http://schemas.openxmlformats.org/drawingml/2006/main">
+              <a:graphicData uri="http://schemas.openxmlformats.org/drawingml/2006/picture">
+                <pic:pic xmlns:pic="http://schemas.openxmlformats.org/drawingml/2006/picture">
+                  <pic:nvPicPr>
+                    <pic:cNvPr id="11" name="gmail.png"/>
+                    <pic:cNvPicPr/>
+                  </pic:nvPicPr>
+                  <pic:blipFill>
+                    <a:blip r:embed="rId10" cstate="print">
+                      <a:extLst>
+                        <a:ext uri="{28A0092B-C50C-407E-A947-70E740481C1C}">
+                          <a14:useLocalDpi xmlns:a14="http://schemas.microsoft.com/office/drawing/2010/main" val="0"/>
+                        </a:ext>
+                      </a:extLst>
+                    </a:blip>
+                    <a:stretch>
+                      <a:fillRect/>
+                    </a:stretch>
+                  </pic:blipFill>
+                  <pic:spPr>
+                    <a:xfrm>
+                      <a:off x="0" y="0"/>
+                      <a:ext cx="252730" cy="168910"/>
+                    </a:xfrm>
+                    <a:prstGeom prst="rect">
+                      <a:avLst/>
+                    </a:prstGeom>
+                  </pic:spPr>
+                </pic:pic>
+              </a:graphicData>
+            </a:graphic>
+            <wp14:sizeRelH relativeFrom="margin">
+              <wp14:pctWidth>0</wp14:pctWidth>
+            </wp14:sizeRelH>
+            <wp14:sizeRelV relativeFrom="margin">
+              <wp14:pctHeight>0</wp14:pctHeight>
+            </wp14:sizeRelV>
+          </wp:anchor>
+        </w:drawing>
+      </w:r>
+      <w:r>
+        <w:rPr>
+          <w:rFonts w:asciiTheme="minorHAnsi" w:hAnsiTheme="minorHAnsi" w:cstheme="minorHAnsi"/>
+          <w:b/>
+          <w:noProof/>
+          <w:color w:val="002060"/>
+          <w:sz w:val="16"/>
+          <w:szCs w:val="16"/>
+        </w:rPr>
+        <w:drawing>
+          <wp:anchor distT="0" distB="0" distL="114300" distR="114300" simplePos="0" relativeHeight="251715584" behindDoc="0" locked="0" layoutInCell="1" allowOverlap="1" wp14:anchorId="2ECCC950" wp14:editId="5F671B6F">
+            <wp:simplePos x="0" y="0"/>
+            <wp:positionH relativeFrom="column">
+              <wp:posOffset>1757045</wp:posOffset>
+            </wp:positionH>
+            <wp:positionV relativeFrom="paragraph">
+              <wp:posOffset>-38100</wp:posOffset>
+            </wp:positionV>
+            <wp:extent cx="222250" cy="168910"/>
+            <wp:effectExtent l="0" t="0" r="6350" b="2540"/>
+            <wp:wrapNone/>
+            <wp:docPr id="6" name="Picture 6"/>
+            <wp:cNvGraphicFramePr>
+              <a:graphicFrameLocks xmlns:a="http://schemas.openxmlformats.org/drawingml/2006/main"/>
+            </wp:cNvGraphicFramePr>
+            <a:graphic xmlns:a="http://schemas.openxmlformats.org/drawingml/2006/main">
+              <a:graphicData uri="http://schemas.openxmlformats.org/drawingml/2006/picture">
+                <pic:pic xmlns:pic="http://schemas.openxmlformats.org/drawingml/2006/picture">
+                  <pic:nvPicPr>
+                    <pic:cNvPr id="6" name="domain.png"/>
+                    <pic:cNvPicPr/>
+                  </pic:nvPicPr>
+                  <pic:blipFill>
+                    <a:blip r:embed="rId11" cstate="print">
+                      <a:extLst>
+                        <a:ext uri="{28A0092B-C50C-407E-A947-70E740481C1C}">
+                          <a14:useLocalDpi xmlns:a14="http://schemas.microsoft.com/office/drawing/2010/main" val="0"/>
+                        </a:ext>
+                      </a:extLst>
+                    </a:blip>
+                    <a:stretch>
+                      <a:fillRect/>
+                    </a:stretch>
+                  </pic:blipFill>
+                  <pic:spPr>
+                    <a:xfrm>
+                      <a:off x="0" y="0"/>
+                      <a:ext cx="222250" cy="168910"/>
+                    </a:xfrm>
+                    <a:prstGeom prst="rect">
+                      <a:avLst/>
+                    </a:prstGeom>
+                  </pic:spPr>
+                </pic:pic>
+              </a:graphicData>
+            </a:graphic>
+            <wp14:sizeRelH relativeFrom="margin">
+              <wp14:pctWidth>0</wp14:pctWidth>
+            </wp14:sizeRelH>
+            <wp14:sizeRelV relativeFrom="margin">
+              <wp14:pctHeight>0</wp14:pctHeight>
+            </wp14:sizeRelV>
+          </wp:anchor>
+        </w:drawing>
+      </w:r>
+      <w:r>
+        <w:rPr>
+          <w:rFonts w:asciiTheme="minorHAnsi" w:hAnsiTheme="minorHAnsi" w:cstheme="minorHAnsi"/>
+          <w:b/>
+          <w:noProof/>
+          <w:color w:val="002060"/>
+          <w:sz w:val="16"/>
+          <w:szCs w:val="16"/>
+        </w:rPr>
+        <w:drawing>
+          <wp:anchor distT="0" distB="0" distL="114300" distR="114300" simplePos="0" relativeHeight="251713536" behindDoc="0" locked="0" layoutInCell="1" allowOverlap="1" wp14:anchorId="27983915" wp14:editId="4402B658">
+            <wp:simplePos x="0" y="0"/>
+            <wp:positionH relativeFrom="margin">
+              <wp:posOffset>-15240</wp:posOffset>
+            </wp:positionH>
+            <wp:positionV relativeFrom="paragraph">
+              <wp:posOffset>-53340</wp:posOffset>
+            </wp:positionV>
+            <wp:extent cx="205740" cy="161290"/>
+            <wp:effectExtent l="0" t="0" r="3810" b="0"/>
+            <wp:wrapNone/>
+            <wp:docPr id="13" name="Picture 13"/>
+            <wp:cNvGraphicFramePr>
+              <a:graphicFrameLocks xmlns:a="http://schemas.openxmlformats.org/drawingml/2006/main"/>
+            </wp:cNvGraphicFramePr>
+            <a:graphic xmlns:a="http://schemas.openxmlformats.org/drawingml/2006/main">
+              <a:graphicData uri="http://schemas.openxmlformats.org/drawingml/2006/picture">
+                <pic:pic xmlns:pic="http://schemas.openxmlformats.org/drawingml/2006/picture">
+                  <pic:nvPicPr>
+                    <pic:cNvPr id="13" name="linkedin-logo.png"/>
+                    <pic:cNvPicPr/>
+                  </pic:nvPicPr>
+                  <pic:blipFill>
+                    <a:blip r:embed="rId12" cstate="print">
+                      <a:extLst>
+                        <a:ext uri="{28A0092B-C50C-407E-A947-70E740481C1C}">
+                          <a14:useLocalDpi xmlns:a14="http://schemas.microsoft.com/office/drawing/2010/main" val="0"/>
+                        </a:ext>
+                      </a:extLst>
+                    </a:blip>
+                    <a:stretch>
+                      <a:fillRect/>
+                    </a:stretch>
+                  </pic:blipFill>
+                  <pic:spPr>
+                    <a:xfrm>
+                      <a:off x="0" y="0"/>
+                      <a:ext cx="205740" cy="161290"/>
+                    </a:xfrm>
+                    <a:prstGeom prst="rect">
+                      <a:avLst/>
+                    </a:prstGeom>
+                  </pic:spPr>
+                </pic:pic>
+              </a:graphicData>
+            </a:graphic>
+            <wp14:sizeRelH relativeFrom="margin">
+              <wp14:pctWidth>0</wp14:pctWidth>
+            </wp14:sizeRelH>
+            <wp14:sizeRelV relativeFrom="margin">
+              <wp14:pctHeight>0</wp14:pctHeight>
+            </wp14:sizeRelV>
+          </wp:anchor>
+        </w:drawing>
+      </w:r>
+      <w:hyperlink r:id="rId13" w:history="1">
+        <w:r>
+          <w:rPr>
+            <w:rStyle w:val="Hyperlink"/>
+            <w:color w:val="002060"/>
+            <w:sz w:val="16"/>
+            <w:szCs w:val="16"/>
+            <w:u w:val="none"/>
+          </w:rPr>
+          <w:t xml:space="preserve">         </w:t>
+        </w:r>
+        <w:r>
+          <w:rPr>
+            <w:rStyle w:val="Hyperlink"/>
+            <w:rFonts w:asciiTheme="minorHAnsi" w:hAnsiTheme="minorHAnsi" w:cstheme="minorHAnsi"/>
+            <w:color w:val="002060"/>
+            <w:sz w:val="16"/>
+            <w:szCs w:val="16"/>
+            <w:u w:val="none"/>
+          </w:rPr>
+          <w:t>LINKEDIN.COM/IN/YIGIT-ALPARSLAN</w:t>
+        </w:r>
+      </w:hyperlink>
+      <w:r>
+        <w:rPr>
+          <w:color w:val="002060"/>
+        </w:rPr>
+        <w:t xml:space="preserve"> </w:t>
+      </w:r>
+      <w:r>
+        <w:rPr>
+          <w:color w:val="002060"/>
+        </w:rPr>
+        <w:t xml:space="preserve">        </w:t>
+      </w:r>
+      <w:r>
+        <w:rPr>
+          <w:color w:val="002060"/>
+          <w:sz w:val="22"/>
+          <w:szCs w:val="22"/>
+        </w:rPr>
+        <w:t xml:space="preserve"> </w:t>
+      </w:r>
+      <w:hyperlink r:id="rId14" w:history="1">
+        <w:r>
+          <w:rPr>
+            <w:rStyle w:val="Hyperlink"/>
+            <w:color w:val="002060"/>
+            <w:sz w:val="16"/>
+            <w:szCs w:val="16"/>
+            <w:u w:val="none"/>
+          </w:rPr>
+          <w:t>HTTPS://YA332.GITHUB.IO</w:t>
+        </w:r>
+      </w:hyperlink>
+      <w:r>
+        <w:rPr>
+          <w:rFonts w:asciiTheme="minorHAnsi" w:hAnsiTheme="minorHAnsi" w:cstheme="minorHAnsi"/>
+          <w:bCs/>
+          <w:color w:val="002060"/>
+          <w:sz w:val="28"/>
+          <w:szCs w:val="28"/>
+        </w:rPr>
+        <w:t xml:space="preserve">        </w:t>
+      </w:r>
+      <w:r>
+        <w:rPr>
+          <w:rFonts w:asciiTheme="minorHAnsi" w:hAnsiTheme="minorHAnsi" w:cstheme="minorHAnsi"/>
+          <w:bCs/>
+          <w:color w:val="002060"/>
+          <w:sz w:val="16"/>
+          <w:szCs w:val="16"/>
+        </w:rPr>
+        <w:t>ALPARSLANYIGITCAN@GMAIL.COM</w:t>
+      </w:r>
+      <w:r>
+        <w:rPr>
+          <w:rFonts w:asciiTheme="minorHAnsi" w:hAnsiTheme="minorHAnsi" w:cstheme="minorHAnsi"/>
+          <w:bCs/>
+          <w:color w:val="002060"/>
+          <w:sz w:val="32"/>
+          <w:szCs w:val="32"/>
+        </w:rPr>
+        <w:t xml:space="preserve">     </w:t>
+      </w:r>
+      <w:r>
+        <w:rPr>
+          <w:rFonts w:asciiTheme="minorHAnsi" w:hAnsiTheme="minorHAnsi" w:cstheme="minorHAnsi"/>
+          <w:bCs/>
+          <w:color w:val="002060"/>
+          <w:sz w:val="32"/>
+          <w:szCs w:val="32"/>
+        </w:rPr>
+        <w:t xml:space="preserve"> </w:t>
+      </w:r>
+      <w:r>
+        <w:rPr>
+          <w:rFonts w:asciiTheme="minorHAnsi" w:hAnsiTheme="minorHAnsi" w:cstheme="minorHAnsi"/>
+          <w:bCs/>
+          <w:color w:val="002060"/>
+          <w:sz w:val="32"/>
+          <w:szCs w:val="32"/>
+        </w:rPr>
+        <w:t xml:space="preserve"> </w:t>
+      </w:r>
+      <w:r>
+        <w:rPr>
+          <w:rFonts w:asciiTheme="minorHAnsi" w:hAnsiTheme="minorHAnsi" w:cstheme="minorHAnsi"/>
+          <w:bCs/>
+          <w:color w:val="002060"/>
+          <w:sz w:val="16"/>
+          <w:szCs w:val="16"/>
+        </w:rPr>
+        <w:t xml:space="preserve">GITHUB.COM/YA332        </w:t>
+      </w:r>
+      <w:r>
+        <w:rPr>
+          <w:rFonts w:asciiTheme="minorHAnsi" w:hAnsiTheme="minorHAnsi" w:cstheme="minorHAnsi"/>
+          <w:bCs/>
+          <w:color w:val="002060"/>
+          <w:sz w:val="16"/>
+          <w:szCs w:val="16"/>
+        </w:rPr>
+        <w:t xml:space="preserve">   </w:t>
+      </w:r>
+      <w:r>
+        <w:rPr>
+          <w:rFonts w:asciiTheme="minorHAnsi" w:hAnsiTheme="minorHAnsi" w:cstheme="minorHAnsi"/>
+          <w:bCs/>
+          <w:color w:val="002060"/>
+          <w:sz w:val="16"/>
+          <w:szCs w:val="16"/>
+        </w:rPr>
+        <w:t>2676908405</w:t>
+      </w:r>
     </w:p>
     <w:p>
       <w:pPr>
-        <w:spacing w:line="0" w:lineRule="atLeast"/>
+        <w:spacing w:line="227" w:lineRule="auto"/>
+        <w:ind w:left="2160" w:firstLine="720"/>
+        <w:rPr>
+          <w:rFonts w:asciiTheme="minorHAnsi" w:hAnsiTheme="minorHAnsi" w:cstheme="minorHAnsi"/>
+          <w:b/>
+          <w:color w:val="002060"/>
+          <w:sz w:val="48"/>
+          <w:szCs w:val="48"/>
+        </w:rPr>
+      </w:pPr>
+      <w:r>
+        <w:tab/>
+      </w:r>
+      <w:r>
+        <w:rPr>
+          <w:rFonts w:asciiTheme="minorHAnsi" w:hAnsiTheme="minorHAnsi" w:cstheme="minorHAnsi"/>
+          <w:b/>
+          <w:color w:val="002060"/>
+          <w:sz w:val="48"/>
+          <w:szCs w:val="48"/>
+        </w:rPr>
+        <w:t>YIGIT ALPARSLAN</w:t>
+      </w:r>
+    </w:p>
+    <w:p>
+      <w:pPr>
+        <w:spacing w:line="227" w:lineRule="auto"/>
+        <w:rPr>
+          <w:rFonts w:asciiTheme="minorHAnsi" w:hAnsiTheme="minorHAnsi" w:cstheme="minorHAnsi"/>
+          <w:b/>
+          <w:color w:val="002060"/>
+          <w:sz w:val="44"/>
+          <w:szCs w:val="44"/>
+        </w:rPr>
+      </w:pPr>
+      <w:r>
+        <w:rPr>
+          <w:noProof/>
+          <w:sz w:val="18"/>
+          <w:szCs w:val="18"/>
+        </w:rPr>
+        <mc:AlternateContent>
+          <mc:Choice Requires="wps">
+            <w:drawing>
+              <wp:anchor distT="0" distB="0" distL="114300" distR="114300" simplePos="0" relativeHeight="251711488" behindDoc="1" locked="0" layoutInCell="1" allowOverlap="1" wp14:anchorId="629A3366" wp14:editId="21646283">
+                <wp:simplePos x="0" y="0"/>
+                <wp:positionH relativeFrom="margin">
+                  <wp:posOffset>-10795</wp:posOffset>
+                </wp:positionH>
+                <wp:positionV relativeFrom="paragraph">
+                  <wp:posOffset>153035</wp:posOffset>
+                </wp:positionV>
+                <wp:extent cx="6949440" cy="0"/>
+                <wp:effectExtent l="0" t="0" r="0" b="0"/>
+                <wp:wrapNone/>
+                <wp:docPr id="4" name="Straight Connector 4"/>
+                <wp:cNvGraphicFramePr>
+                  <a:graphicFrameLocks xmlns:a="http://schemas.openxmlformats.org/drawingml/2006/main"/>
+                </wp:cNvGraphicFramePr>
+                <a:graphic xmlns:a="http://schemas.openxmlformats.org/drawingml/2006/main">
+                  <a:graphicData uri="http://schemas.microsoft.com/office/word/2010/wordprocessingShape">
+                    <wps:wsp>
+                      <wps:cNvCnPr>
+                        <a:cxnSpLocks noChangeShapeType="1"/>
+                      </wps:cNvCnPr>
+                      <wps:spPr bwMode="auto">
+                        <a:xfrm>
+                          <a:off x="0" y="0"/>
+                          <a:ext cx="6949440" cy="0"/>
+                        </a:xfrm>
+                        <a:prstGeom prst="line">
+                          <a:avLst/>
+                        </a:prstGeom>
+                        <a:noFill/>
+                        <a:ln w="19050">
+                          <a:solidFill>
+                            <a:srgbClr val="0070C0"/>
+                          </a:solidFill>
+                          <a:prstDash val="solid"/>
+                          <a:round/>
+                          <a:headEnd/>
+                          <a:tailEnd/>
+                        </a:ln>
+                        <a:extLst>
+                          <a:ext uri="{909E8E84-426E-40DD-AFC4-6F175D3DCCD1}">
+                            <a14:hiddenFill xmlns:a14="http://schemas.microsoft.com/office/drawing/2010/main">
+                              <a:noFill/>
+                            </a14:hiddenFill>
+                          </a:ext>
+                        </a:extLst>
+                      </wps:spPr>
+                      <wps:bodyPr/>
+                    </wps:wsp>
+                  </a:graphicData>
+                </a:graphic>
+                <wp14:sizeRelH relativeFrom="page">
+                  <wp14:pctWidth>0</wp14:pctWidth>
+                </wp14:sizeRelH>
+                <wp14:sizeRelV relativeFrom="page">
+                  <wp14:pctHeight>0</wp14:pctHeight>
+                </wp14:sizeRelV>
+              </wp:anchor>
+            </w:drawing>
+          </mc:Choice>
+          <mc:Fallback>
+            <w:pict>
+              <v:line w14:anchorId="27FE6612" id="Straight Connector 4" o:spid="_x0000_s1026" style="position:absolute;z-index:-251604992;visibility:visible;mso-wrap-style:square;mso-width-percent:0;mso-height-percent:0;mso-wrap-distance-left:9pt;mso-wrap-distance-top:0;mso-wrap-distance-right:9pt;mso-wrap-distance-bottom:0;mso-position-horizontal:absolute;mso-position-horizontal-relative:margin;mso-position-vertical:absolute;mso-position-vertical-relative:text;mso-width-percent:0;mso-height-percent:0;mso-width-relative:page;mso-height-relative:page" from="-.85pt,12.05pt" to="546.35pt,12.05pt" o:gfxdata="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" strokecolor="#0070c0" strokeweight="1.5pt">
+                <w10:wrap anchorx="margin"/>
+              </v:line>
+            </w:pict>
+          </mc:Fallback>
+        </mc:AlternateContent>
+      </w:r>
+      <w:r>
         <w:rPr>
           <w:rFonts w:asciiTheme="minorHAnsi" w:eastAsia="Aharoni" w:hAnsiTheme="minorHAnsi" w:cstheme="minorHAnsi"/>
           <w:b/>
-          <w:sz w:val="34"/>
-        </w:rPr>
-      </w:pPr>
-      <w:r>
-        <w:rPr>
-          <w:rFonts w:asciiTheme="minorHAnsi" w:eastAsia="Aharoni" w:hAnsiTheme="minorHAnsi" w:cstheme="minorHAnsi"/>
-          <w:b/>
-          <w:color w:val="002060"/>
-          <w:sz w:val="34"/>
+          <w:color w:val="002060"/>
+          <w:szCs w:val="10"/>
         </w:rPr>
         <w:t>EDUCATION</w:t>
       </w:r>
@@ -1299,11 +868,12 @@
     </w:p>
     <w:p>
       <w:pPr>
-        <w:spacing w:line="227" w:lineRule="auto"/>
+        <w:tabs>
+          <w:tab w:val="left" w:pos="9720"/>
+        </w:tabs>
+        <w:spacing w:line="0" w:lineRule="atLeast"/>
         <w:rPr>
           <w:rFonts w:asciiTheme="minorHAnsi" w:eastAsia="Calibri Light" w:hAnsiTheme="minorHAnsi" w:cstheme="minorHAnsi"/>
-          <w:sz w:val="4"/>
-          <w:szCs w:val="4"/>
         </w:rPr>
       </w:pPr>
       <w:r>
@@ -1313,13 +883,13 @@
         <mc:AlternateContent>
           <mc:Choice Requires="wps">
             <w:drawing>
-              <wp:anchor distT="0" distB="0" distL="114300" distR="114300" simplePos="0" relativeHeight="251709440" behindDoc="1" locked="0" layoutInCell="1" allowOverlap="1" wp14:anchorId="0BF79F37" wp14:editId="35A3C3AB">
+              <wp:anchor distT="0" distB="0" distL="114300" distR="114300" simplePos="0" relativeHeight="251709440" behindDoc="1" locked="0" layoutInCell="1" allowOverlap="1" wp14:anchorId="0BF79F37" wp14:editId="15D03786">
                 <wp:simplePos x="0" y="0"/>
                 <wp:positionH relativeFrom="margin">
                   <wp:posOffset>-20320</wp:posOffset>
                 </wp:positionH>
                 <wp:positionV relativeFrom="paragraph">
-                  <wp:posOffset>46297</wp:posOffset>
+                  <wp:posOffset>168275</wp:posOffset>
                 </wp:positionV>
                 <wp:extent cx="6949440" cy="0"/>
                 <wp:effectExtent l="0" t="0" r="0" b="0"/>
@@ -1375,13 +945,21 @@
           </mc:Choice>
           <mc:Fallback>
             <w:pict>
-              <v:line w14:anchorId="519D0449" id="Straight Connector 7" o:spid="_x0000_s1026" style="position:absolute;z-index:-251607040;visibility:visible;mso-wrap-style:square;mso-width-percent:0;mso-height-percent:0;mso-wrap-distance-left:9pt;mso-wrap-distance-top:0;mso-wrap-distance-right:9pt;mso-wrap-distance-bottom:0;mso-position-horizontal:absolute;mso-position-horizontal-relative:margin;mso-position-vertical:absolute;mso-position-vertical-relative:text;mso-width-percent:0;mso-height-percent:0;mso-width-relative:page;mso-height-relative:page" from="-1.6pt,3.65pt" to="545.6pt,3.65pt" o:gfxdata="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" strokecolor="#0070c0" strokeweight="1.5pt">
+              <v:line w14:anchorId="6EB19118" id="Straight Connector 7" o:spid="_x0000_s1026" style="position:absolute;z-index:-251607040;visibility:visible;mso-wrap-style:square;mso-width-percent:0;mso-height-percent:0;mso-wrap-distance-left:9pt;mso-wrap-distance-top:0;mso-wrap-distance-right:9pt;mso-wrap-distance-bottom:0;mso-position-horizontal:absolute;mso-position-horizontal-relative:margin;mso-position-vertical:absolute;mso-position-vertical-relative:text;mso-width-percent:0;mso-height-percent:0;mso-width-relative:page;mso-height-relative:page" from="-1.6pt,13.25pt" to="545.6pt,13.25pt" o:gfxdata="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" strokecolor="#0070c0" strokeweight="1.5pt">
                 <w10:wrap anchorx="margin"/>
               </v:line>
             </w:pict>
           </mc:Fallback>
         </mc:AlternateContent>
       </w:r>
+      <w:r>
+        <w:rPr>
+          <w:rFonts w:asciiTheme="minorHAnsi" w:eastAsia="Aharoni" w:hAnsiTheme="minorHAnsi" w:cstheme="minorHAnsi"/>
+          <w:b/>
+          <w:color w:val="002060"/>
+        </w:rPr>
+        <w:t>SKILLS</w:t>
+      </w:r>
     </w:p>
     <w:p>
       <w:pPr>
@@ -1390,13 +968,361 @@
         </w:tabs>
         <w:spacing w:line="0" w:lineRule="atLeast"/>
         <w:rPr>
-          <w:rFonts w:asciiTheme="minorHAnsi" w:eastAsia="Aharoni" w:hAnsiTheme="minorHAnsi" w:cstheme="minorHAnsi"/>
-          <w:b/>
-          <w:color w:val="002060"/>
-          <w:sz w:val="4"/>
-          <w:szCs w:val="4"/>
-        </w:rPr>
-      </w:pPr>
+          <w:rFonts w:asciiTheme="minorHAnsi" w:eastAsia="Arial" w:hAnsiTheme="minorHAnsi" w:cstheme="minorHAnsi"/>
+        </w:rPr>
+      </w:pPr>
+      <w:r>
+        <w:rPr>
+          <w:rFonts w:asciiTheme="minorHAnsi" w:eastAsia="Arial" w:hAnsiTheme="minorHAnsi" w:cstheme="minorHAnsi"/>
+          <w:color w:val="0070C0"/>
+          <w:sz w:val="24"/>
+        </w:rPr>
+        <w:t xml:space="preserve">    </w:t>
+      </w:r>
+      <w:r>
+        <w:rPr>
+          <w:rFonts w:asciiTheme="minorHAnsi" w:eastAsia="Arial" w:hAnsiTheme="minorHAnsi" w:cstheme="minorHAnsi"/>
+          <w:color w:val="0070C0"/>
+          <w:sz w:val="24"/>
+        </w:rPr>
+        <w:t xml:space="preserve"> </w:t>
+      </w:r>
+      <w:r>
+        <w:rPr>
+          <w:rFonts w:asciiTheme="minorHAnsi" w:eastAsia="Arial" w:hAnsiTheme="minorHAnsi" w:cstheme="minorHAnsi"/>
+          <w:color w:val="0070C0"/>
+          <w:sz w:val="24"/>
+        </w:rPr>
+        <w:t xml:space="preserve"> </w:t>
+      </w:r>
+      <w:r>
+        <w:rPr>
+          <w:rFonts w:asciiTheme="minorHAnsi" w:eastAsia="Arial" w:hAnsiTheme="minorHAnsi" w:cstheme="minorHAnsi"/>
+          <w:color w:val="0070C0"/>
+          <w:sz w:val="24"/>
+        </w:rPr>
+        <w:t xml:space="preserve"> </w:t>
+      </w:r>
+      <w:r>
+        <w:rPr>
+          <w:rFonts w:asciiTheme="minorHAnsi" w:eastAsia="Arial" w:hAnsiTheme="minorHAnsi" w:cstheme="minorHAnsi"/>
+          <w:color w:val="0070C0"/>
+          <w:sz w:val="24"/>
+        </w:rPr>
+        <w:t xml:space="preserve">• </w:t>
+      </w:r>
+      <w:r>
+        <w:rPr>
+          <w:rFonts w:asciiTheme="minorHAnsi" w:eastAsia="Calibri Light" w:hAnsiTheme="minorHAnsi" w:cstheme="minorHAnsi"/>
+          <w:color w:val="000000"/>
+        </w:rPr>
+        <w:t>Python</w:t>
+      </w:r>
+      <w:r>
+        <w:rPr>
+          <w:rFonts w:asciiTheme="minorHAnsi" w:eastAsia="Arial" w:hAnsiTheme="minorHAnsi" w:cstheme="minorHAnsi"/>
+          <w:color w:val="0070C0"/>
+        </w:rPr>
+        <w:t xml:space="preserve">  •</w:t>
+      </w:r>
+      <w:r>
+        <w:rPr>
+          <w:rFonts w:asciiTheme="minorHAnsi" w:eastAsia="Arial" w:hAnsiTheme="minorHAnsi" w:cstheme="minorHAnsi"/>
+          <w:color w:val="0070C0"/>
+        </w:rPr>
+        <w:t xml:space="preserve"> </w:t>
+      </w:r>
+      <w:r>
+        <w:rPr>
+          <w:rFonts w:asciiTheme="minorHAnsi" w:eastAsia="Arial" w:hAnsiTheme="minorHAnsi" w:cstheme="minorHAnsi"/>
+        </w:rPr>
+        <w:t>Java</w:t>
+      </w:r>
+      <w:r>
+        <w:rPr>
+          <w:rFonts w:asciiTheme="minorHAnsi" w:eastAsia="Arial" w:hAnsiTheme="minorHAnsi" w:cstheme="minorHAnsi"/>
+        </w:rPr>
+        <w:t>/Spring Boot</w:t>
+      </w:r>
+      <w:r>
+        <w:rPr>
+          <w:rFonts w:asciiTheme="minorHAnsi" w:eastAsia="Calibri Light" w:hAnsiTheme="minorHAnsi" w:cstheme="minorHAnsi"/>
+          <w:color w:val="000000"/>
+        </w:rPr>
+        <w:t xml:space="preserve">  </w:t>
+      </w:r>
+      <w:r>
+        <w:rPr>
+          <w:rFonts w:asciiTheme="minorHAnsi" w:eastAsia="Arial" w:hAnsiTheme="minorHAnsi" w:cstheme="minorHAnsi"/>
+          <w:color w:val="0070C0"/>
+          <w:sz w:val="24"/>
+        </w:rPr>
+        <w:t>•</w:t>
+      </w:r>
+      <w:r>
+        <w:rPr>
+          <w:rFonts w:asciiTheme="minorHAnsi" w:eastAsia="Arial" w:hAnsiTheme="minorHAnsi" w:cstheme="minorHAnsi"/>
+          <w:color w:val="0070C0"/>
+        </w:rPr>
+        <w:t xml:space="preserve"> </w:t>
+      </w:r>
+      <w:r>
+        <w:rPr>
+          <w:rFonts w:asciiTheme="minorHAnsi" w:eastAsia="Calibri Light" w:hAnsiTheme="minorHAnsi" w:cstheme="minorHAnsi"/>
+          <w:color w:val="000000"/>
+        </w:rPr>
+        <w:t>C</w:t>
+      </w:r>
+      <w:r>
+        <w:rPr>
+          <w:rFonts w:asciiTheme="minorHAnsi" w:eastAsia="Calibri Light" w:hAnsiTheme="minorHAnsi" w:cstheme="minorHAnsi"/>
+          <w:color w:val="000000"/>
+        </w:rPr>
+        <w:t xml:space="preserve">  </w:t>
+      </w:r>
+      <w:r>
+        <w:rPr>
+          <w:rFonts w:asciiTheme="minorHAnsi" w:eastAsia="Arial" w:hAnsiTheme="minorHAnsi" w:cstheme="minorHAnsi"/>
+          <w:color w:val="0070C0"/>
+          <w:sz w:val="24"/>
+        </w:rPr>
+        <w:t>•</w:t>
+      </w:r>
+      <w:r>
+        <w:rPr>
+          <w:rFonts w:asciiTheme="minorHAnsi" w:eastAsia="Arial" w:hAnsiTheme="minorHAnsi" w:cstheme="minorHAnsi"/>
+          <w:color w:val="0070C0"/>
+        </w:rPr>
+        <w:t xml:space="preserve"> </w:t>
+      </w:r>
+      <w:r>
+        <w:rPr>
+          <w:rFonts w:asciiTheme="minorHAnsi" w:eastAsia="Calibri Light" w:hAnsiTheme="minorHAnsi" w:cstheme="minorHAnsi"/>
+          <w:color w:val="000000"/>
+        </w:rPr>
+        <w:t>Hadoop</w:t>
+      </w:r>
+      <w:r>
+        <w:rPr>
+          <w:rFonts w:asciiTheme="minorHAnsi" w:eastAsia="Arial" w:hAnsiTheme="minorHAnsi" w:cstheme="minorHAnsi"/>
+          <w:color w:val="0070C0"/>
+        </w:rPr>
+        <w:t xml:space="preserve">  </w:t>
+      </w:r>
+      <w:r>
+        <w:rPr>
+          <w:rFonts w:asciiTheme="minorHAnsi" w:eastAsia="Arial" w:hAnsiTheme="minorHAnsi" w:cstheme="minorHAnsi"/>
+          <w:color w:val="0070C0"/>
+          <w:sz w:val="24"/>
+        </w:rPr>
+        <w:t>•</w:t>
+      </w:r>
+      <w:r>
+        <w:rPr>
+          <w:rFonts w:asciiTheme="minorHAnsi" w:eastAsia="Arial" w:hAnsiTheme="minorHAnsi" w:cstheme="minorHAnsi"/>
+          <w:color w:val="0070C0"/>
+        </w:rPr>
+        <w:t xml:space="preserve"> </w:t>
+      </w:r>
+      <w:r>
+        <w:rPr>
+          <w:rFonts w:asciiTheme="minorHAnsi" w:eastAsia="Calibri Light" w:hAnsiTheme="minorHAnsi" w:cstheme="minorHAnsi"/>
+          <w:color w:val="000000"/>
+        </w:rPr>
+        <w:t>Git</w:t>
+      </w:r>
+      <w:r>
+        <w:rPr>
+          <w:rFonts w:asciiTheme="minorHAnsi" w:eastAsia="Arial" w:hAnsiTheme="minorHAnsi" w:cstheme="minorHAnsi"/>
+          <w:color w:val="0070C0"/>
+        </w:rPr>
+        <w:t xml:space="preserve">  </w:t>
+      </w:r>
+      <w:r>
+        <w:rPr>
+          <w:rFonts w:asciiTheme="minorHAnsi" w:eastAsia="Arial" w:hAnsiTheme="minorHAnsi" w:cstheme="minorHAnsi"/>
+          <w:color w:val="0070C0"/>
+          <w:sz w:val="24"/>
+        </w:rPr>
+        <w:t>•</w:t>
+      </w:r>
+      <w:r>
+        <w:rPr>
+          <w:rFonts w:asciiTheme="minorHAnsi" w:eastAsia="Arial" w:hAnsiTheme="minorHAnsi" w:cstheme="minorHAnsi"/>
+          <w:color w:val="0070C0"/>
+        </w:rPr>
+        <w:t xml:space="preserve"> </w:t>
+      </w:r>
+      <w:r>
+        <w:rPr>
+          <w:rFonts w:asciiTheme="minorHAnsi" w:eastAsia="Calibri Light" w:hAnsiTheme="minorHAnsi" w:cstheme="minorHAnsi"/>
+          <w:color w:val="000000"/>
+        </w:rPr>
+        <w:t>Docker</w:t>
+      </w:r>
+      <w:r>
+        <w:rPr>
+          <w:rFonts w:asciiTheme="minorHAnsi" w:eastAsia="Calibri Light" w:hAnsiTheme="minorHAnsi" w:cstheme="minorHAnsi"/>
+          <w:color w:val="000000"/>
+        </w:rPr>
+        <w:t xml:space="preserve"> </w:t>
+      </w:r>
+      <w:r>
+        <w:rPr>
+          <w:rFonts w:asciiTheme="minorHAnsi" w:eastAsia="Arial" w:hAnsiTheme="minorHAnsi" w:cstheme="minorHAnsi"/>
+          <w:color w:val="0070C0"/>
+          <w:sz w:val="24"/>
+        </w:rPr>
+        <w:t>•</w:t>
+      </w:r>
+      <w:r>
+        <w:rPr>
+          <w:rFonts w:asciiTheme="minorHAnsi" w:eastAsia="Arial" w:hAnsiTheme="minorHAnsi" w:cstheme="minorHAnsi"/>
+          <w:color w:val="0070C0"/>
+        </w:rPr>
+        <w:t xml:space="preserve"> </w:t>
+      </w:r>
+      <w:r>
+        <w:rPr>
+          <w:rFonts w:asciiTheme="minorHAnsi" w:eastAsia="Calibri Light" w:hAnsiTheme="minorHAnsi" w:cstheme="minorHAnsi"/>
+          <w:color w:val="000000"/>
+        </w:rPr>
+        <w:t xml:space="preserve">HTML </w:t>
+      </w:r>
+      <w:r>
+        <w:rPr>
+          <w:rFonts w:asciiTheme="minorHAnsi" w:eastAsia="Arial" w:hAnsiTheme="minorHAnsi" w:cstheme="minorHAnsi"/>
+          <w:color w:val="0070C0"/>
+          <w:sz w:val="24"/>
+        </w:rPr>
+        <w:t>•</w:t>
+      </w:r>
+      <w:r>
+        <w:rPr>
+          <w:rFonts w:asciiTheme="minorHAnsi" w:eastAsia="Arial" w:hAnsiTheme="minorHAnsi" w:cstheme="minorHAnsi"/>
+          <w:color w:val="0070C0"/>
+          <w:sz w:val="24"/>
+        </w:rPr>
+        <w:t xml:space="preserve"> </w:t>
+      </w:r>
+      <w:r>
+        <w:t>CSS</w:t>
+      </w:r>
+      <w:r>
+        <w:rPr>
+          <w:rFonts w:asciiTheme="minorHAnsi" w:eastAsia="Arial" w:hAnsiTheme="minorHAnsi" w:cstheme="minorHAnsi"/>
+          <w:color w:val="0070C0"/>
+          <w:sz w:val="18"/>
+          <w:szCs w:val="18"/>
+        </w:rPr>
+        <w:t xml:space="preserve">  </w:t>
+      </w:r>
+      <w:r>
+        <w:rPr>
+          <w:rFonts w:asciiTheme="minorHAnsi" w:eastAsia="Arial" w:hAnsiTheme="minorHAnsi" w:cstheme="minorHAnsi"/>
+          <w:color w:val="0070C0"/>
+          <w:sz w:val="24"/>
+        </w:rPr>
+        <w:t>•</w:t>
+      </w:r>
+      <w:r>
+        <w:rPr>
+          <w:rFonts w:asciiTheme="minorHAnsi" w:eastAsia="Arial" w:hAnsiTheme="minorHAnsi" w:cstheme="minorHAnsi"/>
+          <w:color w:val="0070C0"/>
+        </w:rPr>
+        <w:t xml:space="preserve"> </w:t>
+      </w:r>
+      <w:r>
+        <w:rPr>
+          <w:rFonts w:asciiTheme="minorHAnsi" w:eastAsia="Calibri Light" w:hAnsiTheme="minorHAnsi" w:cstheme="minorHAnsi"/>
+          <w:color w:val="000000"/>
+        </w:rPr>
+        <w:t>JavaScript</w:t>
+      </w:r>
+      <w:r>
+        <w:rPr>
+          <w:rFonts w:asciiTheme="minorHAnsi" w:eastAsia="Calibri Light" w:hAnsiTheme="minorHAnsi" w:cstheme="minorHAnsi"/>
+          <w:color w:val="000000"/>
+        </w:rPr>
+        <w:t xml:space="preserve">/TypeScript </w:t>
+      </w:r>
+      <w:r>
+        <w:rPr>
+          <w:rFonts w:asciiTheme="minorHAnsi" w:eastAsia="Arial" w:hAnsiTheme="minorHAnsi" w:cstheme="minorHAnsi"/>
+          <w:color w:val="0070C0"/>
+          <w:sz w:val="24"/>
+        </w:rPr>
+        <w:t>•</w:t>
+      </w:r>
+      <w:r>
+        <w:rPr>
+          <w:rFonts w:asciiTheme="minorHAnsi" w:eastAsia="Arial" w:hAnsiTheme="minorHAnsi" w:cstheme="minorHAnsi"/>
+          <w:color w:val="0070C0"/>
+        </w:rPr>
+        <w:t xml:space="preserve"> </w:t>
+      </w:r>
+      <w:r>
+        <w:rPr>
+          <w:rFonts w:asciiTheme="minorHAnsi" w:eastAsia="Arial" w:hAnsiTheme="minorHAnsi" w:cstheme="minorHAnsi"/>
+        </w:rPr>
+        <w:t>NodeJS</w:t>
+      </w:r>
+      <w:r>
+        <w:rPr>
+          <w:rFonts w:asciiTheme="minorHAnsi" w:eastAsia="Arial" w:hAnsiTheme="minorHAnsi" w:cstheme="minorHAnsi"/>
+          <w:color w:val="0070C0"/>
+        </w:rPr>
+        <w:t xml:space="preserve">  </w:t>
+      </w:r>
+      <w:r>
+        <w:rPr>
+          <w:rFonts w:asciiTheme="minorHAnsi" w:eastAsia="Arial" w:hAnsiTheme="minorHAnsi" w:cstheme="minorHAnsi"/>
+          <w:color w:val="0070C0"/>
+          <w:sz w:val="24"/>
+        </w:rPr>
+        <w:t>•</w:t>
+      </w:r>
+      <w:r>
+        <w:rPr>
+          <w:rFonts w:asciiTheme="minorHAnsi" w:eastAsia="Arial" w:hAnsiTheme="minorHAnsi" w:cstheme="minorHAnsi"/>
+          <w:color w:val="0070C0"/>
+        </w:rPr>
+        <w:t xml:space="preserve"> </w:t>
+      </w:r>
+      <w:r>
+        <w:rPr>
+          <w:rFonts w:asciiTheme="minorHAnsi" w:eastAsia="Arial" w:hAnsiTheme="minorHAnsi" w:cstheme="minorHAnsi"/>
+        </w:rPr>
+        <w:t>React</w:t>
+      </w:r>
+      <w:r>
+        <w:rPr>
+          <w:rFonts w:asciiTheme="minorHAnsi" w:eastAsia="Arial" w:hAnsiTheme="minorHAnsi" w:cstheme="minorHAnsi"/>
+          <w:color w:val="0070C0"/>
+        </w:rPr>
+        <w:t xml:space="preserve">  </w:t>
+      </w:r>
+      <w:r>
+        <w:rPr>
+          <w:rFonts w:asciiTheme="minorHAnsi" w:eastAsia="Arial" w:hAnsiTheme="minorHAnsi" w:cstheme="minorHAnsi"/>
+          <w:color w:val="0070C0"/>
+          <w:sz w:val="24"/>
+        </w:rPr>
+        <w:t>•</w:t>
+      </w:r>
+      <w:r>
+        <w:rPr>
+          <w:rFonts w:asciiTheme="minorHAnsi" w:eastAsia="Arial" w:hAnsiTheme="minorHAnsi" w:cstheme="minorHAnsi"/>
+          <w:color w:val="0070C0"/>
+        </w:rPr>
+        <w:t xml:space="preserve"> </w:t>
+      </w:r>
+      <w:r>
+        <w:rPr>
+          <w:rFonts w:asciiTheme="minorHAnsi" w:eastAsia="Calibri Light" w:hAnsiTheme="minorHAnsi" w:cstheme="minorHAnsi"/>
+        </w:rPr>
+        <w:t xml:space="preserve">Vue.js  </w:t>
+      </w:r>
     </w:p>
     <w:p>
       <w:pPr>
@@ -1405,389 +1331,6 @@
         </w:tabs>
         <w:spacing w:line="0" w:lineRule="atLeast"/>
         <w:rPr>
-          <w:rFonts w:asciiTheme="minorHAnsi" w:eastAsia="Calibri Light" w:hAnsiTheme="minorHAnsi" w:cstheme="minorHAnsi"/>
-          <w:sz w:val="22"/>
-        </w:rPr>
-      </w:pPr>
-      <w:r>
-        <w:rPr>
-          <w:rFonts w:asciiTheme="minorHAnsi" w:eastAsia="Aharoni" w:hAnsiTheme="minorHAnsi" w:cstheme="minorHAnsi"/>
-          <w:b/>
-          <w:color w:val="002060"/>
-          <w:sz w:val="34"/>
-        </w:rPr>
-        <w:t>SKILLS</w:t>
-      </w:r>
-    </w:p>
-    <w:p>
-      <w:pPr>
-        <w:tabs>
-          <w:tab w:val="left" w:pos="9720"/>
-        </w:tabs>
-        <w:spacing w:line="0" w:lineRule="atLeast"/>
-        <w:rPr>
-          <w:rFonts w:asciiTheme="minorHAnsi" w:eastAsia="Arial" w:hAnsiTheme="minorHAnsi" w:cstheme="minorHAnsi"/>
-        </w:rPr>
-      </w:pPr>
-      <w:r>
-        <w:rPr>
-          <w:rFonts w:asciiTheme="minorHAnsi" w:eastAsia="Arial" w:hAnsiTheme="minorHAnsi" w:cstheme="minorHAnsi"/>
-          <w:color w:val="0070C0"/>
-          <w:sz w:val="24"/>
-        </w:rPr>
-        <w:t xml:space="preserve">      </w:t>
-      </w:r>
-      <w:r>
-        <w:rPr>
-          <w:rFonts w:asciiTheme="minorHAnsi" w:eastAsia="Arial" w:hAnsiTheme="minorHAnsi" w:cstheme="minorHAnsi"/>
-          <w:color w:val="0070C0"/>
-          <w:sz w:val="24"/>
-        </w:rPr>
-        <w:t xml:space="preserve"> </w:t>
-      </w:r>
-      <w:r>
-        <w:rPr>
-          <w:rFonts w:asciiTheme="minorHAnsi" w:eastAsia="Arial" w:hAnsiTheme="minorHAnsi" w:cstheme="minorHAnsi"/>
-          <w:color w:val="0070C0"/>
-          <w:sz w:val="24"/>
-        </w:rPr>
-        <w:t xml:space="preserve">• </w:t>
-      </w:r>
-      <w:r>
-        <w:rPr>
-          <w:rFonts w:asciiTheme="minorHAnsi" w:eastAsia="Calibri Light" w:hAnsiTheme="minorHAnsi" w:cstheme="minorHAnsi"/>
-          <w:color w:val="000000"/>
-        </w:rPr>
-        <w:t>Python</w:t>
-      </w:r>
-      <w:r>
-        <w:rPr>
-          <w:rFonts w:asciiTheme="minorHAnsi" w:eastAsia="Arial" w:hAnsiTheme="minorHAnsi" w:cstheme="minorHAnsi"/>
-          <w:color w:val="0070C0"/>
-        </w:rPr>
-        <w:t xml:space="preserve">  •</w:t>
-      </w:r>
-      <w:r>
-        <w:rPr>
-          <w:rFonts w:asciiTheme="minorHAnsi" w:eastAsia="Arial" w:hAnsiTheme="minorHAnsi" w:cstheme="minorHAnsi"/>
-          <w:color w:val="0070C0"/>
-        </w:rPr>
-        <w:t xml:space="preserve"> </w:t>
-      </w:r>
-      <w:r>
-        <w:rPr>
-          <w:rFonts w:asciiTheme="minorHAnsi" w:eastAsia="Arial" w:hAnsiTheme="minorHAnsi" w:cstheme="minorHAnsi"/>
-        </w:rPr>
-        <w:t>Java</w:t>
-      </w:r>
-      <w:r>
-        <w:rPr>
-          <w:rFonts w:asciiTheme="minorHAnsi" w:eastAsia="Calibri Light" w:hAnsiTheme="minorHAnsi" w:cstheme="minorHAnsi"/>
-          <w:color w:val="000000"/>
-        </w:rPr>
-        <w:t xml:space="preserve">  </w:t>
-      </w:r>
-      <w:r>
-        <w:rPr>
-          <w:rFonts w:asciiTheme="minorHAnsi" w:eastAsia="Arial" w:hAnsiTheme="minorHAnsi" w:cstheme="minorHAnsi"/>
-          <w:color w:val="0070C0"/>
-          <w:sz w:val="24"/>
-        </w:rPr>
-        <w:t>•</w:t>
-      </w:r>
-      <w:r>
-        <w:rPr>
-          <w:rFonts w:asciiTheme="minorHAnsi" w:eastAsia="Arial" w:hAnsiTheme="minorHAnsi" w:cstheme="minorHAnsi"/>
-          <w:color w:val="0070C0"/>
-        </w:rPr>
-        <w:t xml:space="preserve"> </w:t>
-      </w:r>
-      <w:r>
-        <w:rPr>
-          <w:rFonts w:asciiTheme="minorHAnsi" w:eastAsia="Calibri Light" w:hAnsiTheme="minorHAnsi" w:cstheme="minorHAnsi"/>
-          <w:color w:val="000000"/>
-        </w:rPr>
-        <w:t>C</w:t>
-      </w:r>
-      <w:r>
-        <w:rPr>
-          <w:rFonts w:asciiTheme="minorHAnsi" w:eastAsia="Calibri Light" w:hAnsiTheme="minorHAnsi" w:cstheme="minorHAnsi"/>
-          <w:color w:val="000000"/>
-        </w:rPr>
-        <w:t xml:space="preserve">  </w:t>
-      </w:r>
-      <w:r>
-        <w:rPr>
-          <w:rFonts w:asciiTheme="minorHAnsi" w:eastAsia="Arial" w:hAnsiTheme="minorHAnsi" w:cstheme="minorHAnsi"/>
-          <w:color w:val="0070C0"/>
-          <w:sz w:val="24"/>
-        </w:rPr>
-        <w:t>•</w:t>
-      </w:r>
-      <w:r>
-        <w:rPr>
-          <w:rFonts w:asciiTheme="minorHAnsi" w:eastAsia="Arial" w:hAnsiTheme="minorHAnsi" w:cstheme="minorHAnsi"/>
-          <w:color w:val="0070C0"/>
-        </w:rPr>
-        <w:t xml:space="preserve"> </w:t>
-      </w:r>
-      <w:r>
-        <w:rPr>
-          <w:rFonts w:asciiTheme="minorHAnsi" w:eastAsia="Calibri Light" w:hAnsiTheme="minorHAnsi" w:cstheme="minorHAnsi"/>
-          <w:color w:val="000000"/>
-        </w:rPr>
-        <w:t>Hadoop</w:t>
-      </w:r>
-      <w:r>
-        <w:rPr>
-          <w:rFonts w:asciiTheme="minorHAnsi" w:eastAsia="Arial" w:hAnsiTheme="minorHAnsi" w:cstheme="minorHAnsi"/>
-          <w:color w:val="0070C0"/>
-        </w:rPr>
-        <w:t xml:space="preserve">  </w:t>
-      </w:r>
-      <w:r>
-        <w:rPr>
-          <w:rFonts w:asciiTheme="minorHAnsi" w:eastAsia="Arial" w:hAnsiTheme="minorHAnsi" w:cstheme="minorHAnsi"/>
-          <w:color w:val="0070C0"/>
-          <w:sz w:val="24"/>
-        </w:rPr>
-        <w:t>•</w:t>
-      </w:r>
-      <w:r>
-        <w:rPr>
-          <w:rFonts w:asciiTheme="minorHAnsi" w:eastAsia="Arial" w:hAnsiTheme="minorHAnsi" w:cstheme="minorHAnsi"/>
-          <w:color w:val="0070C0"/>
-        </w:rPr>
-        <w:t xml:space="preserve"> </w:t>
-      </w:r>
-      <w:r>
-        <w:rPr>
-          <w:rFonts w:asciiTheme="minorHAnsi" w:eastAsia="Calibri Light" w:hAnsiTheme="minorHAnsi" w:cstheme="minorHAnsi"/>
-          <w:color w:val="000000"/>
-        </w:rPr>
-        <w:t>Git</w:t>
-      </w:r>
-      <w:r>
-        <w:rPr>
-          <w:rFonts w:asciiTheme="minorHAnsi" w:eastAsia="Arial" w:hAnsiTheme="minorHAnsi" w:cstheme="minorHAnsi"/>
-          <w:color w:val="0070C0"/>
-        </w:rPr>
-        <w:t xml:space="preserve">  </w:t>
-      </w:r>
-      <w:r>
-        <w:rPr>
-          <w:rFonts w:asciiTheme="minorHAnsi" w:eastAsia="Arial" w:hAnsiTheme="minorHAnsi" w:cstheme="minorHAnsi"/>
-          <w:color w:val="0070C0"/>
-          <w:sz w:val="24"/>
-        </w:rPr>
-        <w:t>•</w:t>
-      </w:r>
-      <w:r>
-        <w:rPr>
-          <w:rFonts w:asciiTheme="minorHAnsi" w:eastAsia="Arial" w:hAnsiTheme="minorHAnsi" w:cstheme="minorHAnsi"/>
-          <w:color w:val="0070C0"/>
-        </w:rPr>
-        <w:t xml:space="preserve"> </w:t>
-      </w:r>
-      <w:r>
-        <w:rPr>
-          <w:rFonts w:asciiTheme="minorHAnsi" w:eastAsia="Calibri Light" w:hAnsiTheme="minorHAnsi" w:cstheme="minorHAnsi"/>
-          <w:color w:val="000000"/>
-        </w:rPr>
-        <w:t>Docker</w:t>
-      </w:r>
-      <w:r>
-        <w:rPr>
-          <w:rFonts w:asciiTheme="minorHAnsi" w:eastAsia="Calibri Light" w:hAnsiTheme="minorHAnsi" w:cstheme="minorHAnsi"/>
-          <w:color w:val="000000"/>
-        </w:rPr>
-        <w:t xml:space="preserve"> </w:t>
-      </w:r>
-      <w:r>
-        <w:rPr>
-          <w:rFonts w:asciiTheme="minorHAnsi" w:eastAsia="Arial" w:hAnsiTheme="minorHAnsi" w:cstheme="minorHAnsi"/>
-          <w:color w:val="0070C0"/>
-          <w:sz w:val="24"/>
-        </w:rPr>
-        <w:t>•</w:t>
-      </w:r>
-      <w:r>
-        <w:rPr>
-          <w:rFonts w:asciiTheme="minorHAnsi" w:eastAsia="Arial" w:hAnsiTheme="minorHAnsi" w:cstheme="minorHAnsi"/>
-          <w:color w:val="0070C0"/>
-        </w:rPr>
-        <w:t xml:space="preserve"> </w:t>
-      </w:r>
-      <w:r>
-        <w:rPr>
-          <w:rFonts w:asciiTheme="minorHAnsi" w:eastAsia="Calibri Light" w:hAnsiTheme="minorHAnsi" w:cstheme="minorHAnsi"/>
-          <w:color w:val="000000"/>
-        </w:rPr>
-        <w:t xml:space="preserve">HTML </w:t>
-      </w:r>
-      <w:r>
-        <w:rPr>
-          <w:rFonts w:asciiTheme="minorHAnsi" w:eastAsia="Arial" w:hAnsiTheme="minorHAnsi" w:cstheme="minorHAnsi"/>
-          <w:color w:val="0070C0"/>
-          <w:sz w:val="24"/>
-        </w:rPr>
-        <w:t>•</w:t>
-      </w:r>
-      <w:r>
-        <w:rPr>
-          <w:rFonts w:asciiTheme="minorHAnsi" w:eastAsia="Arial" w:hAnsiTheme="minorHAnsi" w:cstheme="minorHAnsi"/>
-          <w:color w:val="0070C0"/>
-          <w:sz w:val="24"/>
-        </w:rPr>
-        <w:t xml:space="preserve"> </w:t>
-      </w:r>
-      <w:r>
-        <w:t>CSS</w:t>
-      </w:r>
-      <w:r>
-        <w:rPr>
-          <w:rFonts w:asciiTheme="minorHAnsi" w:eastAsia="Arial" w:hAnsiTheme="minorHAnsi" w:cstheme="minorHAnsi"/>
-          <w:color w:val="0070C0"/>
-          <w:sz w:val="18"/>
-          <w:szCs w:val="18"/>
-        </w:rPr>
-        <w:t xml:space="preserve">  </w:t>
-      </w:r>
-      <w:r>
-        <w:rPr>
-          <w:rFonts w:asciiTheme="minorHAnsi" w:eastAsia="Arial" w:hAnsiTheme="minorHAnsi" w:cstheme="minorHAnsi"/>
-          <w:color w:val="0070C0"/>
-          <w:sz w:val="24"/>
-        </w:rPr>
-        <w:t>•</w:t>
-      </w:r>
-      <w:r>
-        <w:rPr>
-          <w:rFonts w:asciiTheme="minorHAnsi" w:eastAsia="Arial" w:hAnsiTheme="minorHAnsi" w:cstheme="minorHAnsi"/>
-          <w:color w:val="0070C0"/>
-        </w:rPr>
-        <w:t xml:space="preserve"> </w:t>
-      </w:r>
-      <w:r>
-        <w:rPr>
-          <w:rFonts w:asciiTheme="minorHAnsi" w:eastAsia="Calibri Light" w:hAnsiTheme="minorHAnsi" w:cstheme="minorHAnsi"/>
-          <w:color w:val="000000"/>
-        </w:rPr>
-        <w:t>JavaScript</w:t>
-      </w:r>
-      <w:r>
-        <w:rPr>
-          <w:rFonts w:asciiTheme="minorHAnsi" w:eastAsia="Calibri Light" w:hAnsiTheme="minorHAnsi" w:cstheme="minorHAnsi"/>
-          <w:color w:val="000000"/>
-        </w:rPr>
-        <w:t xml:space="preserve">/TypeScript  </w:t>
-      </w:r>
-      <w:r>
-        <w:rPr>
-          <w:rFonts w:asciiTheme="minorHAnsi" w:eastAsia="Arial" w:hAnsiTheme="minorHAnsi" w:cstheme="minorHAnsi"/>
-          <w:color w:val="0070C0"/>
-          <w:sz w:val="24"/>
-        </w:rPr>
-        <w:t>•</w:t>
-      </w:r>
-      <w:r>
-        <w:rPr>
-          <w:rFonts w:asciiTheme="minorHAnsi" w:eastAsia="Arial" w:hAnsiTheme="minorHAnsi" w:cstheme="minorHAnsi"/>
-          <w:color w:val="0070C0"/>
-        </w:rPr>
-        <w:t xml:space="preserve"> </w:t>
-      </w:r>
-      <w:r>
-        <w:rPr>
-          <w:rFonts w:asciiTheme="minorHAnsi" w:eastAsia="Arial" w:hAnsiTheme="minorHAnsi" w:cstheme="minorHAnsi"/>
-        </w:rPr>
-        <w:t>NodeJS</w:t>
-      </w:r>
-      <w:r>
-        <w:rPr>
-          <w:rFonts w:asciiTheme="minorHAnsi" w:eastAsia="Arial" w:hAnsiTheme="minorHAnsi" w:cstheme="minorHAnsi"/>
-          <w:color w:val="0070C0"/>
-        </w:rPr>
-        <w:t xml:space="preserve">  </w:t>
-      </w:r>
-      <w:r>
-        <w:rPr>
-          <w:rFonts w:asciiTheme="minorHAnsi" w:eastAsia="Arial" w:hAnsiTheme="minorHAnsi" w:cstheme="minorHAnsi"/>
-          <w:color w:val="0070C0"/>
-          <w:sz w:val="24"/>
-        </w:rPr>
-        <w:t>•</w:t>
-      </w:r>
-      <w:r>
-        <w:rPr>
-          <w:rFonts w:asciiTheme="minorHAnsi" w:eastAsia="Arial" w:hAnsiTheme="minorHAnsi" w:cstheme="minorHAnsi"/>
-          <w:color w:val="0070C0"/>
-        </w:rPr>
-        <w:t xml:space="preserve"> </w:t>
-      </w:r>
-      <w:r>
-        <w:rPr>
-          <w:rFonts w:asciiTheme="minorHAnsi" w:eastAsia="Arial" w:hAnsiTheme="minorHAnsi" w:cstheme="minorHAnsi"/>
-        </w:rPr>
-        <w:t>React.js</w:t>
-      </w:r>
-      <w:r>
-        <w:rPr>
-          <w:rFonts w:asciiTheme="minorHAnsi" w:eastAsia="Arial" w:hAnsiTheme="minorHAnsi" w:cstheme="minorHAnsi"/>
-          <w:color w:val="0070C0"/>
-        </w:rPr>
-        <w:t xml:space="preserve">  </w:t>
-      </w:r>
-      <w:r>
-        <w:rPr>
-          <w:rFonts w:asciiTheme="minorHAnsi" w:eastAsia="Arial" w:hAnsiTheme="minorHAnsi" w:cstheme="minorHAnsi"/>
-          <w:color w:val="0070C0"/>
-          <w:sz w:val="24"/>
-        </w:rPr>
-        <w:t>•</w:t>
-      </w:r>
-      <w:r>
-        <w:rPr>
-          <w:rFonts w:asciiTheme="minorHAnsi" w:eastAsia="Arial" w:hAnsiTheme="minorHAnsi" w:cstheme="minorHAnsi"/>
-          <w:color w:val="0070C0"/>
-        </w:rPr>
-        <w:t xml:space="preserve"> </w:t>
-      </w:r>
-      <w:r>
-        <w:rPr>
-          <w:rFonts w:asciiTheme="minorHAnsi" w:eastAsia="Calibri Light" w:hAnsiTheme="minorHAnsi" w:cstheme="minorHAnsi"/>
-        </w:rPr>
-        <w:t xml:space="preserve">Vue.js  </w:t>
-      </w:r>
-      <w:r>
-        <w:rPr>
-          <w:rFonts w:asciiTheme="minorHAnsi" w:eastAsia="Arial" w:hAnsiTheme="minorHAnsi" w:cstheme="minorHAnsi"/>
-          <w:color w:val="0070C0"/>
-          <w:sz w:val="24"/>
-        </w:rPr>
-        <w:t>•</w:t>
-      </w:r>
-      <w:r>
-        <w:rPr>
-          <w:rFonts w:asciiTheme="minorHAnsi" w:eastAsia="Arial" w:hAnsiTheme="minorHAnsi" w:cstheme="minorHAnsi"/>
-          <w:color w:val="0070C0"/>
-        </w:rPr>
-        <w:t xml:space="preserve"> </w:t>
-      </w:r>
-      <w:r>
-        <w:rPr>
-          <w:rFonts w:asciiTheme="minorHAnsi" w:eastAsia="Arial" w:hAnsiTheme="minorHAnsi" w:cstheme="minorHAnsi"/>
-        </w:rPr>
-        <w:t xml:space="preserve">Redis </w:t>
-      </w:r>
-    </w:p>
-    <w:p>
-      <w:pPr>
-        <w:tabs>
-          <w:tab w:val="left" w:pos="9720"/>
-        </w:tabs>
-        <w:spacing w:line="0" w:lineRule="atLeast"/>
-        <w:rPr>
           <w:rFonts w:asciiTheme="minorHAnsi" w:eastAsia="Arial" w:hAnsiTheme="minorHAnsi" w:cstheme="minorHAnsi"/>
         </w:rPr>
       </w:pPr>
@@ -2045,6 +1588,34 @@
           <w:color w:val="000000"/>
         </w:rPr>
         <w:t>Tableau</w:t>
+      </w:r>
+      <w:r>
+        <w:rPr>
+          <w:rFonts w:asciiTheme="minorHAnsi" w:eastAsia="Calibri Light" w:hAnsiTheme="minorHAnsi" w:cstheme="minorHAnsi"/>
+          <w:color w:val="000000"/>
+        </w:rPr>
+        <w:t xml:space="preserve"> </w:t>
+      </w:r>
+      <w:r>
+        <w:rPr>
+          <w:rFonts w:asciiTheme="minorHAnsi" w:eastAsia="Arial" w:hAnsiTheme="minorHAnsi" w:cstheme="minorHAnsi"/>
+          <w:color w:val="0070C0"/>
+          <w:sz w:val="24"/>
+        </w:rPr>
+        <w:t>•</w:t>
+      </w:r>
+      <w:r>
+        <w:rPr>
+          <w:rFonts w:asciiTheme="minorHAnsi" w:eastAsia="Arial" w:hAnsiTheme="minorHAnsi" w:cstheme="minorHAnsi"/>
+          <w:color w:val="0070C0"/>
+        </w:rPr>
+        <w:t xml:space="preserve"> </w:t>
+      </w:r>
+      <w:r>
+        <w:rPr>
+          <w:rFonts w:asciiTheme="minorHAnsi" w:eastAsia="Arial" w:hAnsiTheme="minorHAnsi" w:cstheme="minorHAnsi"/>
+        </w:rPr>
+        <w:t>Redis</w:t>
       </w:r>
     </w:p>
     <w:p>
@@ -2201,21 +1772,6 @@
     <w:p>
       <w:pPr>
         <w:tabs>
-          <w:tab w:val="left" w:pos="9720"/>
-        </w:tabs>
-        <w:spacing w:line="0" w:lineRule="atLeast"/>
-        <w:rPr>
-          <w:rFonts w:asciiTheme="minorHAnsi" w:eastAsia="Aharoni" w:hAnsiTheme="minorHAnsi" w:cstheme="minorHAnsi"/>
-          <w:b/>
-          <w:color w:val="002060"/>
-          <w:sz w:val="4"/>
-          <w:szCs w:val="4"/>
-        </w:rPr>
-      </w:pPr>
-    </w:p>
-    <w:p>
-      <w:pPr>
-        <w:tabs>
           <w:tab w:val="left" w:pos="1740"/>
           <w:tab w:val="left" w:pos="2440"/>
           <w:tab w:val="left" w:pos="4800"/>
@@ -2230,26 +1786,48 @@
           <w:rFonts w:asciiTheme="minorHAnsi" w:eastAsia="Aharoni" w:hAnsiTheme="minorHAnsi" w:cstheme="minorHAnsi"/>
           <w:b/>
           <w:color w:val="002060"/>
-          <w:sz w:val="34"/>
         </w:rPr>
       </w:pPr>
       <w:r>
         <w:rPr>
           <w:rFonts w:asciiTheme="minorHAnsi" w:eastAsia="Aharoni" w:hAnsiTheme="minorHAnsi" w:cstheme="minorHAnsi"/>
           <w:b/>
+          <w:color w:val="002060"/>
+        </w:rPr>
+        <w:t>WORK EXPERIENCE</w:t>
+      </w:r>
+    </w:p>
+    <w:p>
+      <w:pPr>
+        <w:tabs>
+          <w:tab w:val="left" w:pos="980"/>
+        </w:tabs>
+        <w:spacing w:line="0" w:lineRule="atLeast"/>
+        <w:rPr>
+          <w:rFonts w:asciiTheme="minorHAnsi" w:hAnsiTheme="minorHAnsi" w:cstheme="minorHAnsi"/>
+          <w:b/>
+          <w:color w:val="002060"/>
+          <w:sz w:val="26"/>
+        </w:rPr>
+      </w:pPr>
+      <w:r>
+        <w:rPr>
+          <w:rFonts w:asciiTheme="minorHAnsi" w:eastAsia="Aharoni" w:hAnsiTheme="minorHAnsi" w:cstheme="minorHAnsi"/>
+          <w:b/>
           <w:noProof/>
-          <w:sz w:val="28"/>
+          <w:sz w:val="18"/>
+          <w:szCs w:val="12"/>
         </w:rPr>
         <mc:AlternateContent>
           <mc:Choice Requires="wps">
             <w:drawing>
-              <wp:anchor distT="0" distB="0" distL="114300" distR="114300" simplePos="0" relativeHeight="251706368" behindDoc="1" locked="0" layoutInCell="1" allowOverlap="1" wp14:anchorId="669643EC" wp14:editId="2DB8958B">
+              <wp:anchor distT="0" distB="0" distL="114300" distR="114300" simplePos="0" relativeHeight="251706368" behindDoc="1" locked="0" layoutInCell="1" allowOverlap="1" wp14:anchorId="669643EC" wp14:editId="21AD9CFD">
                 <wp:simplePos x="0" y="0"/>
                 <wp:positionH relativeFrom="margin">
                   <wp:posOffset>17780</wp:posOffset>
                 </wp:positionH>
                 <wp:positionV relativeFrom="paragraph">
-                  <wp:posOffset>6350</wp:posOffset>
+                  <wp:posOffset>10795</wp:posOffset>
                 </wp:positionV>
                 <wp:extent cx="6949440" cy="0"/>
                 <wp:effectExtent l="0" t="0" r="0" b="0"/>
@@ -2305,7 +1883,7 @@
           </mc:Choice>
           <mc:Fallback>
             <w:pict>
-              <v:line w14:anchorId="6F443685" id="Straight Connector 9" o:spid="_x0000_s1026" style="position:absolute;z-index:-251610112;visibility:visible;mso-wrap-style:square;mso-width-percent:0;mso-height-percent:0;mso-wrap-distance-left:9pt;mso-wrap-distance-top:0;mso-wrap-distance-right:9pt;mso-wrap-distance-bottom:0;mso-position-horizontal:absolute;mso-position-horizontal-relative:margin;mso-position-vertical:absolute;mso-position-vertical-relative:text;mso-width-percent:0;mso-height-percent:0;mso-width-relative:page;mso-height-relative:page" from="1.4pt,.5pt" to="548.6pt,.5pt" o:gfxdata="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" strokecolor="#0070c0" strokeweight="1.5pt">
+              <v:line w14:anchorId="1DF15A7D" id="Straight Connector 9" o:spid="_x0000_s1026" style="position:absolute;z-index:-251610112;visibility:visible;mso-wrap-style:square;mso-width-percent:0;mso-height-percent:0;mso-wrap-distance-left:9pt;mso-wrap-distance-top:0;mso-wrap-distance-right:9pt;mso-wrap-distance-bottom:0;mso-position-horizontal:absolute;mso-position-horizontal-relative:margin;mso-position-vertical:absolute;mso-position-vertical-relative:text;mso-width-percent:0;mso-height-percent:0;mso-width-relative:page;mso-height-relative:page" from="1.4pt,.85pt" to="548.6pt,.85pt" o:gfxdata="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" strokecolor="#0070c0" strokeweight="1.5pt">
                 <w10:wrap anchorx="margin"/>
               </v:line>
             </w:pict>
@@ -2314,29 +1892,6 @@
       </w:r>
       <w:r>
         <w:rPr>
-          <w:rFonts w:asciiTheme="minorHAnsi" w:eastAsia="Aharoni" w:hAnsiTheme="minorHAnsi" w:cstheme="minorHAnsi"/>
-          <w:b/>
-          <w:color w:val="002060"/>
-          <w:sz w:val="34"/>
-        </w:rPr>
-        <w:t>WORK EXPERIENCE</w:t>
-      </w:r>
-    </w:p>
-    <w:p>
-      <w:pPr>
-        <w:tabs>
-          <w:tab w:val="left" w:pos="980"/>
-        </w:tabs>
-        <w:spacing w:line="0" w:lineRule="atLeast"/>
-        <w:rPr>
-          <w:rFonts w:asciiTheme="minorHAnsi" w:hAnsiTheme="minorHAnsi" w:cstheme="minorHAnsi"/>
-          <w:b/>
-          <w:color w:val="002060"/>
-          <w:sz w:val="26"/>
-        </w:rPr>
-      </w:pPr>
-      <w:r>
-        <w:rPr>
           <w:rFonts w:asciiTheme="minorHAnsi" w:hAnsiTheme="minorHAnsi" w:cstheme="minorHAnsi"/>
           <w:b/>
           <w:color w:val="002060"/>
@@ -2395,7 +1950,7 @@
         </w:rPr>
         <w:t xml:space="preserve">| </w:t>
       </w:r>
-      <w:hyperlink r:id="rId17" w:history="1">
+      <w:hyperlink r:id="rId15" w:history="1">
         <w:r>
           <w:rPr>
             <w:rFonts w:asciiTheme="minorHAnsi" w:hAnsiTheme="minorHAnsi" w:cstheme="minorHAnsi"/>
@@ -2482,7 +2037,7 @@
         </w:rPr>
         <w:t xml:space="preserve"> | </w:t>
       </w:r>
-      <w:hyperlink r:id="rId18" w:history="1">
+      <w:hyperlink r:id="rId16" w:history="1">
         <w:r>
           <w:rPr>
             <w:rFonts w:asciiTheme="minorHAnsi" w:hAnsiTheme="minorHAnsi" w:cstheme="minorHAnsi"/>
@@ -2623,23 +2178,47 @@
           <w:sz w:val="22"/>
           <w:szCs w:val="22"/>
         </w:rPr>
-        <w:t>Added</w:t>
-      </w:r>
-      <w:r>
-        <w:rPr>
-          <w:rFonts w:asciiTheme="minorHAnsi" w:eastAsia="Arial" w:hAnsiTheme="minorHAnsi" w:cstheme="minorHAnsi"/>
-          <w:sz w:val="22"/>
-          <w:szCs w:val="22"/>
-        </w:rPr>
-        <w:t xml:space="preserve"> </w:t>
-      </w:r>
-      <w:r>
-        <w:rPr>
-          <w:rFonts w:asciiTheme="minorHAnsi" w:eastAsia="Arial" w:hAnsiTheme="minorHAnsi" w:cstheme="minorHAnsi"/>
-          <w:sz w:val="22"/>
-          <w:szCs w:val="22"/>
-        </w:rPr>
-        <w:t xml:space="preserve">routing table displays to an internal </w:t>
+        <w:t xml:space="preserve">Delivered </w:t>
+      </w:r>
+      <w:r>
+        <w:rPr>
+          <w:rFonts w:asciiTheme="minorHAnsi" w:eastAsia="Arial" w:hAnsiTheme="minorHAnsi" w:cstheme="minorHAnsi"/>
+          <w:sz w:val="22"/>
+          <w:szCs w:val="22"/>
+        </w:rPr>
+        <w:t xml:space="preserve">8 </w:t>
+      </w:r>
+      <w:r>
+        <w:rPr>
+          <w:rFonts w:asciiTheme="minorHAnsi" w:eastAsia="Arial" w:hAnsiTheme="minorHAnsi" w:cstheme="minorHAnsi"/>
+          <w:sz w:val="22"/>
+          <w:szCs w:val="22"/>
+        </w:rPr>
+        <w:t>routing table display</w:t>
+      </w:r>
+      <w:r>
+        <w:rPr>
+          <w:rFonts w:asciiTheme="minorHAnsi" w:eastAsia="Arial" w:hAnsiTheme="minorHAnsi" w:cstheme="minorHAnsi"/>
+          <w:sz w:val="22"/>
+          <w:szCs w:val="22"/>
+        </w:rPr>
+        <w:t xml:space="preserve">s </w:t>
+      </w:r>
+      <w:r>
+        <w:rPr>
+          <w:rFonts w:asciiTheme="minorHAnsi" w:eastAsia="Arial" w:hAnsiTheme="minorHAnsi" w:cstheme="minorHAnsi"/>
+          <w:sz w:val="22"/>
+          <w:szCs w:val="22"/>
+        </w:rPr>
+        <w:t xml:space="preserve">for </w:t>
+      </w:r>
+      <w:r>
+        <w:rPr>
+          <w:rFonts w:asciiTheme="minorHAnsi" w:eastAsia="Arial" w:hAnsiTheme="minorHAnsi" w:cstheme="minorHAnsi"/>
+          <w:sz w:val="22"/>
+          <w:szCs w:val="22"/>
+        </w:rPr>
+        <w:t xml:space="preserve">an internal </w:t>
       </w:r>
       <w:r>
         <w:rPr>
@@ -2679,8 +2258,10 @@
           <w:sz w:val="22"/>
           <w:szCs w:val="22"/>
         </w:rPr>
-        <w:t xml:space="preserve">for </w:t>
-      </w:r>
+        <w:t xml:space="preserve">on </w:t>
+      </w:r>
+      <w:bookmarkStart w:id="0" w:name="_GoBack"/>
+      <w:bookmarkEnd w:id="0"/>
       <w:r>
         <w:rPr>
           <w:rFonts w:asciiTheme="minorHAnsi" w:eastAsia="Arial" w:hAnsiTheme="minorHAnsi" w:cstheme="minorHAnsi"/>
@@ -3050,7 +2631,7 @@
           <w:sz w:val="22"/>
           <w:szCs w:val="22"/>
         </w:rPr>
-        <w:t>s</w:t>
+        <w:t xml:space="preserve"> </w:t>
       </w:r>
       <w:r>
         <w:rPr>
@@ -3313,7 +2894,55 @@
           <w:sz w:val="22"/>
           <w:szCs w:val="22"/>
         </w:rPr>
-        <w:t>Automated system performance for in-house applications, and databases via Python, PL/ SQL, and Visual Basic</w:t>
+        <w:t xml:space="preserve">Reduced </w:t>
+      </w:r>
+      <w:r>
+        <w:rPr>
+          <w:rFonts w:asciiTheme="minorHAnsi" w:hAnsiTheme="minorHAnsi" w:cstheme="minorHAnsi"/>
+          <w:sz w:val="22"/>
+          <w:szCs w:val="22"/>
+        </w:rPr>
+        <w:t>performance</w:t>
+      </w:r>
+      <w:r>
+        <w:rPr>
+          <w:rFonts w:asciiTheme="minorHAnsi" w:hAnsiTheme="minorHAnsi" w:cstheme="minorHAnsi"/>
+          <w:sz w:val="22"/>
+          <w:szCs w:val="22"/>
+        </w:rPr>
+        <w:t xml:space="preserve"> testing</w:t>
+      </w:r>
+      <w:r>
+        <w:rPr>
+          <w:rFonts w:asciiTheme="minorHAnsi" w:hAnsiTheme="minorHAnsi" w:cstheme="minorHAnsi"/>
+          <w:sz w:val="22"/>
+          <w:szCs w:val="22"/>
+        </w:rPr>
+        <w:t xml:space="preserve"> for in-house applications</w:t>
+      </w:r>
+      <w:r>
+        <w:rPr>
+          <w:rFonts w:asciiTheme="minorHAnsi" w:hAnsiTheme="minorHAnsi" w:cstheme="minorHAnsi"/>
+          <w:sz w:val="22"/>
+          <w:szCs w:val="22"/>
+        </w:rPr>
+        <w:t xml:space="preserve"> </w:t>
+      </w:r>
+      <w:r>
+        <w:rPr>
+          <w:rFonts w:asciiTheme="minorHAnsi" w:hAnsiTheme="minorHAnsi" w:cstheme="minorHAnsi"/>
+          <w:sz w:val="22"/>
+          <w:szCs w:val="22"/>
+        </w:rPr>
+        <w:t xml:space="preserve">by 50% </w:t>
+      </w:r>
+      <w:r>
+        <w:rPr>
+          <w:rFonts w:asciiTheme="minorHAnsi" w:hAnsiTheme="minorHAnsi" w:cstheme="minorHAnsi"/>
+          <w:sz w:val="22"/>
+          <w:szCs w:val="22"/>
+        </w:rPr>
+        <w:t>via Python, PL/ SQL, and Visual Basic</w:t>
       </w:r>
     </w:p>
     <w:p>
@@ -3462,8 +3091,6 @@
         </w:rPr>
         <w:t xml:space="preserve">                                   </w:t>
       </w:r>
-      <w:bookmarkStart w:id="1" w:name="_GoBack"/>
-      <w:bookmarkEnd w:id="1"/>
       <w:r>
         <w:rPr>
           <w:rFonts w:asciiTheme="minorHAnsi" w:hAnsiTheme="minorHAnsi" w:cstheme="minorHAnsi"/>
@@ -3494,21 +3121,99 @@
       </w:pPr>
       <w:r>
         <w:rPr>
+          <w:rFonts w:asciiTheme="minorHAnsi" w:hAnsiTheme="minorHAnsi" w:cstheme="minorHAnsi"/>
+          <w:sz w:val="22"/>
+          <w:szCs w:val="22"/>
+        </w:rPr>
+        <w:t>Created 2D</w:t>
+      </w:r>
+      <w:r>
+        <w:rPr>
+          <w:rFonts w:asciiTheme="minorHAnsi" w:hAnsiTheme="minorHAnsi" w:cstheme="minorHAnsi"/>
+          <w:sz w:val="22"/>
+          <w:szCs w:val="22"/>
+        </w:rPr>
+        <w:t xml:space="preserve"> </w:t>
+      </w:r>
+      <w:r>
+        <w:rPr>
+          <w:rFonts w:asciiTheme="minorHAnsi" w:hAnsiTheme="minorHAnsi" w:cstheme="minorHAnsi"/>
+          <w:sz w:val="22"/>
+          <w:szCs w:val="22"/>
+        </w:rPr>
+        <w:t xml:space="preserve">plots and graphics </w:t>
+      </w:r>
+      <w:r>
+        <w:rPr>
+          <w:rFonts w:asciiTheme="minorHAnsi" w:hAnsiTheme="minorHAnsi" w:cstheme="minorHAnsi"/>
+          <w:sz w:val="22"/>
+          <w:szCs w:val="22"/>
+        </w:rPr>
+        <w:t xml:space="preserve">for an online education </w:t>
+      </w:r>
+      <w:r>
+        <w:rPr>
+          <w:rFonts w:asciiTheme="minorHAnsi" w:hAnsiTheme="minorHAnsi" w:cstheme="minorHAnsi"/>
+          <w:sz w:val="22"/>
+          <w:szCs w:val="22"/>
+        </w:rPr>
+        <w:t xml:space="preserve">start-up </w:t>
+      </w:r>
+      <w:r>
+        <w:rPr>
+          <w:rFonts w:asciiTheme="minorHAnsi" w:hAnsiTheme="minorHAnsi" w:cstheme="minorHAnsi"/>
+          <w:sz w:val="22"/>
+          <w:szCs w:val="22"/>
+        </w:rPr>
+        <w:t>by using Python and JavaScript</w:t>
+      </w:r>
+    </w:p>
+    <w:p>
+      <w:pPr>
+        <w:tabs>
+          <w:tab w:val="left" w:pos="980"/>
+        </w:tabs>
+        <w:spacing w:line="0" w:lineRule="atLeast"/>
+        <w:rPr>
+          <w:rFonts w:asciiTheme="minorHAnsi" w:eastAsia="Aharoni" w:hAnsiTheme="minorHAnsi" w:cstheme="minorHAnsi"/>
+          <w:b/>
+          <w:color w:val="002060"/>
+          <w:sz w:val="4"/>
+          <w:szCs w:val="4"/>
+        </w:rPr>
+      </w:pPr>
+    </w:p>
+    <w:p>
+      <w:pPr>
+        <w:tabs>
+          <w:tab w:val="left" w:pos="980"/>
+        </w:tabs>
+        <w:spacing w:line="0" w:lineRule="atLeast"/>
+        <w:rPr>
+          <w:rFonts w:asciiTheme="minorHAnsi" w:eastAsia="Aharoni" w:hAnsiTheme="minorHAnsi" w:cstheme="minorHAnsi"/>
+          <w:b/>
+          <w:color w:val="002060"/>
+          <w:szCs w:val="10"/>
+        </w:rPr>
+      </w:pPr>
+      <w:r>
+        <w:rPr>
           <w:rFonts w:eastAsia="Aharoni"/>
           <w:b/>
           <w:noProof/>
-          <w:sz w:val="36"/>
+          <w:sz w:val="32"/>
+          <w:szCs w:val="18"/>
         </w:rPr>
         <mc:AlternateContent>
           <mc:Choice Requires="wps">
             <w:drawing>
-              <wp:anchor distT="0" distB="0" distL="114300" distR="114300" simplePos="0" relativeHeight="251708416" behindDoc="1" locked="0" layoutInCell="1" allowOverlap="1" wp14:anchorId="1D4DC30D" wp14:editId="4B407D20">
+              <wp:anchor distT="0" distB="0" distL="114300" distR="114300" simplePos="0" relativeHeight="251708416" behindDoc="1" locked="0" layoutInCell="1" allowOverlap="1" wp14:anchorId="1D4DC30D" wp14:editId="448E4FC0">
                 <wp:simplePos x="0" y="0"/>
                 <wp:positionH relativeFrom="margin">
                   <wp:posOffset>0</wp:posOffset>
                 </wp:positionH>
                 <wp:positionV relativeFrom="paragraph">
-                  <wp:posOffset>220980</wp:posOffset>
+                  <wp:posOffset>166370</wp:posOffset>
                 </wp:positionV>
                 <wp:extent cx="6949440" cy="0"/>
                 <wp:effectExtent l="0" t="0" r="0" b="0"/>
@@ -3564,7 +3269,7 @@
           </mc:Choice>
           <mc:Fallback>
             <w:pict>
-              <v:line w14:anchorId="4987ED7B" id="Straight Connector 3" o:spid="_x0000_s1026" style="position:absolute;z-index:-251608064;visibility:visible;mso-wrap-style:square;mso-width-percent:0;mso-height-percent:0;mso-wrap-distance-left:9pt;mso-wrap-distance-top:0;mso-wrap-distance-right:9pt;mso-wrap-distance-bottom:0;mso-position-horizontal:absolute;mso-position-horizontal-relative:margin;mso-position-vertical:absolute;mso-position-vertical-relative:text;mso-width-percent:0;mso-height-percent:0;mso-width-relative:page;mso-height-relative:page" from="0,17.4pt" to="547.2pt,17.4pt" o:gfxdata="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" strokecolor="#0070c0" strokeweight="1.5pt">
+              <v:line w14:anchorId="584FED5F" id="Straight Connector 3" o:spid="_x0000_s1026" style="position:absolute;z-index:-251608064;visibility:visible;mso-wrap-style:square;mso-width-percent:0;mso-height-percent:0;mso-wrap-distance-left:9pt;mso-wrap-distance-top:0;mso-wrap-distance-right:9pt;mso-wrap-distance-bottom:0;mso-position-horizontal:absolute;mso-position-horizontal-relative:margin;mso-position-vertical:absolute;mso-position-vertical-relative:text;mso-width-percent:0;mso-height-percent:0;mso-width-relative:page;mso-height-relative:page" from="0,13.1pt" to="547.2pt,13.1pt" o:gfxdata="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" strokecolor="#0070c0" strokeweight="1.5pt">
                 <w10:wrap anchorx="margin"/>
               </v:line>
             </w:pict>
@@ -3573,51 +3278,12 @@
       </w:r>
       <w:r>
         <w:rPr>
-          <w:rFonts w:asciiTheme="minorHAnsi" w:hAnsiTheme="minorHAnsi" w:cstheme="minorHAnsi"/>
-          <w:sz w:val="22"/>
-          <w:szCs w:val="22"/>
-        </w:rPr>
-        <w:t>Created 2D</w:t>
-      </w:r>
-      <w:r>
-        <w:rPr>
-          <w:rFonts w:asciiTheme="minorHAnsi" w:hAnsiTheme="minorHAnsi" w:cstheme="minorHAnsi"/>
-          <w:sz w:val="22"/>
-          <w:szCs w:val="22"/>
-        </w:rPr>
-        <w:t xml:space="preserve"> </w:t>
-      </w:r>
-      <w:r>
-        <w:rPr>
-          <w:rFonts w:asciiTheme="minorHAnsi" w:hAnsiTheme="minorHAnsi" w:cstheme="minorHAnsi"/>
-          <w:sz w:val="22"/>
-          <w:szCs w:val="22"/>
-        </w:rPr>
-        <w:t xml:space="preserve">plots and graphics </w:t>
-      </w:r>
-      <w:r>
-        <w:rPr>
-          <w:rFonts w:asciiTheme="minorHAnsi" w:hAnsiTheme="minorHAnsi" w:cstheme="minorHAnsi"/>
-          <w:sz w:val="22"/>
-          <w:szCs w:val="22"/>
-        </w:rPr>
-        <w:t xml:space="preserve">for an online education </w:t>
-      </w:r>
-      <w:r>
-        <w:rPr>
-          <w:rFonts w:asciiTheme="minorHAnsi" w:hAnsiTheme="minorHAnsi" w:cstheme="minorHAnsi"/>
-          <w:sz w:val="22"/>
-          <w:szCs w:val="22"/>
-        </w:rPr>
-        <w:t xml:space="preserve">start-up </w:t>
-      </w:r>
-      <w:r>
-        <w:rPr>
-          <w:rFonts w:asciiTheme="minorHAnsi" w:hAnsiTheme="minorHAnsi" w:cstheme="minorHAnsi"/>
-          <w:sz w:val="22"/>
-          <w:szCs w:val="22"/>
-        </w:rPr>
-        <w:t>by using Python and JavaScript</w:t>
+          <w:rFonts w:asciiTheme="minorHAnsi" w:eastAsia="Aharoni" w:hAnsiTheme="minorHAnsi" w:cstheme="minorHAnsi"/>
+          <w:b/>
+          <w:color w:val="002060"/>
+          <w:szCs w:val="10"/>
+        </w:rPr>
+        <w:t>PROJECTS</w:t>
       </w:r>
     </w:p>
     <w:p>
@@ -3630,64 +3296,11 @@
           <w:rFonts w:asciiTheme="minorHAnsi" w:eastAsia="Aharoni" w:hAnsiTheme="minorHAnsi" w:cstheme="minorHAnsi"/>
           <w:b/>
           <w:color w:val="002060"/>
-          <w:sz w:val="4"/>
-          <w:szCs w:val="4"/>
-        </w:rPr>
-      </w:pPr>
-    </w:p>
-    <w:p>
-      <w:pPr>
-        <w:tabs>
-          <w:tab w:val="left" w:pos="980"/>
-        </w:tabs>
-        <w:spacing w:line="0" w:lineRule="atLeast"/>
-        <w:rPr>
-          <w:rFonts w:asciiTheme="minorHAnsi" w:eastAsia="Aharoni" w:hAnsiTheme="minorHAnsi" w:cstheme="minorHAnsi"/>
-          <w:b/>
-          <w:color w:val="002060"/>
-          <w:sz w:val="4"/>
-          <w:szCs w:val="4"/>
-        </w:rPr>
-      </w:pPr>
-    </w:p>
-    <w:p>
-      <w:pPr>
-        <w:tabs>
-          <w:tab w:val="left" w:pos="980"/>
-        </w:tabs>
-        <w:spacing w:line="0" w:lineRule="atLeast"/>
-        <w:rPr>
-          <w:rFonts w:asciiTheme="minorHAnsi" w:eastAsia="Aharoni" w:hAnsiTheme="minorHAnsi" w:cstheme="minorHAnsi"/>
-          <w:b/>
-          <w:color w:val="002060"/>
-          <w:sz w:val="34"/>
-        </w:rPr>
-      </w:pPr>
-      <w:r>
-        <w:rPr>
-          <w:rFonts w:asciiTheme="minorHAnsi" w:eastAsia="Aharoni" w:hAnsiTheme="minorHAnsi" w:cstheme="minorHAnsi"/>
-          <w:b/>
-          <w:color w:val="002060"/>
-          <w:sz w:val="34"/>
-        </w:rPr>
-        <w:t>PROJECTS</w:t>
-      </w:r>
-    </w:p>
-    <w:p>
-      <w:pPr>
-        <w:tabs>
-          <w:tab w:val="left" w:pos="980"/>
-        </w:tabs>
-        <w:spacing w:line="0" w:lineRule="atLeast"/>
-        <w:rPr>
-          <w:rFonts w:asciiTheme="minorHAnsi" w:eastAsia="Aharoni" w:hAnsiTheme="minorHAnsi" w:cstheme="minorHAnsi"/>
-          <w:b/>
-          <w:color w:val="002060"/>
           <w:sz w:val="26"/>
           <w:szCs w:val="26"/>
         </w:rPr>
       </w:pPr>
-      <w:hyperlink r:id="rId19" w:history="1">
+      <w:hyperlink r:id="rId17" w:history="1">
         <w:r>
           <w:rPr>
             <w:rStyle w:val="Hyperlink"/>
@@ -3859,21 +3472,7 @@
           <w:sz w:val="22"/>
           <w:szCs w:val="22"/>
         </w:rPr>
-        <w:t>drowsiness under 80</w:t>
-      </w:r>
-      <w:r>
-        <w:rPr>
-          <w:sz w:val="22"/>
-          <w:szCs w:val="22"/>
-        </w:rPr>
-        <w:t xml:space="preserve"> </w:t>
-      </w:r>
-      <w:r>
-        <w:rPr>
-          <w:sz w:val="22"/>
-          <w:szCs w:val="22"/>
-        </w:rPr>
-        <w:t>ms with 98%</w:t>
+        <w:t>drowsiness under 80ms with 98%</w:t>
       </w:r>
       <w:r>
         <w:rPr>
@@ -3897,7 +3496,7 @@
           <w:szCs w:val="26"/>
         </w:rPr>
       </w:pPr>
-      <w:hyperlink r:id="rId20" w:history="1">
+      <w:hyperlink r:id="rId18" w:history="1">
         <w:r>
           <w:rPr>
             <w:rStyle w:val="Hyperlink"/>
@@ -4236,7 +3835,7 @@
           <w:szCs w:val="22"/>
         </w:rPr>
       </w:pPr>
-      <w:hyperlink r:id="rId21" w:history="1">
+      <w:hyperlink r:id="rId19" w:history="1">
         <w:r>
           <w:rPr>
             <w:rStyle w:val="Hyperlink"/>
@@ -4553,7 +4152,7 @@
           <w:szCs w:val="26"/>
         </w:rPr>
       </w:pPr>
-      <w:hyperlink r:id="rId22" w:history="1">
+      <w:hyperlink r:id="rId20" w:history="1">
         <w:r>
           <w:rPr>
             <w:rStyle w:val="Hyperlink"/>
@@ -4786,7 +4385,7 @@
           <w:szCs w:val="22"/>
         </w:rPr>
       </w:pPr>
-      <w:hyperlink r:id="rId23" w:history="1">
+      <w:hyperlink r:id="rId21" w:history="1">
         <w:r>
           <w:rPr>
             <w:rStyle w:val="Hyperlink"/>
@@ -4972,7 +4571,7 @@
           <w:szCs w:val="24"/>
         </w:rPr>
       </w:pPr>
-      <w:hyperlink r:id="rId24" w:history="1">
+      <w:hyperlink r:id="rId22" w:history="1">
         <w:r>
           <w:rPr>
             <w:rStyle w:val="Hyperlink"/>
@@ -5145,7 +4744,7 @@
           <w:szCs w:val="26"/>
         </w:rPr>
       </w:pPr>
-      <w:hyperlink r:id="rId25" w:history="1">
+      <w:hyperlink r:id="rId23" w:history="1">
         <w:r>
           <w:rPr>
             <w:rStyle w:val="Hyperlink"/>
@@ -5478,7 +5077,6 @@
           <w:sz w:val="26"/>
           <w:szCs w:val="26"/>
         </w:rPr>
-        <w:lastRenderedPageBreak/>
         <w:t xml:space="preserve">PageRank </w:t>
       </w:r>
       <w:r>
@@ -5729,6 +5327,7 @@
           <w:sz w:val="26"/>
           <w:szCs w:val="26"/>
         </w:rPr>
+        <w:lastRenderedPageBreak/>
         <w:t xml:space="preserve">Evaluating Adversarial Attacks in Audio Domain </w:t>
       </w:r>
       <w:r>
@@ -6114,26 +5713,25 @@
         <w:rPr>
           <w:rFonts w:asciiTheme="minorHAnsi" w:eastAsia="Aharoni" w:hAnsiTheme="minorHAnsi" w:cstheme="minorHAnsi"/>
           <w:b/>
-          <w:color w:val="002060"/>
-          <w:sz w:val="4"/>
-          <w:szCs w:val="2"/>
+          <w:szCs w:val="10"/>
         </w:rPr>
       </w:pPr>
       <w:r>
         <w:rPr>
           <w:noProof/>
-          <w:sz w:val="36"/>
+          <w:sz w:val="32"/>
+          <w:szCs w:val="18"/>
         </w:rPr>
         <mc:AlternateContent>
           <mc:Choice Requires="wps">
             <w:drawing>
-              <wp:anchor distT="0" distB="0" distL="114300" distR="114300" simplePos="0" relativeHeight="251707392" behindDoc="1" locked="0" layoutInCell="1" allowOverlap="1" wp14:anchorId="040CFF55" wp14:editId="01AC1708">
+              <wp:anchor distT="0" distB="0" distL="114300" distR="114300" simplePos="0" relativeHeight="251707392" behindDoc="1" locked="0" layoutInCell="1" allowOverlap="1" wp14:anchorId="040CFF55" wp14:editId="0497EB37">
                 <wp:simplePos x="0" y="0"/>
                 <wp:positionH relativeFrom="margin">
                   <wp:posOffset>-12700</wp:posOffset>
                 </wp:positionH>
                 <wp:positionV relativeFrom="paragraph">
-                  <wp:posOffset>36253</wp:posOffset>
+                  <wp:posOffset>173355</wp:posOffset>
                 </wp:positionV>
                 <wp:extent cx="6949440" cy="0"/>
                 <wp:effectExtent l="0" t="0" r="0" b="0"/>
@@ -6189,32 +5787,19 @@
           </mc:Choice>
           <mc:Fallback>
             <w:pict>
-              <v:line w14:anchorId="5811EA57" id="Straight Connector 2" o:spid="_x0000_s1026" style="position:absolute;z-index:-251609088;visibility:visible;mso-wrap-style:square;mso-width-percent:0;mso-height-percent:0;mso-wrap-distance-left:9pt;mso-wrap-distance-top:0;mso-wrap-distance-right:9pt;mso-wrap-distance-bottom:0;mso-position-horizontal:absolute;mso-position-horizontal-relative:margin;mso-position-vertical:absolute;mso-position-vertical-relative:text;mso-width-percent:0;mso-height-percent:0;mso-width-relative:page;mso-height-relative:page" from="-1pt,2.85pt" to="546.2pt,2.85pt" o:gfxdata="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" strokecolor="#0070c0" strokeweight="1.5pt">
+              <v:line w14:anchorId="1CB0493F" id="Straight Connector 2" o:spid="_x0000_s1026" style="position:absolute;z-index:-251609088;visibility:visible;mso-wrap-style:square;mso-width-percent:0;mso-height-percent:0;mso-wrap-distance-left:9pt;mso-wrap-distance-top:0;mso-wrap-distance-right:9pt;mso-wrap-distance-bottom:0;mso-position-horizontal:absolute;mso-position-horizontal-relative:margin;mso-position-vertical:absolute;mso-position-vertical-relative:text;mso-width-percent:0;mso-height-percent:0;mso-width-relative:page;mso-height-relative:page" from="-1pt,13.65pt" to="546.2pt,13.65pt" o:gfxdata="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" strokecolor="#0070c0" strokeweight="1.5pt">
                 <w10:wrap anchorx="margin"/>
               </v:line>
             </w:pict>
           </mc:Fallback>
         </mc:AlternateContent>
       </w:r>
-    </w:p>
-    <w:p>
-      <w:pPr>
-        <w:tabs>
-          <w:tab w:val="left" w:pos="980"/>
-        </w:tabs>
-        <w:spacing w:line="0" w:lineRule="atLeast"/>
+      <w:r>
         <w:rPr>
           <w:rFonts w:asciiTheme="minorHAnsi" w:eastAsia="Aharoni" w:hAnsiTheme="minorHAnsi" w:cstheme="minorHAnsi"/>
           <w:b/>
-          <w:sz w:val="34"/>
-        </w:rPr>
-      </w:pPr>
-      <w:r>
-        <w:rPr>
-          <w:rFonts w:asciiTheme="minorHAnsi" w:eastAsia="Aharoni" w:hAnsiTheme="minorHAnsi" w:cstheme="minorHAnsi"/>
-          <w:b/>
-          <w:color w:val="002060"/>
-          <w:sz w:val="34"/>
+          <w:color w:val="002060"/>
+          <w:szCs w:val="10"/>
         </w:rPr>
         <w:t>LEADERSHIP EXPERIENCE</w:t>
       </w:r>
@@ -6554,7 +6139,7 @@
 <w:numbering xmlns:wpc="http://schemas.microsoft.com/office/word/2010/wordprocessingCanvas" xmlns:cx="http://schemas.microsoft.com/office/drawing/2014/chartex" xmlns:cx1="http://schemas.microsoft.com/office/drawing/2015/9/8/chartex" xmlns:cx2="http://schemas.microsoft.com/office/drawing/2015/10/21/chartex" xmlns:cx3="http://schemas.microsoft.com/office/drawing/2016/5/9/chartex" xmlns:cx4="http://schemas.microsoft.com/office/drawing/2016/5/10/chartex" xmlns:cx5="http://schemas.microsoft.com/office/drawing/2016/5/11/chartex" xmlns:cx6="http://schemas.microsoft.com/office/drawing/2016/5/12/chartex" xmlns:cx7="http://schemas.microsoft.com/office/drawing/2016/5/13/chartex" xmlns:cx8="http://schemas.microsoft.com/office/drawing/2016/5/14/chartex" xmlns:mc="http://schemas.openxmlformats.org/markup-compatibility/2006" xmlns:aink="http://schemas.microsoft.com/office/drawing/2016/ink" xmlns:am3d="http://schemas.microsoft.com/office/drawing/2017/model3d" xmlns:o="urn:schemas-microsoft-com:office:office" xmlns:r="http://schemas.openxmlformats.org/officeDocument/2006/relationships" xmlns:m="http://schemas.openxmlformats.org/officeDocument/2006/math" xmlns:v="urn:schemas-microsoft-com:vml" xmlns:wp14="http://schemas.microsoft.com/office/word/2010/wordprocessingDrawing" xmlns:wp="http://schemas.openxmlformats.org/drawingml/2006/wordprocessingDrawing" xmlns:w10="urn:schemas-microsoft-com:office:word" xmlns:w="http://schemas.openxmlformats.org/wordprocessingml/2006/main" xmlns:w14="http://schemas.microsoft.com/office/word/2010/wordml" xmlns:w15="http://schemas.microsoft.com/office/word/2012/wordml" xmlns:w16cid="http://schemas.microsoft.com/office/word/2016/wordml/cid" xmlns:w16se="http://schemas.microsoft.com/office/word/2015/wordml/symex" xmlns:wpg="http://schemas.microsoft.com/office/word/2010/wordprocessingGroup" xmlns:wpi="http://schemas.microsoft.com/office/word/2010/wordprocessingInk" xmlns:wne="http://schemas.microsoft.com/office/word/2006/wordml" xmlns:wps="http://schemas.microsoft.com/office/word/2010/wordprocessingShape" mc:Ignorable="w14 w15 w16se w16cid wp14">
   <w:numPicBullet w:numPicBulletId="0">
     <w:pict>
-      <v:shapetype id="_x0000_t75" coordsize="21600,21600" o:spt="75" o:preferrelative="t" path="m@4@5l@4@11@9@11@9@5xe" filled="f" stroked="f">
+      <v:shapetype w14:anchorId="27983915" id="_x0000_t75" coordsize="21600,21600" o:spt="75" o:preferrelative="t" path="m@4@5l@4@11@9@11@9@5xe" filled="f" stroked="f">
         <v:stroke joinstyle="miter"/>
         <v:formulas>
           <v:f eqn="if lineDrawn pixelLineWidth 0"/>
@@ -6573,7 +6158,7 @@
         <v:path o:extrusionok="f" gradientshapeok="t" o:connecttype="rect"/>
         <o:lock v:ext="edit" aspectratio="t"/>
       </v:shapetype>
-      <v:shape id="_x0000_i1031" type="#_x0000_t75" style="width:7.2pt;height:7.2pt" o:bullet="t">
+      <v:shape id="_x0000_i1169" type="#_x0000_t75" style="width:7pt;height:7pt" o:bullet="t">
         <v:imagedata r:id="rId1" o:title="clip_image001"/>
       </v:shape>
     </w:pict>

</xml_diff>